<commit_message>
update after significant edits
</commit_message>
<xml_diff>
--- a/J Nutr - DFO Hipp Neuron ID and TH Manuscript 2023_06_17.docx
+++ b/J Nutr - DFO Hipp Neuron ID and TH Manuscript 2023_06_17.docx
@@ -57,25 +57,7 @@
           <w:sz w:val="22"/>
           <w:szCs w:val="22"/>
         </w:rPr>
-        <w:t xml:space="preserve">Timothy, R. </w:t>
-      </w:r>
-      <w:proofErr w:type="spellStart"/>
-      <w:r>
-        <w:rPr>
-          <w:rFonts w:ascii="Arial" w:eastAsia="Arial" w:hAnsi="Arial" w:cs="Arial"/>
-          <w:sz w:val="22"/>
-          <w:szCs w:val="22"/>
-        </w:rPr>
-        <w:t>Monko</w:t>
-      </w:r>
-      <w:proofErr w:type="spellEnd"/>
-      <w:r>
-        <w:rPr>
-          <w:rFonts w:ascii="Arial" w:eastAsia="Arial" w:hAnsi="Arial" w:cs="Arial"/>
-          <w:sz w:val="22"/>
-          <w:szCs w:val="22"/>
-        </w:rPr>
-        <w:t xml:space="preserve"> Ph.D., Emma H. Tripp, Sierra E. Burr M.S., Karina N. Gunderson B.S., Lorene M. Lanier Ph.D., Michael K. Georgieff M.D. and Thomas W. Bastian Ph.D.</w:t>
+        <w:t>Timothy, R. Monko Ph.D., Emma H. Tripp, Sierra E. Burr M.S., Karina N. Gunderson B.S., Lorene M. Lanier Ph.D., Michael K. Georgieff M.D. and Thomas W. Bastian Ph.D.</w:t>
       </w:r>
     </w:p>
     <w:p>
@@ -181,7 +163,25 @@
           <w:sz w:val="22"/>
           <w:szCs w:val="22"/>
         </w:rPr>
-        <w:t>Grant Sponsor: NIH; Grant number: R01 HD029421, R01 HD094809, F32 HD085576, and T32 HL007062. American Thyroid Association; Grant number: THYROIDGRANT2022-0000000258. Supporting sources had no involvement or restrictions regarding publication.</w:t>
+        <w:t xml:space="preserve">Grant Sponsor: NIH; Grant number: R01 HD029421, R01 HD094809, F32 HD085576, and T32 HL007062. American Thyroid Association; Grant number: THYROIDGRANT2022-0000000258. Supporting sources </w:t>
+      </w:r>
+      <w:proofErr w:type="gramStart"/>
+      <w:r>
+        <w:rPr>
+          <w:rFonts w:ascii="Arial" w:eastAsia="Arial" w:hAnsi="Arial" w:cs="Arial"/>
+          <w:sz w:val="22"/>
+          <w:szCs w:val="22"/>
+        </w:rPr>
+        <w:t>had no involvement</w:t>
+      </w:r>
+      <w:proofErr w:type="gramEnd"/>
+      <w:r>
+        <w:rPr>
+          <w:rFonts w:ascii="Arial" w:eastAsia="Arial" w:hAnsi="Arial" w:cs="Arial"/>
+          <w:sz w:val="22"/>
+          <w:szCs w:val="22"/>
+        </w:rPr>
+        <w:t xml:space="preserve"> or restrictions regarding publication.</w:t>
       </w:r>
     </w:p>
     <w:p>
@@ -459,8 +459,18 @@
           <w:sz w:val="22"/>
           <w:szCs w:val="22"/>
         </w:rPr>
-        <w:t>: iron sufficient</w:t>
-      </w:r>
+        <w:t xml:space="preserve">: iron </w:t>
+      </w:r>
+      <w:proofErr w:type="gramStart"/>
+      <w:r>
+        <w:rPr>
+          <w:rFonts w:ascii="Arial" w:eastAsia="Arial" w:hAnsi="Arial" w:cs="Arial"/>
+          <w:sz w:val="22"/>
+          <w:szCs w:val="22"/>
+        </w:rPr>
+        <w:t>sufficient</w:t>
+      </w:r>
+      <w:proofErr w:type="gramEnd"/>
     </w:p>
     <w:p>
       <w:pPr>
@@ -475,6 +485,7 @@
       <w:r>
         <w:br w:type="page"/>
       </w:r>
+      <w:commentRangeStart w:id="0"/>
       <w:r>
         <w:rPr>
           <w:rFonts w:ascii="Arial" w:eastAsia="Arial" w:hAnsi="Arial" w:cs="Arial"/>
@@ -484,6 +495,13 @@
         </w:rPr>
         <w:lastRenderedPageBreak/>
         <w:t>Abstract</w:t>
+      </w:r>
+      <w:commentRangeEnd w:id="0"/>
+      <w:r>
+        <w:rPr>
+          <w:rStyle w:val="CommentReference"/>
+        </w:rPr>
+        <w:commentReference w:id="0"/>
       </w:r>
     </w:p>
     <w:p>
@@ -511,7 +529,39 @@
           <w:sz w:val="22"/>
           <w:szCs w:val="22"/>
         </w:rPr>
-        <w:t xml:space="preserve">Developing neurons have high thyroid hormone and iron requirements to support their metabolism and growth. Early-life iron and thyroid hormone deficiencies are prevalent, often coexist, and increase the risk of permanently impaired neurobehavioral function in children. Early-life dietary iron deficiency reduces thyroid hormone levels and impairs thyroid hormone-responsive gene expression in the neonatal rat brain. </w:t>
+        <w:t>Developing neurons have high thyroid hormone and iron requirements to support their metabolism and growth. Early-life iron and thyroid hormone deficiencies are prevalent, often coexist, and</w:t>
+      </w:r>
+      <w:r>
+        <w:rPr>
+          <w:rFonts w:ascii="Arial" w:eastAsia="Arial" w:hAnsi="Arial" w:cs="Arial"/>
+          <w:sz w:val="22"/>
+          <w:szCs w:val="22"/>
+        </w:rPr>
+        <w:t xml:space="preserve"> each independently</w:t>
+      </w:r>
+      <w:r>
+        <w:rPr>
+          <w:rFonts w:ascii="Arial" w:eastAsia="Arial" w:hAnsi="Arial" w:cs="Arial"/>
+          <w:sz w:val="22"/>
+          <w:szCs w:val="22"/>
+        </w:rPr>
+        <w:t xml:space="preserve"> increase the risk of permanently impaired neurobehavioral function in children. Early-life dietary iron deficiency reduces thyroid hormone levels and impairs thyroid hormone-responsive gene expression in the neonatal rat brain</w:t>
+      </w:r>
+      <w:r>
+        <w:rPr>
+          <w:rFonts w:ascii="Arial" w:eastAsia="Arial" w:hAnsi="Arial" w:cs="Arial"/>
+          <w:sz w:val="22"/>
+          <w:szCs w:val="22"/>
+        </w:rPr>
+        <w:t>, but it is unclear whether the effect is neuronal</w:t>
+      </w:r>
+      <w:r>
+        <w:rPr>
+          <w:rFonts w:ascii="Arial" w:eastAsia="Arial" w:hAnsi="Arial" w:cs="Arial"/>
+          <w:sz w:val="22"/>
+          <w:szCs w:val="22"/>
+        </w:rPr>
+        <w:t xml:space="preserve">. </w:t>
       </w:r>
     </w:p>
     <w:p>
@@ -859,7 +909,47 @@
           <w:sz w:val="22"/>
           <w:szCs w:val="22"/>
         </w:rPr>
-        <w:t xml:space="preserve"> mRNA). Iron repletion from 14–21DIV restored neurodevelopmental genes, but not all thyroid hormone homeostatic genes, and ATP concentrations remained significantly altered. PCA clustering suggests that cultures replete with iron maintain a gene expression signature indicative of previous iron deficiency. </w:t>
+        <w:t xml:space="preserve"> mRNA). Iron repletion from 14–21DIV restored neurodevelopmental genes, but not all thyroid hormone homeostatic genes, and ATP concentrations remained significantly altered. PCA clustering suggests that</w:t>
+      </w:r>
+      <w:r>
+        <w:rPr>
+          <w:rFonts w:ascii="Arial" w:eastAsia="Arial" w:hAnsi="Arial" w:cs="Arial"/>
+          <w:sz w:val="22"/>
+          <w:szCs w:val="22"/>
+        </w:rPr>
+        <w:t>, after iron repletion,</w:t>
+      </w:r>
+      <w:r>
+        <w:rPr>
+          <w:rFonts w:ascii="Arial" w:eastAsia="Arial" w:hAnsi="Arial" w:cs="Arial"/>
+          <w:sz w:val="22"/>
+          <w:szCs w:val="22"/>
+        </w:rPr>
+        <w:t xml:space="preserve"> </w:t>
+      </w:r>
+      <w:commentRangeStart w:id="1"/>
+      <w:r>
+        <w:rPr>
+          <w:rFonts w:ascii="Arial" w:eastAsia="Arial" w:hAnsi="Arial" w:cs="Arial"/>
+          <w:sz w:val="22"/>
+          <w:szCs w:val="22"/>
+        </w:rPr>
+        <w:t>cultures</w:t>
+      </w:r>
+      <w:commentRangeEnd w:id="1"/>
+      <w:r>
+        <w:rPr>
+          <w:rStyle w:val="CommentReference"/>
+        </w:rPr>
+        <w:commentReference w:id="1"/>
+      </w:r>
+      <w:r>
+        <w:rPr>
+          <w:rFonts w:ascii="Arial" w:eastAsia="Arial" w:hAnsi="Arial" w:cs="Arial"/>
+          <w:sz w:val="22"/>
+          <w:szCs w:val="22"/>
+        </w:rPr>
+        <w:t xml:space="preserve"> maintain a gene expression signature indicative of previous iron deficiency. </w:t>
       </w:r>
     </w:p>
     <w:p>
@@ -887,16 +977,58 @@
           <w:sz w:val="22"/>
           <w:szCs w:val="22"/>
         </w:rPr>
-        <w:t xml:space="preserve">These novel findings suggest there is an intracellular mechanism coordinating cellular iron/thyroid hormone activities. We speculate this is a part of homeostatic response to match neuronal energy production and growth signaling for these important </w:t>
-      </w:r>
-      <w:r>
-        <w:rPr>
-          <w:rFonts w:ascii="Arial" w:eastAsia="Arial" w:hAnsi="Arial" w:cs="Arial"/>
-          <w:sz w:val="22"/>
-          <w:szCs w:val="22"/>
-        </w:rPr>
-        <w:lastRenderedPageBreak/>
-        <w:t xml:space="preserve">metabolic regulators. However, iron deficiency may cause permanent deficits in thyroid hormone-dependent neurodevelopmental processes even after recovery from iron deficiency. </w:t>
+        <w:t xml:space="preserve">These novel findings suggest there is an intracellular mechanism coordinating cellular iron/thyroid hormone activities. We speculate this is a part of homeostatic response to </w:t>
+      </w:r>
+      <w:r>
+        <w:rPr>
+          <w:rFonts w:ascii="Arial" w:eastAsia="Arial" w:hAnsi="Arial" w:cs="Arial"/>
+          <w:sz w:val="22"/>
+          <w:szCs w:val="22"/>
+        </w:rPr>
+        <w:t xml:space="preserve">acutely </w:t>
+      </w:r>
+      <w:r>
+        <w:rPr>
+          <w:rFonts w:ascii="Arial" w:eastAsia="Arial" w:hAnsi="Arial" w:cs="Arial"/>
+          <w:sz w:val="22"/>
+          <w:szCs w:val="22"/>
+        </w:rPr>
+        <w:t>match neuronal energy production and growth signaling. However,</w:t>
+      </w:r>
+      <w:ins w:id="2" w:author="Tim Monko" w:date="2023-07-06T11:54:00Z">
+        <w:r>
+          <w:rPr>
+            <w:rFonts w:ascii="Arial" w:eastAsia="Arial" w:hAnsi="Arial" w:cs="Arial"/>
+            <w:sz w:val="22"/>
+            <w:szCs w:val="22"/>
+          </w:rPr>
+          <w:t xml:space="preserve"> the </w:t>
+        </w:r>
+        <w:r>
+          <w:rPr>
+            <w:rFonts w:ascii="Arial" w:eastAsia="Arial" w:hAnsi="Arial" w:cs="Arial"/>
+            <w:sz w:val="22"/>
+            <w:szCs w:val="22"/>
+          </w:rPr>
+          <w:lastRenderedPageBreak/>
+          <w:t>adaptation</w:t>
+        </w:r>
+        <w:r>
+          <w:rPr>
+            <w:rFonts w:ascii="Arial" w:eastAsia="Arial" w:hAnsi="Arial" w:cs="Arial"/>
+            <w:sz w:val="22"/>
+            <w:szCs w:val="22"/>
+          </w:rPr>
+          <w:t xml:space="preserve"> to</w:t>
+        </w:r>
+      </w:ins>
+      <w:r>
+        <w:rPr>
+          <w:rFonts w:ascii="Arial" w:eastAsia="Arial" w:hAnsi="Arial" w:cs="Arial"/>
+          <w:sz w:val="22"/>
+          <w:szCs w:val="22"/>
+        </w:rPr>
+        <w:t xml:space="preserve"> iron deficiency may cause permanent deficits in thyroid hormone-dependent neurodevelopmental processes even after recovery from iron deficiency.</w:t>
       </w:r>
     </w:p>
     <w:p>
@@ -988,7 +1120,31 @@
           <w:sz w:val="22"/>
           <w:szCs w:val="22"/>
         </w:rPr>
-        <w:t>Human brain development is a dynamic, metabolically demanding process, which must occur in a sequential and coordinated fashion. The rapidly growing neonatal human brain accounts for ~60% of the total body energy utilization, (compared to 20% in the adult brain), indicating the high energy and nutrient requirements of proper brain growth (1, 2). Iron and thyroid hormone are two critical regulators of both systemic and cellular energy production and homeostasis. Thyroid hormone regulates cellular energy (ATP) demand and utilization in the developing brain, through its regulation of genes involved in cellular energy metabolism and in stimulation of ATP-consuming processes, including generation of ion gradients, cytoskeletal dynamics, and DNA replication for cell proliferation (3). Iron regulates cellular energetic capacity in the developing brain through its direct role in the structure and redox activity of cytochrome- and iron-sulfur cluster-containing TCA cycle and electron transport chain proteins (4). Neurons, which rely predominantly on iron- and thyroid hormone-dependent mitochondrial respiration for their energy needs, are most sensitive to perturbations in iron and thyroid hormone during rapid neonatal development. Isolated fetal-neonatal iron deficiency or thyroid hormone deficiency cause similar neurodevelopmental impairments, including less complex neuronal structure, lower electrophysiologic capacity and deficits in learning, memory, psychosocial, and motor skills (5, 6). Deficits persist into adolescence and adulthood despite iron or thyroid hormone repletion, causing life-long brain dysfunction and increased risk for other brain disorders, including autism and schizophrenia (5, 6).</w:t>
+        <w:t xml:space="preserve">Human brain development is a dynamic, metabolically demanding process, which must occur in a sequential and coordinated fashion. The rapidly growing neonatal human brain accounts for ~60% of the total body energy utilization, (compared to 20% in the adult brain), indicating the high energy and nutrient requirements of proper brain growth (1, 2). Iron and thyroid hormone are two critical regulators of both systemic and cellular energy production and homeostasis. Thyroid hormone regulates cellular energy (ATP) demand and utilization in the developing brain, through its regulation of genes involved in cellular energy metabolism and in stimulation of ATP-consuming processes, including generation of ion gradients, cytoskeletal dynamics, and DNA replication for cell proliferation (3). Iron regulates cellular energetic capacity in the developing brain through its direct role in the structure and redox activity of cytochrome- and iron-sulfur cluster-containing TCA cycle and electron transport chain proteins (4). Neurons, which rely predominantly </w:t>
+      </w:r>
+      <w:commentRangeStart w:id="3"/>
+      <w:r>
+        <w:rPr>
+          <w:rFonts w:ascii="Arial" w:eastAsia="Arial" w:hAnsi="Arial" w:cs="Arial"/>
+          <w:sz w:val="22"/>
+          <w:szCs w:val="22"/>
+        </w:rPr>
+        <w:t>on</w:t>
+      </w:r>
+      <w:commentRangeEnd w:id="3"/>
+      <w:r>
+        <w:rPr>
+          <w:rStyle w:val="CommentReference"/>
+        </w:rPr>
+        <w:commentReference w:id="3"/>
+      </w:r>
+      <w:r>
+        <w:rPr>
+          <w:rFonts w:ascii="Arial" w:eastAsia="Arial" w:hAnsi="Arial" w:cs="Arial"/>
+          <w:sz w:val="22"/>
+          <w:szCs w:val="22"/>
+        </w:rPr>
+        <w:t xml:space="preserve"> iron- and thyroid hormone-dependent mitochondrial respiration for their energy needs, are most sensitive to perturbations in iron and thyroid hormone during rapid neonatal development. Isolated fetal-neonatal iron deficiency or thyroid hormone deficiency cause similar neurodevelopmental impairments, including less complex neuronal structure, lower electrophysiologic capacity and deficits in learning, memory, psychosocial, and motor skills (5, 6). Deficits persist into adolescence and adulthood despite iron or thyroid hormone repletion, causing life-long brain dysfunction and increased risk for other brain disorders, including autism and schizophrenia (5, 6).</w:t>
       </w:r>
     </w:p>
     <w:p>
@@ -1008,7 +1164,23 @@
           <w:sz w:val="22"/>
           <w:szCs w:val="22"/>
         </w:rPr>
-        <w:t xml:space="preserve">More than 2 billion people worldwide are at risk of developing iron deficiency (with or without anemia) or thyroid hormone deficiency (due to iodine deficiency or genetic disorders), despite widespread efforts to reduce their prevalence (7–10). Thyroid hormones—thyroxine (T4) and triiodothyronine (T3)—are only produced in the thyroid gland via thyroid peroxidase, which requires iron for its enzymatic activity (11). Iron deficiency causes impaired thyroid function in pregnant women and children and often occurs simultaneously with iodine deficiency (12, 13). </w:t>
+        <w:t xml:space="preserve">More than 2 billion people worldwide are at risk of developing iron deficiency (with or without anemia) or thyroid hormone deficiency (due to iodine deficiency or </w:t>
+      </w:r>
+      <w:r>
+        <w:rPr>
+          <w:rFonts w:ascii="Arial" w:eastAsia="Arial" w:hAnsi="Arial" w:cs="Arial"/>
+          <w:sz w:val="22"/>
+          <w:szCs w:val="22"/>
+        </w:rPr>
+        <w:t>other thyroid hormone</w:t>
+      </w:r>
+      <w:r>
+        <w:rPr>
+          <w:rFonts w:ascii="Arial" w:eastAsia="Arial" w:hAnsi="Arial" w:cs="Arial"/>
+          <w:sz w:val="22"/>
+          <w:szCs w:val="22"/>
+        </w:rPr>
+        <w:t xml:space="preserve"> disorders), despite widespread efforts to reduce their prevalence (7–10). Thyroid hormones—thyroxine (T4) and triiodothyronine (T3)—are only produced in the thyroid gland via thyroid peroxidase, which requires iron for its enzymatic activity (11). Iron deficiency causes impaired thyroid function in pregnant women and children and often occurs simultaneously with iodine </w:t>
       </w:r>
       <w:r>
         <w:rPr>
@@ -1017,7 +1189,25 @@
           <w:szCs w:val="22"/>
         </w:rPr>
         <w:lastRenderedPageBreak/>
-        <w:t>Moreover, iron deficiency blunts and iron treatment improves the efficacy of iodine prophylaxis on thyroid function in iodine-deficient children.</w:t>
+        <w:t xml:space="preserve">deficiency (12, 13). Moreover, iron deficiency </w:t>
+      </w:r>
+      <w:proofErr w:type="gramStart"/>
+      <w:r>
+        <w:rPr>
+          <w:rFonts w:ascii="Arial" w:eastAsia="Arial" w:hAnsi="Arial" w:cs="Arial"/>
+          <w:sz w:val="22"/>
+          <w:szCs w:val="22"/>
+        </w:rPr>
+        <w:t>blunts</w:t>
+      </w:r>
+      <w:proofErr w:type="gramEnd"/>
+      <w:r>
+        <w:rPr>
+          <w:rFonts w:ascii="Arial" w:eastAsia="Arial" w:hAnsi="Arial" w:cs="Arial"/>
+          <w:sz w:val="22"/>
+          <w:szCs w:val="22"/>
+        </w:rPr>
+        <w:t xml:space="preserve"> and iron treatment improves the efficacy of iodine prophylaxis on thyroid function in iodine-deficient children.</w:t>
       </w:r>
     </w:p>
     <w:p>
@@ -1054,7 +1244,81 @@
           <w:sz w:val="22"/>
           <w:szCs w:val="22"/>
         </w:rPr>
-        <w:t xml:space="preserve">thyroid hormone synthesis only occurs in the thyroid gland and is mediated by the iron-dependent enzyme thyroid peroxidase (11). Thus, the effect of iron deficiency on brain thyroid hormone levels and activity was proposed to be downstream of a direct effect on the thyroid gland and an unfortunate maladaptive consequence for the developing iron-deficient brain. However, it may be advantageous for the developing brain to metabolically match neuronal metabolic and growth rates—mediated by thyroid hormone—with availability of metabolic substrates for oxidative phosphorylation (e.g., iron) to prevent damaging effects of metabolic </w:t>
+        <w:t xml:space="preserve">thyroid hormone synthesis only occurs in the thyroid gland and is mediated by the iron-dependent enzyme thyroid peroxidase (11). Thus, the effect of iron deficiency on brain thyroid hormone levels and activity was proposed to be downstream of a direct effect on the thyroid gland and an unfortunate maladaptive consequence </w:t>
+      </w:r>
+      <w:r>
+        <w:rPr>
+          <w:rFonts w:ascii="Arial" w:eastAsia="Arial" w:hAnsi="Arial" w:cs="Arial"/>
+          <w:sz w:val="22"/>
+          <w:szCs w:val="22"/>
+        </w:rPr>
+        <w:t xml:space="preserve">that would compound </w:t>
+      </w:r>
+      <w:proofErr w:type="spellStart"/>
+      <w:r>
+        <w:rPr>
+          <w:rFonts w:ascii="Arial" w:eastAsia="Arial" w:hAnsi="Arial" w:cs="Arial"/>
+          <w:sz w:val="22"/>
+          <w:szCs w:val="22"/>
+        </w:rPr>
+        <w:t>neuropathologies</w:t>
+      </w:r>
+      <w:proofErr w:type="spellEnd"/>
+      <w:r>
+        <w:rPr>
+          <w:rFonts w:ascii="Arial" w:eastAsia="Arial" w:hAnsi="Arial" w:cs="Arial"/>
+          <w:sz w:val="22"/>
+          <w:szCs w:val="22"/>
+        </w:rPr>
+        <w:t xml:space="preserve"> </w:t>
+      </w:r>
+      <w:r>
+        <w:rPr>
+          <w:rFonts w:ascii="Arial" w:eastAsia="Arial" w:hAnsi="Arial" w:cs="Arial"/>
+          <w:sz w:val="22"/>
+          <w:szCs w:val="22"/>
+        </w:rPr>
+        <w:t>of the developing iron deficient brain</w:t>
+      </w:r>
+      <w:r>
+        <w:rPr>
+          <w:rFonts w:ascii="Arial" w:eastAsia="Arial" w:hAnsi="Arial" w:cs="Arial"/>
+          <w:sz w:val="22"/>
+          <w:szCs w:val="22"/>
+        </w:rPr>
+        <w:t>. Alternatively</w:t>
+      </w:r>
+      <w:r>
+        <w:rPr>
+          <w:rFonts w:ascii="Arial" w:eastAsia="Arial" w:hAnsi="Arial" w:cs="Arial"/>
+          <w:sz w:val="22"/>
+          <w:szCs w:val="22"/>
+        </w:rPr>
+        <w:t>,</w:t>
+      </w:r>
+      <w:r>
+        <w:rPr>
+          <w:rFonts w:ascii="Arial" w:eastAsia="Arial" w:hAnsi="Arial" w:cs="Arial"/>
+          <w:sz w:val="22"/>
+          <w:szCs w:val="22"/>
+        </w:rPr>
+        <w:t xml:space="preserve"> since iron deficiency compromises ATP generation through reducing cytochrome-mediated </w:t>
+      </w:r>
+      <w:r>
+        <w:rPr>
+          <w:rFonts w:ascii="Arial" w:eastAsia="Arial" w:hAnsi="Arial" w:cs="Arial"/>
+          <w:sz w:val="22"/>
+          <w:szCs w:val="22"/>
+        </w:rPr>
+        <w:t>electron transport chain efficiency,</w:t>
+      </w:r>
+      <w:r>
+        <w:rPr>
+          <w:rFonts w:ascii="Arial" w:eastAsia="Arial" w:hAnsi="Arial" w:cs="Arial"/>
+          <w:sz w:val="22"/>
+          <w:szCs w:val="22"/>
+        </w:rPr>
+        <w:t xml:space="preserve"> it may be advantageous for the developing brain to metabolically match neuronal metabolic and growth rates—mediated by thyroid hormone—with availability of metabolic substrates for oxidative phosphorylation (e.g., iron) to prevent damaging effects of metabolic </w:t>
       </w:r>
       <w:proofErr w:type="spellStart"/>
       <w:r>
@@ -1178,7 +1442,16 @@
           <w:sz w:val="22"/>
           <w:szCs w:val="22"/>
         </w:rPr>
-        <w:t xml:space="preserve">) (3). Thyroid hormone predominantly controls critical brain developmental processes through regulation of gene transcription (3, 18). T3 binds to nuclear thyroid hormone receptors at specific thyroid hormone response elements (TREs) in the upstream promoter region of thyroid hormone-responsive genes. For positively regulated genes, thyroid hormone receptor binding of T3 alters the protein’s conformation and signals for the recruitment of co-activators, resulting in activation of thyroid hormone-responsive gene transcription. In the absence of T3, thyroid hormone receptors bound to the thyroid hormone response element of positively regulated thyroid hormone-responsive genes recruit co-repressors (e.g., Hairless, </w:t>
+        <w:t xml:space="preserve">) (3). Thyroid hormone predominantly controls critical brain developmental processes through regulation of gene transcription (3, 18). T3 binds to nuclear thyroid hormone receptors at specific thyroid hormone response elements (TREs) in the upstream promoter region of thyroid hormone-responsive genes. For positively regulated genes, thyroid hormone receptor binding of T3 alters the protein’s conformation and signals for the recruitment of co-activators, resulting in activation of thyroid hormone-responsive gene transcription. In the absence of T3, thyroid </w:t>
+      </w:r>
+      <w:r>
+        <w:rPr>
+          <w:rFonts w:ascii="Arial" w:eastAsia="Arial" w:hAnsi="Arial" w:cs="Arial"/>
+          <w:sz w:val="22"/>
+          <w:szCs w:val="22"/>
+        </w:rPr>
+        <w:lastRenderedPageBreak/>
+        <w:t xml:space="preserve">hormone receptors bound to the thyroid hormone response element of positively regulated thyroid hormone-responsive genes recruit co-repressors (e.g., Hairless, </w:t>
       </w:r>
       <w:proofErr w:type="spellStart"/>
       <w:r>
@@ -1196,16 +1469,7 @@
           <w:sz w:val="22"/>
           <w:szCs w:val="22"/>
         </w:rPr>
-        <w:t xml:space="preserve">), resulting in down-regulation </w:t>
-      </w:r>
-      <w:r>
-        <w:rPr>
-          <w:rFonts w:ascii="Arial" w:eastAsia="Arial" w:hAnsi="Arial" w:cs="Arial"/>
-          <w:sz w:val="22"/>
-          <w:szCs w:val="22"/>
-        </w:rPr>
-        <w:lastRenderedPageBreak/>
-        <w:t xml:space="preserve">of gene transcription. Genes that are negatively regulated by thyroid hormone are typically involved in maintaining thyroid hormone homeostasis (e.g., </w:t>
+        <w:t xml:space="preserve">), resulting in down-regulation of gene transcription. Genes that are negatively regulated by thyroid hormone are typically involved in maintaining thyroid hormone homeostasis (e.g., </w:t>
       </w:r>
       <w:r>
         <w:rPr>
@@ -1476,6 +1740,7 @@
         <w:t xml:space="preserve">. Timed-pregnant CD1 mice were obtained from Charles River Laboratories (Wilmington, MA). Mice were given free access to food and drinking water and were housed at constant temperature and humidity on a 12h </w:t>
       </w:r>
       <w:proofErr w:type="spellStart"/>
+      <w:proofErr w:type="gramStart"/>
       <w:r>
         <w:rPr>
           <w:rFonts w:ascii="Arial" w:eastAsia="Arial" w:hAnsi="Arial" w:cs="Arial"/>
@@ -1485,6 +1750,7 @@
         <w:t>light:dark</w:t>
       </w:r>
       <w:proofErr w:type="spellEnd"/>
+      <w:proofErr w:type="gramEnd"/>
       <w:r>
         <w:rPr>
           <w:rFonts w:ascii="Arial" w:eastAsia="Arial" w:hAnsi="Arial" w:cs="Arial"/>
@@ -1799,7 +2065,25 @@
           <w:sz w:val="22"/>
           <w:szCs w:val="22"/>
         </w:rPr>
-        <w:t xml:space="preserve"> Reagent with phenol-chloroform extraction (Thermo-Fisher Scientific; Waltham, MA) according to the manufacturers’ protocols as described (20–22). On-column genomic DNA removal was employed for each kit. RNA integrity and purity was established spectrophotometrically using a Nanodrop spectrophotometer. cDNA was synthesized from 100-500 ng total RNA using a High Capacity RNA-to-cDNA Kit (Applied Biosystems). Quantitative real-time polymerase chain reaction (qPCR) was performed using a FastStart Universal Probe Master (</w:t>
+        <w:t xml:space="preserve"> Reagent with phenol-chloroform extraction (Thermo-Fisher Scientific; Waltham, MA) according to the manufacturers’ protocols as described (20–22). On-column genomic DNA removal was employed for each kit. RNA integrity and purity was established spectrophotometrically using a Nanodrop spectrophotometer. cDNA was synthesized from 100-500 ng total RNA using a </w:t>
+      </w:r>
+      <w:proofErr w:type="gramStart"/>
+      <w:r>
+        <w:rPr>
+          <w:rFonts w:ascii="Arial" w:eastAsia="Arial" w:hAnsi="Arial" w:cs="Arial"/>
+          <w:sz w:val="22"/>
+          <w:szCs w:val="22"/>
+        </w:rPr>
+        <w:t>High Capacity</w:t>
+      </w:r>
+      <w:proofErr w:type="gramEnd"/>
+      <w:r>
+        <w:rPr>
+          <w:rFonts w:ascii="Arial" w:eastAsia="Arial" w:hAnsi="Arial" w:cs="Arial"/>
+          <w:sz w:val="22"/>
+          <w:szCs w:val="22"/>
+        </w:rPr>
+        <w:t xml:space="preserve"> RNA-to-cDNA Kit (Applied Biosystems). Quantitative real-time polymerase chain reaction (qPCR) was performed using a FastStart Universal Probe Master (</w:t>
       </w:r>
       <w:proofErr w:type="spellStart"/>
       <w:r>
@@ -2159,7 +2443,6 @@
           <w:tag w:val="goog_rdk_0"/>
           <w:id w:val="-1937896589"/>
         </w:sdtPr>
-        <w:sdtEndPr/>
         <w:sdtContent>
           <w:r>
             <w:rPr>
@@ -2721,6 +3004,7 @@
         <w:t xml:space="preserve"> cultures. At 11DIV, </w:t>
       </w:r>
       <w:proofErr w:type="spellStart"/>
+      <w:proofErr w:type="gramStart"/>
       <w:r>
         <w:rPr>
           <w:rFonts w:ascii="Arial" w:eastAsia="Arial" w:hAnsi="Arial" w:cs="Arial"/>
@@ -2730,6 +3014,7 @@
         <w:t>FeD</w:t>
       </w:r>
       <w:proofErr w:type="spellEnd"/>
+      <w:proofErr w:type="gramEnd"/>
       <w:r>
         <w:rPr>
           <w:rFonts w:ascii="Arial" w:eastAsia="Arial" w:hAnsi="Arial" w:cs="Arial"/>
@@ -3078,6 +3363,7 @@
         <w:t xml:space="preserve"> at 18DIV (Figure 3A). Additionally, </w:t>
       </w:r>
       <w:proofErr w:type="spellStart"/>
+      <w:proofErr w:type="gramStart"/>
       <w:r>
         <w:rPr>
           <w:rFonts w:ascii="Arial" w:eastAsia="Arial" w:hAnsi="Arial" w:cs="Arial"/>
@@ -3087,6 +3373,7 @@
         <w:t>FeD</w:t>
       </w:r>
       <w:proofErr w:type="spellEnd"/>
+      <w:proofErr w:type="gramEnd"/>
       <w:r>
         <w:rPr>
           <w:rFonts w:ascii="Arial" w:eastAsia="Arial" w:hAnsi="Arial" w:cs="Arial"/>
@@ -3481,7 +3768,25 @@
           <w:sz w:val="22"/>
           <w:szCs w:val="22"/>
         </w:rPr>
-        <w:t xml:space="preserve"> expression. Overlaying treatment groups onto the PCA bi-plot (Figure 3C) shows that </w:t>
+        <w:t xml:space="preserve"> expression. Overlaying treatment groups onto the PCA </w:t>
+      </w:r>
+      <w:proofErr w:type="gramStart"/>
+      <w:r>
+        <w:rPr>
+          <w:rFonts w:ascii="Arial" w:eastAsia="Arial" w:hAnsi="Arial" w:cs="Arial"/>
+          <w:sz w:val="22"/>
+          <w:szCs w:val="22"/>
+        </w:rPr>
+        <w:t>bi-plot</w:t>
+      </w:r>
+      <w:proofErr w:type="gramEnd"/>
+      <w:r>
+        <w:rPr>
+          <w:rFonts w:ascii="Arial" w:eastAsia="Arial" w:hAnsi="Arial" w:cs="Arial"/>
+          <w:sz w:val="22"/>
+          <w:szCs w:val="22"/>
+        </w:rPr>
+        <w:t xml:space="preserve"> (Figure 3C) shows that </w:t>
       </w:r>
       <w:proofErr w:type="spellStart"/>
       <w:r>
@@ -3666,7 +3971,25 @@
           <w:szCs w:val="22"/>
         </w:rPr>
         <w:lastRenderedPageBreak/>
-        <w:t xml:space="preserve">(Figure 2C,S1A). At this stage, </w:t>
+        <w:t>(Figure 2</w:t>
+      </w:r>
+      <w:proofErr w:type="gramStart"/>
+      <w:r>
+        <w:rPr>
+          <w:rFonts w:ascii="Arial" w:eastAsia="Arial" w:hAnsi="Arial" w:cs="Arial"/>
+          <w:sz w:val="22"/>
+          <w:szCs w:val="22"/>
+        </w:rPr>
+        <w:t>C,S</w:t>
+      </w:r>
+      <w:proofErr w:type="gramEnd"/>
+      <w:r>
+        <w:rPr>
+          <w:rFonts w:ascii="Arial" w:eastAsia="Arial" w:hAnsi="Arial" w:cs="Arial"/>
+          <w:sz w:val="22"/>
+          <w:szCs w:val="22"/>
+        </w:rPr>
+        <w:t xml:space="preserve">1A). At this stage, </w:t>
       </w:r>
       <w:r>
         <w:rPr>
@@ -3683,7 +4006,25 @@
           <w:sz w:val="22"/>
           <w:szCs w:val="22"/>
         </w:rPr>
-        <w:t xml:space="preserve"> does predict underlying iron status as would be expected, but thyroid hormone homeostatic genes are not as correlated in PC1 (predicting 43%), but are instead correlated in PC2 (predicting 27%). PC1 is primarily affected by thyroid hormone-sensitive neuronal maturation genes–</w:t>
+        <w:t xml:space="preserve"> does predict underlying iron status as would be expected, but thyroid hormone homeostatic genes are not as correlated in PC1 (predicting 43%</w:t>
+      </w:r>
+      <w:proofErr w:type="gramStart"/>
+      <w:r>
+        <w:rPr>
+          <w:rFonts w:ascii="Arial" w:eastAsia="Arial" w:hAnsi="Arial" w:cs="Arial"/>
+          <w:sz w:val="22"/>
+          <w:szCs w:val="22"/>
+        </w:rPr>
+        <w:t>), but</w:t>
+      </w:r>
+      <w:proofErr w:type="gramEnd"/>
+      <w:r>
+        <w:rPr>
+          <w:rFonts w:ascii="Arial" w:eastAsia="Arial" w:hAnsi="Arial" w:cs="Arial"/>
+          <w:sz w:val="22"/>
+          <w:szCs w:val="22"/>
+        </w:rPr>
+        <w:t xml:space="preserve"> are instead correlated in PC2 (predicting 27%). PC1 is primarily affected by thyroid hormone-sensitive neuronal maturation genes–</w:t>
       </w:r>
       <w:r>
         <w:rPr>
@@ -4162,7 +4503,25 @@
           <w:szCs w:val="22"/>
         </w:rPr>
         <w:tab/>
-        <w:t xml:space="preserve">Again at 21DIV, high mRNA level variability for each gene within treatment groups suggests there may be underlying gene expression correlations (Figure 4B,C).  PCA of 21DIV gene expression does not as clearly indicate underlying iron status as indicated by </w:t>
+        <w:t>Again at 21DIV, high mRNA level variability for each gene within treatment groups suggests there may be underlying gene expression correlations (Figure 4</w:t>
+      </w:r>
+      <w:proofErr w:type="gramStart"/>
+      <w:r>
+        <w:rPr>
+          <w:rFonts w:ascii="Arial" w:eastAsia="Arial" w:hAnsi="Arial" w:cs="Arial"/>
+          <w:sz w:val="22"/>
+          <w:szCs w:val="22"/>
+        </w:rPr>
+        <w:t>B,C</w:t>
+      </w:r>
+      <w:proofErr w:type="gramEnd"/>
+      <w:r>
+        <w:rPr>
+          <w:rFonts w:ascii="Arial" w:eastAsia="Arial" w:hAnsi="Arial" w:cs="Arial"/>
+          <w:sz w:val="22"/>
+          <w:szCs w:val="22"/>
+        </w:rPr>
+        <w:t xml:space="preserve">).  PCA of 21DIV gene expression does not as clearly indicate underlying iron status as indicated by </w:t>
       </w:r>
       <w:r>
         <w:rPr>
@@ -4471,6 +4830,7 @@
         <w:jc w:val="both"/>
         <w:rPr>
           <w:rFonts w:ascii="Arial" w:eastAsia="Arial" w:hAnsi="Arial" w:cs="Arial"/>
+          <w:b/>
           <w:sz w:val="22"/>
           <w:szCs w:val="22"/>
         </w:rPr>
@@ -4488,6 +4848,202 @@
         <w:lastRenderedPageBreak/>
         <w:t>Discussion</w:t>
       </w:r>
+    </w:p>
+    <w:p>
+      <w:pPr>
+        <w:spacing w:line="480" w:lineRule="auto"/>
+        <w:jc w:val="both"/>
+        <w:rPr>
+          <w:rFonts w:ascii="Arial" w:eastAsia="Arial" w:hAnsi="Arial" w:cs="Arial"/>
+          <w:bCs/>
+          <w:sz w:val="22"/>
+          <w:szCs w:val="22"/>
+        </w:rPr>
+      </w:pPr>
+      <w:r>
+        <w:rPr>
+          <w:rFonts w:ascii="Arial" w:eastAsia="Arial" w:hAnsi="Arial" w:cs="Arial"/>
+          <w:b/>
+          <w:sz w:val="22"/>
+          <w:szCs w:val="22"/>
+        </w:rPr>
+        <w:tab/>
+      </w:r>
+      <w:r>
+        <w:rPr>
+          <w:rFonts w:ascii="Arial" w:eastAsia="Arial" w:hAnsi="Arial" w:cs="Arial"/>
+          <w:bCs/>
+          <w:sz w:val="22"/>
+          <w:szCs w:val="22"/>
+        </w:rPr>
+        <w:t xml:space="preserve">The major novel finding of this study is that chronic iron deficiency </w:t>
+      </w:r>
+      <w:r>
+        <w:rPr>
+          <w:rFonts w:ascii="Arial" w:eastAsia="Arial" w:hAnsi="Arial" w:cs="Arial"/>
+          <w:bCs/>
+          <w:sz w:val="22"/>
+          <w:szCs w:val="22"/>
+        </w:rPr>
+        <w:t>in developing neurons impairs thyroid hormone-responsive gene expression</w:t>
+      </w:r>
+      <w:r>
+        <w:rPr>
+          <w:rFonts w:ascii="Arial" w:eastAsia="Arial" w:hAnsi="Arial" w:cs="Arial"/>
+          <w:bCs/>
+          <w:sz w:val="22"/>
+          <w:szCs w:val="22"/>
+        </w:rPr>
+        <w:t xml:space="preserve"> despite normal thyroid hormone availability.</w:t>
+      </w:r>
+      <w:r>
+        <w:rPr>
+          <w:rFonts w:ascii="Arial" w:eastAsia="Arial" w:hAnsi="Arial" w:cs="Arial"/>
+          <w:bCs/>
+          <w:sz w:val="22"/>
+          <w:szCs w:val="22"/>
+        </w:rPr>
+        <w:t xml:space="preserve"> The gene expression changes are indicative of a functionally altered </w:t>
+      </w:r>
+      <w:r>
+        <w:rPr>
+          <w:rFonts w:ascii="Arial" w:eastAsia="Arial" w:hAnsi="Arial" w:cs="Arial"/>
+          <w:bCs/>
+          <w:sz w:val="22"/>
+          <w:szCs w:val="22"/>
+        </w:rPr>
+        <w:t>thyroid hormone state</w:t>
+      </w:r>
+      <w:r>
+        <w:rPr>
+          <w:rFonts w:ascii="Arial" w:eastAsia="Arial" w:hAnsi="Arial" w:cs="Arial"/>
+          <w:bCs/>
+          <w:sz w:val="22"/>
+          <w:szCs w:val="22"/>
+        </w:rPr>
+        <w:t xml:space="preserve"> and </w:t>
+      </w:r>
+      <w:r>
+        <w:rPr>
+          <w:rFonts w:ascii="Arial" w:eastAsia="Arial" w:hAnsi="Arial" w:cs="Arial"/>
+          <w:bCs/>
+          <w:sz w:val="22"/>
+          <w:szCs w:val="22"/>
+        </w:rPr>
+        <w:t>th</w:t>
+      </w:r>
+      <w:r>
+        <w:rPr>
+          <w:rFonts w:ascii="Arial" w:eastAsia="Arial" w:hAnsi="Arial" w:cs="Arial"/>
+          <w:bCs/>
+          <w:sz w:val="22"/>
+          <w:szCs w:val="22"/>
+        </w:rPr>
+        <w:t xml:space="preserve">ese </w:t>
+      </w:r>
+      <w:r>
+        <w:rPr>
+          <w:rFonts w:ascii="Arial" w:eastAsia="Arial" w:hAnsi="Arial" w:cs="Arial"/>
+          <w:bCs/>
+          <w:sz w:val="22"/>
+          <w:szCs w:val="22"/>
+        </w:rPr>
+        <w:t xml:space="preserve">impairments are not rescued by iron repletion, suggesting long-term </w:t>
+      </w:r>
+      <w:commentRangeStart w:id="4"/>
+      <w:commentRangeStart w:id="5"/>
+      <w:r>
+        <w:rPr>
+          <w:rFonts w:ascii="Arial" w:eastAsia="Arial" w:hAnsi="Arial" w:cs="Arial"/>
+          <w:bCs/>
+          <w:sz w:val="22"/>
+          <w:szCs w:val="22"/>
+        </w:rPr>
+        <w:t>programming</w:t>
+      </w:r>
+      <w:commentRangeEnd w:id="4"/>
+      <w:r>
+        <w:rPr>
+          <w:rStyle w:val="CommentReference"/>
+        </w:rPr>
+        <w:commentReference w:id="4"/>
+      </w:r>
+      <w:commentRangeEnd w:id="5"/>
+      <w:r>
+        <w:rPr>
+          <w:rStyle w:val="CommentReference"/>
+        </w:rPr>
+        <w:commentReference w:id="5"/>
+      </w:r>
+      <w:r>
+        <w:rPr>
+          <w:rFonts w:ascii="Arial" w:eastAsia="Arial" w:hAnsi="Arial" w:cs="Arial"/>
+          <w:bCs/>
+          <w:sz w:val="22"/>
+          <w:szCs w:val="22"/>
+        </w:rPr>
+        <w:t>.</w:t>
+      </w:r>
+      <w:r>
+        <w:rPr>
+          <w:rFonts w:ascii="Arial" w:eastAsia="Arial" w:hAnsi="Arial" w:cs="Arial"/>
+          <w:bCs/>
+          <w:sz w:val="22"/>
+          <w:szCs w:val="22"/>
+        </w:rPr>
+        <w:t xml:space="preserve"> </w:t>
+      </w:r>
+      <w:r>
+        <w:rPr>
+          <w:rFonts w:ascii="Arial" w:eastAsia="Arial" w:hAnsi="Arial" w:cs="Arial"/>
+          <w:sz w:val="22"/>
+          <w:szCs w:val="22"/>
+        </w:rPr>
+        <w:t xml:space="preserve">This study is the first to demonstrate that neuronal iron status is involved in the regulation of thyroid hormone-target genes in a cell-intrinsic manner. These findings demonstrate a need for future studies </w:t>
+      </w:r>
+      <w:r>
+        <w:rPr>
+          <w:rFonts w:ascii="Arial" w:eastAsia="Arial" w:hAnsi="Arial" w:cs="Arial"/>
+          <w:sz w:val="22"/>
+          <w:szCs w:val="22"/>
+        </w:rPr>
+        <w:t>to elucidate an</w:t>
+      </w:r>
+      <w:r>
+        <w:rPr>
+          <w:rFonts w:ascii="Arial" w:eastAsia="Arial" w:hAnsi="Arial" w:cs="Arial"/>
+          <w:sz w:val="22"/>
+          <w:szCs w:val="22"/>
+        </w:rPr>
+        <w:t xml:space="preserve"> intracellular mechanism coordinating iron and thyroid hormone activities during neuron development since iron-dependent </w:t>
+      </w:r>
+      <w:r>
+        <w:rPr>
+          <w:rFonts w:ascii="Arial" w:eastAsia="Arial" w:hAnsi="Arial" w:cs="Arial"/>
+          <w:i/>
+          <w:sz w:val="22"/>
+          <w:szCs w:val="22"/>
+        </w:rPr>
+        <w:t>de novo</w:t>
+      </w:r>
+      <w:r>
+        <w:rPr>
+          <w:rFonts w:ascii="Arial" w:eastAsia="Arial" w:hAnsi="Arial" w:cs="Arial"/>
+          <w:sz w:val="22"/>
+          <w:szCs w:val="22"/>
+        </w:rPr>
+        <w:t xml:space="preserve"> thyroid hormone synthesis only occurs in the thyroid gland. </w:t>
+      </w:r>
+      <w:del w:id="6" w:author="Tim Monko" w:date="2023-07-06T14:16:00Z">
+        <w:r>
+          <w:rPr>
+            <w:rFonts w:ascii="Arial" w:eastAsia="Arial" w:hAnsi="Arial" w:cs="Arial"/>
+            <w:sz w:val="22"/>
+            <w:szCs w:val="22"/>
+          </w:rPr>
+          <w:delText>An argument can be made for iron and thyroid hormone activities to be closely matched in the developing brain as part of a metabolic adaptation program.</w:delText>
+        </w:r>
+      </w:del>
     </w:p>
     <w:p>
       <w:pPr>
@@ -4506,24 +5062,23 @@
           <w:sz w:val="22"/>
           <w:szCs w:val="22"/>
         </w:rPr>
-        <w:t xml:space="preserve">The major novel finding of this study is that chronic iron deficiency in developing neurons causes impaired thyroid hormone-responsive gene expression indicative of a functionally altered thyroid hormone cellular state, despite normal thyroid hormone availability. This study is the first to demonstrate that neuronal iron status is involved in the regulation of thyroid hormone-target genes in a cell-intrinsic manner. These findings demonstrate a need for future studies of the undiscovered intracellular mechanism coordinating iron and thyroid hormone activities during neuron development since iron-dependent </w:t>
-      </w:r>
-      <w:r>
-        <w:rPr>
-          <w:rFonts w:ascii="Arial" w:eastAsia="Arial" w:hAnsi="Arial" w:cs="Arial"/>
-          <w:i/>
-          <w:sz w:val="22"/>
-          <w:szCs w:val="22"/>
-        </w:rPr>
-        <w:t>de novo</w:t>
-      </w:r>
-      <w:r>
-        <w:rPr>
-          <w:rFonts w:ascii="Arial" w:eastAsia="Arial" w:hAnsi="Arial" w:cs="Arial"/>
-          <w:sz w:val="22"/>
-          <w:szCs w:val="22"/>
-        </w:rPr>
-        <w:t xml:space="preserve"> thyroid hormone synthesis only occurs in the thyroid gland. An argument can be made for iron and thyroid hormone activities to be closely matched in the developing brain as part of a metabolic adaptation program. Thyroid hormones regulate cellular energy demand in the developing brain through their functional role in stimulating ATP-consuming processes, including generation of ion gradients, cytoskeleton polymerization, and cell proliferation (3). T3 is also a key regulator of nuclear and mitochondrial transcription for cellular energy metabolism genes (e.g., cytochrome c oxidase subunits) and mitochondrial biogenesis (e.g., PGC1-alpha) during brain development (3</w:t>
+        <w:t xml:space="preserve"> </w:t>
+      </w:r>
+      <w:r>
+        <w:rPr>
+          <w:rFonts w:ascii="Arial" w:eastAsia="Arial" w:hAnsi="Arial" w:cs="Arial"/>
+          <w:sz w:val="22"/>
+          <w:szCs w:val="22"/>
+        </w:rPr>
+        <w:t>Brain development involves multiple energetically demanding processes—such as cell proliferation and differentiation, neuronal</w:t>
+      </w:r>
+      <w:r>
+        <w:rPr>
+          <w:rFonts w:ascii="Arial" w:eastAsia="Arial" w:hAnsi="Arial" w:cs="Arial"/>
+          <w:sz w:val="22"/>
+          <w:szCs w:val="22"/>
+        </w:rPr>
+        <w:t xml:space="preserve"> dendrite/axon outgrowth, synapse formation/function, and myelination—that requires both optimal iron and thyroid hormone status (3</w:t>
       </w:r>
       <w:r>
         <w:rPr>
@@ -4539,7 +5094,7 @@
           <w:sz w:val="22"/>
           <w:szCs w:val="22"/>
         </w:rPr>
-        <w:t>). Similarly, iron is essential for mitochondrial energy production in the developing brain through its direct role in the structure and redox activity of cytochrome- and iron-sulfur cluster-containing TCA cycle and electron transport chain proteins (4). Brain development involves multiple energetically demanding processes—such as cell proliferation and differentiation, neuronal dendrite/axon outgrowth, synapse formation/function, and myelination—that require both optimal iron and thyroid hormone status (3</w:t>
+        <w:t>, 3</w:t>
       </w:r>
       <w:r>
         <w:rPr>
@@ -4555,7 +5110,31 @@
           <w:sz w:val="22"/>
           <w:szCs w:val="22"/>
         </w:rPr>
-        <w:t>, 3</w:t>
+        <w:t xml:space="preserve">). </w:t>
+      </w:r>
+      <w:r>
+        <w:rPr>
+          <w:rFonts w:ascii="Arial" w:eastAsia="Arial" w:hAnsi="Arial" w:cs="Arial"/>
+          <w:sz w:val="22"/>
+          <w:szCs w:val="22"/>
+        </w:rPr>
+        <w:t>Thyroid hormones regulate cellular energy demand in the developing brain through their functional role in stimulating ATP-</w:t>
+      </w:r>
+      <w:r>
+        <w:rPr>
+          <w:rFonts w:ascii="Arial" w:eastAsia="Arial" w:hAnsi="Arial" w:cs="Arial"/>
+          <w:sz w:val="22"/>
+          <w:szCs w:val="22"/>
+        </w:rPr>
+        <w:t>dependent</w:t>
+      </w:r>
+      <w:r>
+        <w:rPr>
+          <w:rFonts w:ascii="Arial" w:eastAsia="Arial" w:hAnsi="Arial" w:cs="Arial"/>
+          <w:sz w:val="22"/>
+          <w:szCs w:val="22"/>
+        </w:rPr>
+        <w:t xml:space="preserve"> processes, including generation of ion gradients, cytoskeleton polymerization, and cell proliferation (3). T3 is also a key regulator of nuclear and mitochondrial transcription for cellular energy metabolism genes (e.g., cytochrome c oxidase subunits) and mitochondrial biogenesis (e.g., PGC1-alpha) during brain development (3</w:t>
       </w:r>
       <w:r>
         <w:rPr>
@@ -4571,7 +5150,31 @@
           <w:sz w:val="22"/>
           <w:szCs w:val="22"/>
         </w:rPr>
-        <w:t xml:space="preserve">). Thus, we offer the novel hypothesis that matching the neuronal metabolic and growth rate (mediated by thyroid hormone) with the availability of metabolic substrates for oxidative phosphorylation (e.g., iron) is a part of a key neuroplasticity mechanism that adapts the developing neuron/brain to metabolic disruptions and prevents long-term damage. </w:t>
+        <w:t xml:space="preserve">). Similarly, iron is essential for mitochondrial energy production in the developing brain through its direct role in the structure and redox activity of cytochrome- and iron-sulfur cluster-containing TCA cycle and electron transport chain proteins (4). Thus, we offer the novel hypothesis that matching the neuronal metabolic and growth rate (mediated by thyroid hormone) with the availability of metabolic substrates for oxidative phosphorylation (e.g., iron) is a part of a key neuroplasticity mechanism that adapts the developing neuron/brain to metabolic disruptions and prevents long-term </w:t>
+      </w:r>
+      <w:commentRangeStart w:id="7"/>
+      <w:commentRangeStart w:id="8"/>
+      <w:r>
+        <w:rPr>
+          <w:rFonts w:ascii="Arial" w:eastAsia="Arial" w:hAnsi="Arial" w:cs="Arial"/>
+          <w:sz w:val="22"/>
+          <w:szCs w:val="22"/>
+        </w:rPr>
+        <w:t xml:space="preserve">damage. </w:t>
+      </w:r>
+      <w:commentRangeEnd w:id="7"/>
+      <w:r>
+        <w:rPr>
+          <w:rStyle w:val="CommentReference"/>
+        </w:rPr>
+        <w:commentReference w:id="7"/>
+      </w:r>
+      <w:commentRangeEnd w:id="8"/>
+      <w:r>
+        <w:rPr>
+          <w:rStyle w:val="CommentReference"/>
+        </w:rPr>
+        <w:commentReference w:id="8"/>
       </w:r>
     </w:p>
     <w:p>
@@ -4591,6 +5194,7 @@
           <w:sz w:val="22"/>
           <w:szCs w:val="22"/>
         </w:rPr>
+        <w:lastRenderedPageBreak/>
         <w:t>In support of this hypothesis, both iron and thyroid hormone regulate the differentiation of Parvalbumin-positive interneurons and the formation of perineuronal nets (3</w:t>
       </w:r>
       <w:r>
@@ -4623,16 +5227,7 @@
           <w:sz w:val="22"/>
           <w:szCs w:val="22"/>
         </w:rPr>
-        <w:t xml:space="preserve">), which are key </w:t>
-      </w:r>
-      <w:r>
-        <w:rPr>
-          <w:rFonts w:ascii="Arial" w:eastAsia="Arial" w:hAnsi="Arial" w:cs="Arial"/>
-          <w:sz w:val="22"/>
-          <w:szCs w:val="22"/>
-        </w:rPr>
-        <w:lastRenderedPageBreak/>
-        <w:t>indicators of the opening and closing of critical neurodevelopmental windows, respectively (4</w:t>
+        <w:t>), which are key indicators of the opening and closing of critical neurodevelopmental windows, respectively (4</w:t>
       </w:r>
       <w:r>
         <w:rPr>
@@ -4741,7 +5336,63 @@
           <w:sz w:val="22"/>
           <w:szCs w:val="22"/>
         </w:rPr>
-        <w:t xml:space="preserve">Alternatively, our iron repletion study demonstrates that there is a cost to prolonged developmental iron deficiency, in that there are residual perturbations to thyroid hormone-responsive gene expression and ATP production even after neuronal iron status is restored. Dietary fetal-neonatal iron deficiency in rodents causes reduced circulating and brain thyroid hormone levels and dysregulation of thyroid hormone-responsive gene expression in the neonatal brain (14–16). This </w:t>
+        <w:t>O</w:t>
+      </w:r>
+      <w:r>
+        <w:rPr>
+          <w:rFonts w:ascii="Arial" w:eastAsia="Arial" w:hAnsi="Arial" w:cs="Arial"/>
+          <w:sz w:val="22"/>
+          <w:szCs w:val="22"/>
+        </w:rPr>
+        <w:t>ur iron repletion study</w:t>
+      </w:r>
+      <w:r>
+        <w:rPr>
+          <w:rFonts w:ascii="Arial" w:eastAsia="Arial" w:hAnsi="Arial" w:cs="Arial"/>
+          <w:sz w:val="22"/>
+          <w:szCs w:val="22"/>
+        </w:rPr>
+        <w:t xml:space="preserve"> also</w:t>
+      </w:r>
+      <w:r>
+        <w:rPr>
+          <w:rFonts w:ascii="Arial" w:eastAsia="Arial" w:hAnsi="Arial" w:cs="Arial"/>
+          <w:sz w:val="22"/>
+          <w:szCs w:val="22"/>
+        </w:rPr>
+        <w:t xml:space="preserve"> demonstrates that there is a </w:t>
+      </w:r>
+      <w:r>
+        <w:rPr>
+          <w:rFonts w:ascii="Arial" w:eastAsia="Arial" w:hAnsi="Arial" w:cs="Arial"/>
+          <w:sz w:val="22"/>
+          <w:szCs w:val="22"/>
+        </w:rPr>
+        <w:t xml:space="preserve">long-term </w:t>
+      </w:r>
+      <w:r>
+        <w:rPr>
+          <w:rFonts w:ascii="Arial" w:eastAsia="Arial" w:hAnsi="Arial" w:cs="Arial"/>
+          <w:sz w:val="22"/>
+          <w:szCs w:val="22"/>
+        </w:rPr>
+        <w:t>cost to prolonged developmental iron deficiency</w:t>
+      </w:r>
+      <w:r>
+        <w:rPr>
+          <w:rFonts w:ascii="Arial" w:eastAsia="Arial" w:hAnsi="Arial" w:cs="Arial"/>
+          <w:sz w:val="22"/>
+          <w:szCs w:val="22"/>
+        </w:rPr>
+        <w:t xml:space="preserve"> because </w:t>
+      </w:r>
+      <w:r>
+        <w:rPr>
+          <w:rFonts w:ascii="Arial" w:eastAsia="Arial" w:hAnsi="Arial" w:cs="Arial"/>
+          <w:sz w:val="22"/>
+          <w:szCs w:val="22"/>
+        </w:rPr>
+        <w:t xml:space="preserve">there are residual perturbations to thyroid hormone-responsive gene expression and ATP production even after neuronal iron status is restored. Dietary fetal-neonatal iron deficiency in rodents causes reduced circulating and brain thyroid hormone levels and dysregulation of thyroid hormone-responsive gene expression in the neonatal brain (14–16). This </w:t>
       </w:r>
       <w:r>
         <w:rPr>
@@ -4775,7 +5426,23 @@
           <w:sz w:val="22"/>
           <w:szCs w:val="22"/>
         </w:rPr>
-        <w:t>., showed that dietary maternal iron deficiency impairs neonatal offspring brain thyroid hormone levels even without the brain becoming iron deficient, supporting the hypothesis that this is a downstream result of impaired thyroidal thyroid hormone synthesis (17). Given the critical importance of maintaining normal levels of both iron and thyroid hormone for proper brain development, concurrent alterations in both iron and thyroid hormone status would generate a “double hit” to the developing brain and result in poorer outcomes than either condition alone. Although neuronal iron and thyroid hormone coordination could be adaptive in the short-term, it is likely maladaptive in the long-term if thyroid hormone action is unable to be restored to normal with iron repletion.</w:t>
+        <w:t xml:space="preserve">., showed that dietary maternal iron deficiency impairs neonatal offspring brain thyroid hormone levels even without the brain becoming iron deficient, supporting the hypothesis that this is a downstream result of impaired thyroidal thyroid hormone synthesis (17). Given the critical importance of maintaining normal levels of both iron and thyroid hormone for proper brain development, concurrent alterations in both iron and thyroid hormone status would generate a “double hit” to the developing brain and result in poorer outcomes than either condition alone. Although neuronal iron and thyroid hormone coordination could be adaptive in the short-term, it is likely maladaptive in the long-term if thyroid hormone action is unable to be restored to normal with iron </w:t>
+      </w:r>
+      <w:commentRangeStart w:id="9"/>
+      <w:r>
+        <w:rPr>
+          <w:rFonts w:ascii="Arial" w:eastAsia="Arial" w:hAnsi="Arial" w:cs="Arial"/>
+          <w:sz w:val="22"/>
+          <w:szCs w:val="22"/>
+        </w:rPr>
+        <w:t>repletion.</w:t>
+      </w:r>
+      <w:commentRangeEnd w:id="9"/>
+      <w:r>
+        <w:rPr>
+          <w:rStyle w:val="CommentReference"/>
+        </w:rPr>
+        <w:commentReference w:id="9"/>
       </w:r>
     </w:p>
     <w:p>
@@ -4795,16 +5462,8 @@
           <w:sz w:val="22"/>
           <w:szCs w:val="22"/>
         </w:rPr>
-        <w:t xml:space="preserve">Cellular response to thyroid hormone deficiency involves compensatory increases in expression of thyroid hormone transporters and “activating” deiodinases to maintain thyroid hormone homeostasis. We show that 11DIV iron deficiency reduces the expression of classic, </w:t>
-      </w:r>
-      <w:r>
-        <w:rPr>
-          <w:rFonts w:ascii="Arial" w:eastAsia="Arial" w:hAnsi="Arial" w:cs="Arial"/>
-          <w:sz w:val="22"/>
-          <w:szCs w:val="22"/>
-        </w:rPr>
         <w:lastRenderedPageBreak/>
-        <w:t xml:space="preserve">positively thyroid hormone-regulated genes (i.e., </w:t>
+        <w:t xml:space="preserve">Cellular response to thyroid hormone deficiency involves compensatory increases in expression of thyroid hormone transporters and “activating” deiodinases to maintain thyroid hormone homeostasis. We show that 11DIV iron deficiency reduces the expression of classic, positively thyroid hormone-regulated genes (i.e., </w:t>
       </w:r>
       <w:r>
         <w:rPr>
@@ -4980,7 +5639,39 @@
           <w:sz w:val="22"/>
           <w:szCs w:val="22"/>
         </w:rPr>
-        <w:t xml:space="preserve"> mRNA levels are increased, suggesting that the iron deficient neurons are sensing low T3 availability at this stage. Since neurons do not synthesize thyroid hormones, iron deficient neuron cultures have normal thyroid hormone availability in the medium. These findings raise questions of what happens to the “unused” T3 in iron deficient cultures and why these neurons are seemingly sensing low T3 availability. Our data show a slight, but significant, increase in extracellular T3 concentration in iron-deficient neuron cultures suggesting decreased T3 import or increased export. SLC16A2 </w:t>
+        <w:t xml:space="preserve"> mRNA levels are increased, </w:t>
+      </w:r>
+      <w:r>
+        <w:rPr>
+          <w:rFonts w:ascii="Arial" w:eastAsia="Arial" w:hAnsi="Arial" w:cs="Arial"/>
+          <w:sz w:val="22"/>
+          <w:szCs w:val="22"/>
+        </w:rPr>
+        <w:t>consistent with an interpretation that</w:t>
+      </w:r>
+      <w:r>
+        <w:rPr>
+          <w:rFonts w:ascii="Arial" w:eastAsia="Arial" w:hAnsi="Arial" w:cs="Arial"/>
+          <w:sz w:val="22"/>
+          <w:szCs w:val="22"/>
+        </w:rPr>
+        <w:t xml:space="preserve"> iron deficient neurons are sensing low T3 availability at this stage. Since neurons do not synthesize thyroid hormones, iron deficient neuron cultures have normal thyroid hormone availability in the medium. These findings raise questions </w:t>
+      </w:r>
+      <w:r>
+        <w:rPr>
+          <w:rFonts w:ascii="Arial" w:eastAsia="Arial" w:hAnsi="Arial" w:cs="Arial"/>
+          <w:sz w:val="22"/>
+          <w:szCs w:val="22"/>
+        </w:rPr>
+        <w:t>regarding</w:t>
+      </w:r>
+      <w:r>
+        <w:rPr>
+          <w:rFonts w:ascii="Arial" w:eastAsia="Arial" w:hAnsi="Arial" w:cs="Arial"/>
+          <w:sz w:val="22"/>
+          <w:szCs w:val="22"/>
+        </w:rPr>
+        <w:t xml:space="preserve"> what happens to the “unused” T3 in iron deficient cultures and why these neurons are seemingly sensing low T3 availability. Our data show a slight, but significant, increase in extracellular T3 concentration in iron-deficient neuron cultures suggesting decreased T3 import or increased export. SLC16A2 </w:t>
       </w:r>
       <w:r>
         <w:rPr>
@@ -5150,7 +5841,25 @@
           <w:sz w:val="22"/>
           <w:szCs w:val="22"/>
         </w:rPr>
-        <w:t xml:space="preserve">, suggesting that cultures replete with iron maintain a signature of gene expression (i.e. </w:t>
+        <w:t>, suggesting that cultures replete with iron maintain a signature of gene expression (</w:t>
+      </w:r>
+      <w:proofErr w:type="gramStart"/>
+      <w:r>
+        <w:rPr>
+          <w:rFonts w:ascii="Arial" w:eastAsia="Arial" w:hAnsi="Arial" w:cs="Arial"/>
+          <w:sz w:val="22"/>
+          <w:szCs w:val="22"/>
+        </w:rPr>
+        <w:t>i.e.</w:t>
+      </w:r>
+      <w:proofErr w:type="gramEnd"/>
+      <w:r>
+        <w:rPr>
+          <w:rFonts w:ascii="Arial" w:eastAsia="Arial" w:hAnsi="Arial" w:cs="Arial"/>
+          <w:sz w:val="22"/>
+          <w:szCs w:val="22"/>
+        </w:rPr>
+        <w:t xml:space="preserve"> </w:t>
       </w:r>
       <w:proofErr w:type="spellStart"/>
       <w:r>
@@ -5197,7 +5906,16 @@
           <w:sz w:val="22"/>
           <w:szCs w:val="22"/>
         </w:rPr>
-        <w:t>expression has been shown to increase T3 efflux through SLC16A2 and simultaneously decrease nuclear thyroid hormone activity</w:t>
+        <w:t xml:space="preserve">expression has been shown to increase T3 efflux through SLC16A2 and simultaneously decrease nuclear thyroid hormone </w:t>
+      </w:r>
+      <w:r>
+        <w:rPr>
+          <w:rFonts w:ascii="Arial" w:eastAsia="Arial" w:hAnsi="Arial" w:cs="Arial"/>
+          <w:sz w:val="22"/>
+          <w:szCs w:val="22"/>
+        </w:rPr>
+        <w:lastRenderedPageBreak/>
+        <w:t>activity</w:t>
       </w:r>
       <w:r>
         <w:rPr>
@@ -5258,109 +5976,16 @@
           <w:sz w:val="22"/>
           <w:szCs w:val="22"/>
         </w:rPr>
-        <w:t xml:space="preserve">non </w:t>
-      </w:r>
-      <w:r>
-        <w:rPr>
-          <w:rFonts w:ascii="Arial" w:eastAsia="Arial" w:hAnsi="Arial" w:cs="Arial"/>
-          <w:sz w:val="22"/>
-          <w:szCs w:val="22"/>
-        </w:rPr>
-        <w:lastRenderedPageBreak/>
-        <w:t>genomic</w:t>
-      </w:r>
-      <w:proofErr w:type="spellEnd"/>
-      <w:r>
-        <w:rPr>
-          <w:rFonts w:ascii="Arial" w:eastAsia="Arial" w:hAnsi="Arial" w:cs="Arial"/>
-          <w:sz w:val="22"/>
-          <w:szCs w:val="22"/>
-        </w:rPr>
-        <w:t xml:space="preserve"> functions, including mitochondrial metabolism and </w:t>
-      </w:r>
-      <w:proofErr w:type="spellStart"/>
-      <w:r>
-        <w:rPr>
-          <w:rFonts w:ascii="Arial" w:eastAsia="Arial" w:hAnsi="Arial" w:cs="Arial"/>
-          <w:sz w:val="22"/>
-          <w:szCs w:val="22"/>
-        </w:rPr>
-        <w:t>cytos</w:t>
-      </w:r>
-      <w:proofErr w:type="spellEnd"/>
-      <w:r>
-        <w:rPr>
-          <w:rFonts w:ascii="Arial" w:eastAsia="Arial" w:hAnsi="Arial" w:cs="Arial"/>
-          <w:noProof/>
-          <w:sz w:val="22"/>
-          <w:szCs w:val="22"/>
-        </w:rPr>
-        <w:drawing>
-          <wp:inline distT="0" distB="0" distL="0" distR="0" wp14:anchorId="739BBE47" wp14:editId="70C473AC">
-            <wp:extent cx="5643880" cy="3931285"/>
-            <wp:effectExtent l="0" t="0" r="0" b="0"/>
-            <wp:docPr id="2053358791" name="Picture 1"/>
-            <wp:cNvGraphicFramePr>
-              <a:graphicFrameLocks xmlns:a="http://schemas.openxmlformats.org/drawingml/2006/main" noChangeAspect="1"/>
-            </wp:cNvGraphicFramePr>
-            <a:graphic xmlns:a="http://schemas.openxmlformats.org/drawingml/2006/main">
-              <a:graphicData uri="http://schemas.openxmlformats.org/drawingml/2006/picture">
-                <pic:pic xmlns:pic="http://schemas.openxmlformats.org/drawingml/2006/picture">
-                  <pic:nvPicPr>
-                    <pic:cNvPr id="0" name="Picture 1"/>
-                    <pic:cNvPicPr>
-                      <a:picLocks noChangeAspect="1" noChangeArrowheads="1"/>
-                    </pic:cNvPicPr>
-                  </pic:nvPicPr>
-                  <pic:blipFill>
-                    <a:blip r:embed="rId9" cstate="print">
-                      <a:extLst>
-                        <a:ext uri="{28A0092B-C50C-407E-A947-70E740481C1C}">
-                          <a14:useLocalDpi xmlns:a14="http://schemas.microsoft.com/office/drawing/2010/main" val="0"/>
-                        </a:ext>
-                      </a:extLst>
-                    </a:blip>
-                    <a:srcRect/>
-                    <a:stretch>
-                      <a:fillRect/>
-                    </a:stretch>
-                  </pic:blipFill>
-                  <pic:spPr bwMode="auto">
-                    <a:xfrm>
-                      <a:off x="0" y="0"/>
-                      <a:ext cx="5643880" cy="3931285"/>
-                    </a:xfrm>
-                    <a:prstGeom prst="rect">
-                      <a:avLst/>
-                    </a:prstGeom>
-                    <a:noFill/>
-                    <a:ln>
-                      <a:noFill/>
-                    </a:ln>
-                  </pic:spPr>
-                </pic:pic>
-              </a:graphicData>
-            </a:graphic>
-          </wp:inline>
-        </w:drawing>
-      </w:r>
-      <w:proofErr w:type="spellStart"/>
-      <w:r>
-        <w:rPr>
-          <w:rFonts w:ascii="Arial" w:eastAsia="Arial" w:hAnsi="Arial" w:cs="Arial"/>
-          <w:sz w:val="22"/>
-          <w:szCs w:val="22"/>
-        </w:rPr>
-        <w:t>keletal</w:t>
-      </w:r>
-      <w:proofErr w:type="spellEnd"/>
-      <w:r>
-        <w:rPr>
-          <w:rFonts w:ascii="Arial" w:eastAsia="Arial" w:hAnsi="Arial" w:cs="Arial"/>
-          <w:sz w:val="22"/>
-          <w:szCs w:val="22"/>
-        </w:rPr>
-        <w:t xml:space="preserve"> dynamics required to grow developing neurons</w:t>
+        <w:t>non genomic</w:t>
+      </w:r>
+      <w:proofErr w:type="spellEnd"/>
+      <w:r>
+        <w:rPr>
+          <w:rFonts w:ascii="Arial" w:eastAsia="Arial" w:hAnsi="Arial" w:cs="Arial"/>
+          <w:sz w:val="22"/>
+          <w:szCs w:val="22"/>
+        </w:rPr>
+        <w:t xml:space="preserve"> functions, including mitochondrial metabolism and cytoskeletal dynamics required to grow developing neurons</w:t>
       </w:r>
       <w:r>
         <w:rPr>
@@ -5415,7 +6040,39 @@
           <w:sz w:val="22"/>
           <w:szCs w:val="22"/>
         </w:rPr>
-        <w:t xml:space="preserve">) is an interesting candidate protein; </w:t>
+        <w:t xml:space="preserve">) is an interesting candidate </w:t>
+      </w:r>
+      <w:commentRangeStart w:id="10"/>
+      <w:commentRangeStart w:id="11"/>
+      <w:r>
+        <w:rPr>
+          <w:rFonts w:ascii="Arial" w:eastAsia="Arial" w:hAnsi="Arial" w:cs="Arial"/>
+          <w:sz w:val="22"/>
+          <w:szCs w:val="22"/>
+        </w:rPr>
+        <w:t>protein</w:t>
+      </w:r>
+      <w:commentRangeEnd w:id="10"/>
+      <w:r>
+        <w:rPr>
+          <w:rStyle w:val="CommentReference"/>
+        </w:rPr>
+        <w:commentReference w:id="10"/>
+      </w:r>
+      <w:commentRangeEnd w:id="11"/>
+      <w:r>
+        <w:rPr>
+          <w:rStyle w:val="CommentReference"/>
+        </w:rPr>
+        <w:commentReference w:id="11"/>
+      </w:r>
+      <w:r>
+        <w:rPr>
+          <w:rFonts w:ascii="Arial" w:eastAsia="Arial" w:hAnsi="Arial" w:cs="Arial"/>
+          <w:sz w:val="22"/>
+          <w:szCs w:val="22"/>
+        </w:rPr>
+        <w:t xml:space="preserve">; </w:t>
       </w:r>
       <w:proofErr w:type="spellStart"/>
       <w:r>
@@ -5481,16 +6138,7 @@
           <w:sz w:val="22"/>
           <w:szCs w:val="22"/>
         </w:rPr>
-        <w:t xml:space="preserve"> expression in iron deficient neurons. Hairless is also directly involved in thyroid hormone-regulation of transcription through its role as a thyroid hormone receptor corepressor </w:t>
-      </w:r>
-      <w:r>
-        <w:rPr>
-          <w:rFonts w:ascii="Arial" w:eastAsia="Arial" w:hAnsi="Arial" w:cs="Arial"/>
-          <w:sz w:val="22"/>
-          <w:szCs w:val="22"/>
-        </w:rPr>
-        <w:lastRenderedPageBreak/>
-        <w:t xml:space="preserve">via its histone demethylase activity, which requires an iron-containing </w:t>
+        <w:t xml:space="preserve"> expression in iron deficient neurons. Hairless is also directly involved in thyroid hormone-regulation of transcription through its role as a thyroid hormone receptor corepressor via its histone demethylase activity, which requires an iron-containing </w:t>
       </w:r>
       <w:proofErr w:type="spellStart"/>
       <w:r>
@@ -5562,7 +6210,16 @@
           <w:sz w:val="22"/>
           <w:szCs w:val="22"/>
         </w:rPr>
-        <w:t>). Hyperthyroidism has the opposite effect (3</w:t>
+        <w:t xml:space="preserve">). </w:t>
+      </w:r>
+      <w:r>
+        <w:rPr>
+          <w:rFonts w:ascii="Arial" w:eastAsia="Arial" w:hAnsi="Arial" w:cs="Arial"/>
+          <w:sz w:val="22"/>
+          <w:szCs w:val="22"/>
+        </w:rPr>
+        <w:lastRenderedPageBreak/>
+        <w:t>Hyperthyroidism has the opposite effect (3</w:t>
       </w:r>
       <w:r>
         <w:rPr>
@@ -5771,9 +6428,9 @@
           <w:szCs w:val="22"/>
         </w:rPr>
         <w:sectPr>
-          <w:footerReference w:type="even" r:id="rId10"/>
-          <w:footerReference w:type="default" r:id="rId11"/>
-          <w:footerReference w:type="first" r:id="rId12"/>
+          <w:footerReference w:type="even" r:id="rId13"/>
+          <w:footerReference w:type="default" r:id="rId14"/>
+          <w:footerReference w:type="first" r:id="rId15"/>
           <w:pgSz w:w="12240" w:h="15840"/>
           <w:pgMar w:top="1440" w:right="1440" w:bottom="1440" w:left="1440" w:header="720" w:footer="720" w:gutter="0"/>
           <w:pgNumType w:start="1"/>
@@ -5789,7 +6446,7 @@
         </w:rPr>
         <w:t xml:space="preserve">Data described in the manuscript, code book, and analytic code is publicly and freely available without restriction at </w:t>
       </w:r>
-      <w:hyperlink r:id="rId13">
+      <w:hyperlink r:id="rId16">
         <w:r>
           <w:rPr>
             <w:rFonts w:ascii="Arial" w:eastAsia="Arial" w:hAnsi="Arial" w:cs="Arial"/>
@@ -6712,7 +7369,27 @@
           <w:sz w:val="22"/>
           <w:szCs w:val="22"/>
         </w:rPr>
-        <w:t xml:space="preserve">. Congenital Hypothyroidism and Brain Development: Association With Other Psychiatric Disorders. </w:t>
+        <w:t xml:space="preserve">. Congenital Hypothyroidism and Brain Development: Association </w:t>
+      </w:r>
+      <w:proofErr w:type="gramStart"/>
+      <w:r>
+        <w:rPr>
+          <w:rFonts w:ascii="Arial" w:eastAsia="Arial" w:hAnsi="Arial" w:cs="Arial"/>
+          <w:color w:val="000000"/>
+          <w:sz w:val="22"/>
+          <w:szCs w:val="22"/>
+        </w:rPr>
+        <w:t>With</w:t>
+      </w:r>
+      <w:proofErr w:type="gramEnd"/>
+      <w:r>
+        <w:rPr>
+          <w:rFonts w:ascii="Arial" w:eastAsia="Arial" w:hAnsi="Arial" w:cs="Arial"/>
+          <w:color w:val="000000"/>
+          <w:sz w:val="22"/>
+          <w:szCs w:val="22"/>
+        </w:rPr>
+        <w:t xml:space="preserve"> Other Psychiatric Disorders. </w:t>
       </w:r>
       <w:r>
         <w:rPr>
@@ -7820,7 +8497,27 @@
           <w:sz w:val="22"/>
           <w:szCs w:val="22"/>
         </w:rPr>
-        <w:t>: S1521-690X(09)00105-5 [</w:t>
+        <w:t>: S1521-690</w:t>
+      </w:r>
+      <w:proofErr w:type="gramStart"/>
+      <w:r>
+        <w:rPr>
+          <w:rFonts w:ascii="Arial" w:eastAsia="Arial" w:hAnsi="Arial" w:cs="Arial"/>
+          <w:color w:val="000000"/>
+          <w:sz w:val="22"/>
+          <w:szCs w:val="22"/>
+        </w:rPr>
+        <w:t>X(</w:t>
+      </w:r>
+      <w:proofErr w:type="gramEnd"/>
+      <w:r>
+        <w:rPr>
+          <w:rFonts w:ascii="Arial" w:eastAsia="Arial" w:hAnsi="Arial" w:cs="Arial"/>
+          <w:color w:val="000000"/>
+          <w:sz w:val="22"/>
+          <w:szCs w:val="22"/>
+        </w:rPr>
+        <w:t>09)00105-5 [</w:t>
       </w:r>
       <w:proofErr w:type="spellStart"/>
       <w:r>
@@ -9907,7 +10604,27 @@
           <w:sz w:val="22"/>
           <w:szCs w:val="22"/>
         </w:rPr>
-        <w:t xml:space="preserve">. Optimized survival of hippocampal neurons in B27-supplemented neurobasal?, a new serum-free medium combination. </w:t>
+        <w:t xml:space="preserve">. Optimized survival of hippocampal neurons in B27-supplemented </w:t>
+      </w:r>
+      <w:proofErr w:type="gramStart"/>
+      <w:r>
+        <w:rPr>
+          <w:rFonts w:ascii="Arial" w:eastAsia="Arial" w:hAnsi="Arial" w:cs="Arial"/>
+          <w:color w:val="000000"/>
+          <w:sz w:val="22"/>
+          <w:szCs w:val="22"/>
+        </w:rPr>
+        <w:t>neurobasal?,</w:t>
+      </w:r>
+      <w:proofErr w:type="gramEnd"/>
+      <w:r>
+        <w:rPr>
+          <w:rFonts w:ascii="Arial" w:eastAsia="Arial" w:hAnsi="Arial" w:cs="Arial"/>
+          <w:color w:val="000000"/>
+          <w:sz w:val="22"/>
+          <w:szCs w:val="22"/>
+        </w:rPr>
+        <w:t xml:space="preserve"> a new serum-free medium combination. </w:t>
       </w:r>
       <w:r>
         <w:rPr>
@@ -10829,7 +11546,29 @@
           <w:sz w:val="22"/>
           <w:szCs w:val="22"/>
         </w:rPr>
-        <w:t>The pandas development team</w:t>
+        <w:t xml:space="preserve">The </w:t>
+      </w:r>
+      <w:proofErr w:type="gramStart"/>
+      <w:r>
+        <w:rPr>
+          <w:rFonts w:ascii="Arial" w:eastAsia="Arial" w:hAnsi="Arial" w:cs="Arial"/>
+          <w:b/>
+          <w:color w:val="000000"/>
+          <w:sz w:val="22"/>
+          <w:szCs w:val="22"/>
+        </w:rPr>
+        <w:t>pandas</w:t>
+      </w:r>
+      <w:proofErr w:type="gramEnd"/>
+      <w:r>
+        <w:rPr>
+          <w:rFonts w:ascii="Arial" w:eastAsia="Arial" w:hAnsi="Arial" w:cs="Arial"/>
+          <w:b/>
+          <w:color w:val="000000"/>
+          <w:sz w:val="22"/>
+          <w:szCs w:val="22"/>
+        </w:rPr>
+        <w:t xml:space="preserve"> development team</w:t>
       </w:r>
       <w:r>
         <w:rPr>
@@ -10968,7 +11707,29 @@
           <w:sz w:val="22"/>
           <w:szCs w:val="22"/>
         </w:rPr>
-        <w:t>Journal of Open Source Software</w:t>
+        <w:t xml:space="preserve">Journal of </w:t>
+      </w:r>
+      <w:proofErr w:type="gramStart"/>
+      <w:r>
+        <w:rPr>
+          <w:rFonts w:ascii="Arial" w:eastAsia="Arial" w:hAnsi="Arial" w:cs="Arial"/>
+          <w:i/>
+          <w:color w:val="000000"/>
+          <w:sz w:val="22"/>
+          <w:szCs w:val="22"/>
+        </w:rPr>
+        <w:t>Open Source</w:t>
+      </w:r>
+      <w:proofErr w:type="gramEnd"/>
+      <w:r>
+        <w:rPr>
+          <w:rFonts w:ascii="Arial" w:eastAsia="Arial" w:hAnsi="Arial" w:cs="Arial"/>
+          <w:i/>
+          <w:color w:val="000000"/>
+          <w:sz w:val="22"/>
+          <w:szCs w:val="22"/>
+        </w:rPr>
+        <w:t xml:space="preserve"> Software</w:t>
       </w:r>
       <w:r>
         <w:rPr>
@@ -11099,7 +11860,29 @@
           <w:sz w:val="22"/>
           <w:szCs w:val="22"/>
         </w:rPr>
-        <w:t>Journal of Open Source Software</w:t>
+        <w:t xml:space="preserve">Journal of </w:t>
+      </w:r>
+      <w:proofErr w:type="gramStart"/>
+      <w:r>
+        <w:rPr>
+          <w:rFonts w:ascii="Arial" w:eastAsia="Arial" w:hAnsi="Arial" w:cs="Arial"/>
+          <w:i/>
+          <w:color w:val="000000"/>
+          <w:sz w:val="22"/>
+          <w:szCs w:val="22"/>
+        </w:rPr>
+        <w:t>Open Source</w:t>
+      </w:r>
+      <w:proofErr w:type="gramEnd"/>
+      <w:r>
+        <w:rPr>
+          <w:rFonts w:ascii="Arial" w:eastAsia="Arial" w:hAnsi="Arial" w:cs="Arial"/>
+          <w:i/>
+          <w:color w:val="000000"/>
+          <w:sz w:val="22"/>
+          <w:szCs w:val="22"/>
+        </w:rPr>
+        <w:t xml:space="preserve"> Software</w:t>
       </w:r>
       <w:r>
         <w:rPr>
@@ -12137,15 +12920,27 @@
         </w:rPr>
         <w:tab/>
       </w:r>
-      <w:r>
-        <w:rPr>
-          <w:rFonts w:ascii="Arial" w:eastAsia="Arial" w:hAnsi="Arial" w:cs="Arial"/>
-          <w:b/>
-          <w:color w:val="000000"/>
-          <w:sz w:val="22"/>
-          <w:szCs w:val="22"/>
-        </w:rPr>
-        <w:t>Sinha RA</w:t>
+      <w:proofErr w:type="spellStart"/>
+      <w:r>
+        <w:rPr>
+          <w:rFonts w:ascii="Arial" w:eastAsia="Arial" w:hAnsi="Arial" w:cs="Arial"/>
+          <w:b/>
+          <w:color w:val="000000"/>
+          <w:sz w:val="22"/>
+          <w:szCs w:val="22"/>
+        </w:rPr>
+        <w:t>Princz</w:t>
+      </w:r>
+      <w:proofErr w:type="spellEnd"/>
+      <w:r>
+        <w:rPr>
+          <w:rFonts w:ascii="Arial" w:eastAsia="Arial" w:hAnsi="Arial" w:cs="Arial"/>
+          <w:b/>
+          <w:color w:val="000000"/>
+          <w:sz w:val="22"/>
+          <w:szCs w:val="22"/>
+        </w:rPr>
+        <w:t xml:space="preserve"> A</w:t>
       </w:r>
       <w:r>
         <w:rPr>
@@ -12156,15 +12951,27 @@
         </w:rPr>
         <w:t xml:space="preserve">, </w:t>
       </w:r>
-      <w:r>
-        <w:rPr>
-          <w:rFonts w:ascii="Arial" w:eastAsia="Arial" w:hAnsi="Arial" w:cs="Arial"/>
-          <w:b/>
-          <w:color w:val="000000"/>
-          <w:sz w:val="22"/>
-          <w:szCs w:val="22"/>
-        </w:rPr>
-        <w:t>Pathak A</w:t>
+      <w:proofErr w:type="spellStart"/>
+      <w:r>
+        <w:rPr>
+          <w:rFonts w:ascii="Arial" w:eastAsia="Arial" w:hAnsi="Arial" w:cs="Arial"/>
+          <w:b/>
+          <w:color w:val="000000"/>
+          <w:sz w:val="22"/>
+          <w:szCs w:val="22"/>
+        </w:rPr>
+        <w:t>Kounakis</w:t>
+      </w:r>
+      <w:proofErr w:type="spellEnd"/>
+      <w:r>
+        <w:rPr>
+          <w:rFonts w:ascii="Arial" w:eastAsia="Arial" w:hAnsi="Arial" w:cs="Arial"/>
+          <w:b/>
+          <w:color w:val="000000"/>
+          <w:sz w:val="22"/>
+          <w:szCs w:val="22"/>
+        </w:rPr>
+        <w:t xml:space="preserve"> K</w:t>
       </w:r>
       <w:r>
         <w:rPr>
@@ -12175,139 +12982,55 @@
         </w:rPr>
         <w:t xml:space="preserve">, </w:t>
       </w:r>
-      <w:r>
-        <w:rPr>
-          <w:rFonts w:ascii="Arial" w:eastAsia="Arial" w:hAnsi="Arial" w:cs="Arial"/>
-          <w:b/>
-          <w:color w:val="000000"/>
-          <w:sz w:val="22"/>
-          <w:szCs w:val="22"/>
-        </w:rPr>
-        <w:t>Mohan V</w:t>
-      </w:r>
-      <w:r>
-        <w:rPr>
-          <w:rFonts w:ascii="Arial" w:eastAsia="Arial" w:hAnsi="Arial" w:cs="Arial"/>
-          <w:color w:val="000000"/>
-          <w:sz w:val="22"/>
-          <w:szCs w:val="22"/>
-        </w:rPr>
-        <w:t xml:space="preserve">, </w:t>
-      </w:r>
-      <w:r>
-        <w:rPr>
-          <w:rFonts w:ascii="Arial" w:eastAsia="Arial" w:hAnsi="Arial" w:cs="Arial"/>
-          <w:b/>
-          <w:color w:val="000000"/>
-          <w:sz w:val="22"/>
-          <w:szCs w:val="22"/>
-        </w:rPr>
-        <w:t>Babu S</w:t>
-      </w:r>
-      <w:r>
-        <w:rPr>
-          <w:rFonts w:ascii="Arial" w:eastAsia="Arial" w:hAnsi="Arial" w:cs="Arial"/>
-          <w:color w:val="000000"/>
-          <w:sz w:val="22"/>
-          <w:szCs w:val="22"/>
-        </w:rPr>
-        <w:t xml:space="preserve">, </w:t>
-      </w:r>
-      <w:r>
-        <w:rPr>
-          <w:rFonts w:ascii="Arial" w:eastAsia="Arial" w:hAnsi="Arial" w:cs="Arial"/>
-          <w:b/>
-          <w:color w:val="000000"/>
-          <w:sz w:val="22"/>
-          <w:szCs w:val="22"/>
-        </w:rPr>
-        <w:t>Pal A</w:t>
-      </w:r>
-      <w:r>
-        <w:rPr>
-          <w:rFonts w:ascii="Arial" w:eastAsia="Arial" w:hAnsi="Arial" w:cs="Arial"/>
-          <w:color w:val="000000"/>
-          <w:sz w:val="22"/>
-          <w:szCs w:val="22"/>
-        </w:rPr>
-        <w:t xml:space="preserve">, </w:t>
-      </w:r>
-      <w:r>
-        <w:rPr>
-          <w:rFonts w:ascii="Arial" w:eastAsia="Arial" w:hAnsi="Arial" w:cs="Arial"/>
-          <w:b/>
-          <w:color w:val="000000"/>
-          <w:sz w:val="22"/>
-          <w:szCs w:val="22"/>
-        </w:rPr>
-        <w:t>Khare D</w:t>
-      </w:r>
-      <w:r>
-        <w:rPr>
-          <w:rFonts w:ascii="Arial" w:eastAsia="Arial" w:hAnsi="Arial" w:cs="Arial"/>
-          <w:color w:val="000000"/>
-          <w:sz w:val="22"/>
-          <w:szCs w:val="22"/>
-        </w:rPr>
-        <w:t xml:space="preserve">, </w:t>
-      </w:r>
-      <w:r>
-        <w:rPr>
-          <w:rFonts w:ascii="Arial" w:eastAsia="Arial" w:hAnsi="Arial" w:cs="Arial"/>
-          <w:b/>
-          <w:color w:val="000000"/>
-          <w:sz w:val="22"/>
-          <w:szCs w:val="22"/>
-        </w:rPr>
-        <w:t>Godbole MM</w:t>
-      </w:r>
-      <w:r>
-        <w:rPr>
-          <w:rFonts w:ascii="Arial" w:eastAsia="Arial" w:hAnsi="Arial" w:cs="Arial"/>
-          <w:color w:val="000000"/>
-          <w:sz w:val="22"/>
-          <w:szCs w:val="22"/>
-        </w:rPr>
-        <w:t xml:space="preserve">. Evidence of a </w:t>
-      </w:r>
-      <w:proofErr w:type="spellStart"/>
-      <w:r>
-        <w:rPr>
-          <w:rFonts w:ascii="Arial" w:eastAsia="Arial" w:hAnsi="Arial" w:cs="Arial"/>
-          <w:color w:val="000000"/>
-          <w:sz w:val="22"/>
-          <w:szCs w:val="22"/>
-        </w:rPr>
-        <w:t>bigenomic</w:t>
-      </w:r>
-      <w:proofErr w:type="spellEnd"/>
-      <w:r>
-        <w:rPr>
-          <w:rFonts w:ascii="Arial" w:eastAsia="Arial" w:hAnsi="Arial" w:cs="Arial"/>
-          <w:color w:val="000000"/>
-          <w:sz w:val="22"/>
-          <w:szCs w:val="22"/>
-        </w:rPr>
-        <w:t xml:space="preserve"> regulation of mitochondrial gene expression by thyroid hormone during rat brain development. </w:t>
-      </w:r>
-      <w:r>
-        <w:rPr>
-          <w:rFonts w:ascii="Arial" w:eastAsia="Arial" w:hAnsi="Arial" w:cs="Arial"/>
-          <w:i/>
-          <w:color w:val="000000"/>
-          <w:sz w:val="22"/>
-          <w:szCs w:val="22"/>
-        </w:rPr>
-        <w:t>Biochemical and Biophysical Research Communications</w:t>
-      </w:r>
-      <w:r>
-        <w:rPr>
-          <w:rFonts w:ascii="Arial" w:eastAsia="Arial" w:hAnsi="Arial" w:cs="Arial"/>
-          <w:color w:val="000000"/>
-          <w:sz w:val="22"/>
-          <w:szCs w:val="22"/>
-        </w:rPr>
-        <w:t xml:space="preserve"> 397: 548–552, 2010. </w:t>
+      <w:proofErr w:type="spellStart"/>
+      <w:r>
+        <w:rPr>
+          <w:rFonts w:ascii="Arial" w:eastAsia="Arial" w:hAnsi="Arial" w:cs="Arial"/>
+          <w:b/>
+          <w:color w:val="000000"/>
+          <w:sz w:val="22"/>
+          <w:szCs w:val="22"/>
+        </w:rPr>
+        <w:t>Tavernarakis</w:t>
+      </w:r>
+      <w:proofErr w:type="spellEnd"/>
+      <w:r>
+        <w:rPr>
+          <w:rFonts w:ascii="Arial" w:eastAsia="Arial" w:hAnsi="Arial" w:cs="Arial"/>
+          <w:b/>
+          <w:color w:val="000000"/>
+          <w:sz w:val="22"/>
+          <w:szCs w:val="22"/>
+        </w:rPr>
+        <w:t xml:space="preserve"> N</w:t>
+      </w:r>
+      <w:r>
+        <w:rPr>
+          <w:rFonts w:ascii="Arial" w:eastAsia="Arial" w:hAnsi="Arial" w:cs="Arial"/>
+          <w:color w:val="000000"/>
+          <w:sz w:val="22"/>
+          <w:szCs w:val="22"/>
+        </w:rPr>
+        <w:t xml:space="preserve">. Mitochondrial contributions to neuronal development and function. </w:t>
+      </w:r>
+      <w:r>
+        <w:rPr>
+          <w:rFonts w:ascii="Arial" w:eastAsia="Arial" w:hAnsi="Arial" w:cs="Arial"/>
+          <w:i/>
+          <w:color w:val="000000"/>
+          <w:sz w:val="22"/>
+          <w:szCs w:val="22"/>
+        </w:rPr>
+        <w:t>Biological Chemistry</w:t>
+      </w:r>
+      <w:r>
+        <w:rPr>
+          <w:rFonts w:ascii="Arial" w:eastAsia="Arial" w:hAnsi="Arial" w:cs="Arial"/>
+          <w:color w:val="000000"/>
+          <w:sz w:val="22"/>
+          <w:szCs w:val="22"/>
+        </w:rPr>
+        <w:t xml:space="preserve"> 399: 723–739, 2018. </w:t>
       </w:r>
       <w:proofErr w:type="spellStart"/>
       <w:r>
@@ -12327,7 +13050,7 @@
           <w:sz w:val="22"/>
           <w:szCs w:val="22"/>
         </w:rPr>
-        <w:t>: 10.1016/j.bbrc.2010.05.154.</w:t>
+        <w:t>: 10.1515/hsz-2017-0333.</w:t>
       </w:r>
     </w:p>
     <w:p>
@@ -12397,18 +13120,18 @@
           <w:sz w:val="22"/>
           <w:szCs w:val="22"/>
         </w:rPr>
-        <w:t>Princz</w:t>
-      </w:r>
-      <w:proofErr w:type="spellEnd"/>
-      <w:r>
-        <w:rPr>
-          <w:rFonts w:ascii="Arial" w:eastAsia="Arial" w:hAnsi="Arial" w:cs="Arial"/>
-          <w:b/>
-          <w:color w:val="000000"/>
-          <w:sz w:val="22"/>
-          <w:szCs w:val="22"/>
-        </w:rPr>
-        <w:t xml:space="preserve"> A</w:t>
+        <w:t>Erecinska</w:t>
+      </w:r>
+      <w:proofErr w:type="spellEnd"/>
+      <w:r>
+        <w:rPr>
+          <w:rFonts w:ascii="Arial" w:eastAsia="Arial" w:hAnsi="Arial" w:cs="Arial"/>
+          <w:b/>
+          <w:color w:val="000000"/>
+          <w:sz w:val="22"/>
+          <w:szCs w:val="22"/>
+        </w:rPr>
+        <w:t xml:space="preserve"> M</w:t>
       </w:r>
       <w:r>
         <w:rPr>
@@ -12419,27 +13142,15 @@
         </w:rPr>
         <w:t xml:space="preserve">, </w:t>
       </w:r>
-      <w:proofErr w:type="spellStart"/>
-      <w:r>
-        <w:rPr>
-          <w:rFonts w:ascii="Arial" w:eastAsia="Arial" w:hAnsi="Arial" w:cs="Arial"/>
-          <w:b/>
-          <w:color w:val="000000"/>
-          <w:sz w:val="22"/>
-          <w:szCs w:val="22"/>
-        </w:rPr>
-        <w:t>Kounakis</w:t>
-      </w:r>
-      <w:proofErr w:type="spellEnd"/>
-      <w:r>
-        <w:rPr>
-          <w:rFonts w:ascii="Arial" w:eastAsia="Arial" w:hAnsi="Arial" w:cs="Arial"/>
-          <w:b/>
-          <w:color w:val="000000"/>
-          <w:sz w:val="22"/>
-          <w:szCs w:val="22"/>
-        </w:rPr>
-        <w:t xml:space="preserve"> K</w:t>
+      <w:r>
+        <w:rPr>
+          <w:rFonts w:ascii="Arial" w:eastAsia="Arial" w:hAnsi="Arial" w:cs="Arial"/>
+          <w:b/>
+          <w:color w:val="000000"/>
+          <w:sz w:val="22"/>
+          <w:szCs w:val="22"/>
+        </w:rPr>
+        <w:t>Cherian S</w:t>
       </w:r>
       <w:r>
         <w:rPr>
@@ -12450,55 +13161,43 @@
         </w:rPr>
         <w:t xml:space="preserve">, </w:t>
       </w:r>
-      <w:proofErr w:type="spellStart"/>
-      <w:r>
-        <w:rPr>
-          <w:rFonts w:ascii="Arial" w:eastAsia="Arial" w:hAnsi="Arial" w:cs="Arial"/>
-          <w:b/>
-          <w:color w:val="000000"/>
-          <w:sz w:val="22"/>
-          <w:szCs w:val="22"/>
-        </w:rPr>
-        <w:t>Tavernarakis</w:t>
-      </w:r>
-      <w:proofErr w:type="spellEnd"/>
-      <w:r>
-        <w:rPr>
-          <w:rFonts w:ascii="Arial" w:eastAsia="Arial" w:hAnsi="Arial" w:cs="Arial"/>
-          <w:b/>
-          <w:color w:val="000000"/>
-          <w:sz w:val="22"/>
-          <w:szCs w:val="22"/>
-        </w:rPr>
-        <w:t xml:space="preserve"> N</w:t>
-      </w:r>
-      <w:r>
-        <w:rPr>
-          <w:rFonts w:ascii="Arial" w:eastAsia="Arial" w:hAnsi="Arial" w:cs="Arial"/>
-          <w:color w:val="000000"/>
-          <w:sz w:val="22"/>
-          <w:szCs w:val="22"/>
-        </w:rPr>
-        <w:t xml:space="preserve">. Mitochondrial contributions to neuronal development and function. </w:t>
-      </w:r>
-      <w:r>
-        <w:rPr>
-          <w:rFonts w:ascii="Arial" w:eastAsia="Arial" w:hAnsi="Arial" w:cs="Arial"/>
-          <w:i/>
-          <w:color w:val="000000"/>
-          <w:sz w:val="22"/>
-          <w:szCs w:val="22"/>
-        </w:rPr>
-        <w:t>Biological Chemistry</w:t>
-      </w:r>
-      <w:r>
-        <w:rPr>
-          <w:rFonts w:ascii="Arial" w:eastAsia="Arial" w:hAnsi="Arial" w:cs="Arial"/>
-          <w:color w:val="000000"/>
-          <w:sz w:val="22"/>
-          <w:szCs w:val="22"/>
-        </w:rPr>
-        <w:t xml:space="preserve"> 399: 723–739, 2018. </w:t>
+      <w:r>
+        <w:rPr>
+          <w:rFonts w:ascii="Arial" w:eastAsia="Arial" w:hAnsi="Arial" w:cs="Arial"/>
+          <w:b/>
+          <w:color w:val="000000"/>
+          <w:sz w:val="22"/>
+          <w:szCs w:val="22"/>
+        </w:rPr>
+        <w:t>Silver IA</w:t>
+      </w:r>
+      <w:r>
+        <w:rPr>
+          <w:rFonts w:ascii="Arial" w:eastAsia="Arial" w:hAnsi="Arial" w:cs="Arial"/>
+          <w:color w:val="000000"/>
+          <w:sz w:val="22"/>
+          <w:szCs w:val="22"/>
+        </w:rPr>
+        <w:t xml:space="preserve">. Energy metabolism in mammalian brain during development. </w:t>
+      </w:r>
+      <w:r>
+        <w:rPr>
+          <w:rFonts w:ascii="Arial" w:eastAsia="Arial" w:hAnsi="Arial" w:cs="Arial"/>
+          <w:i/>
+          <w:color w:val="000000"/>
+          <w:sz w:val="22"/>
+          <w:szCs w:val="22"/>
+        </w:rPr>
+        <w:t>Progress in Neurobiology</w:t>
+      </w:r>
+      <w:r>
+        <w:rPr>
+          <w:rFonts w:ascii="Arial" w:eastAsia="Arial" w:hAnsi="Arial" w:cs="Arial"/>
+          <w:color w:val="000000"/>
+          <w:sz w:val="22"/>
+          <w:szCs w:val="22"/>
+        </w:rPr>
+        <w:t xml:space="preserve"> 73: 397–445, 2004. </w:t>
       </w:r>
       <w:proofErr w:type="spellStart"/>
       <w:r>
@@ -12518,7 +13217,7 @@
           <w:sz w:val="22"/>
           <w:szCs w:val="22"/>
         </w:rPr>
-        <w:t>: 10.1515/hsz-2017-0333.</w:t>
+        <w:t>: 10.1016/j.pneurobio.2004.06.003.</w:t>
       </w:r>
     </w:p>
     <w:p>
@@ -12543,151 +13242,6 @@
           <w:szCs w:val="22"/>
         </w:rPr>
       </w:pPr>
-      <w:r>
-        <w:rPr>
-          <w:rFonts w:ascii="Arial" w:eastAsia="Arial" w:hAnsi="Arial" w:cs="Arial"/>
-          <w:color w:val="000000"/>
-          <w:sz w:val="22"/>
-          <w:szCs w:val="22"/>
-        </w:rPr>
-        <w:lastRenderedPageBreak/>
-        <w:t>3</w:t>
-      </w:r>
-      <w:r>
-        <w:rPr>
-          <w:rFonts w:ascii="Arial" w:eastAsia="Arial" w:hAnsi="Arial" w:cs="Arial"/>
-          <w:color w:val="000000"/>
-          <w:sz w:val="22"/>
-          <w:szCs w:val="22"/>
-        </w:rPr>
-        <w:t>6</w:t>
-      </w:r>
-      <w:r>
-        <w:rPr>
-          <w:rFonts w:ascii="Arial" w:eastAsia="Arial" w:hAnsi="Arial" w:cs="Arial"/>
-          <w:color w:val="000000"/>
-          <w:sz w:val="22"/>
-          <w:szCs w:val="22"/>
-        </w:rPr>
-        <w:t xml:space="preserve">. </w:t>
-      </w:r>
-      <w:r>
-        <w:rPr>
-          <w:rFonts w:ascii="Arial" w:eastAsia="Arial" w:hAnsi="Arial" w:cs="Arial"/>
-          <w:color w:val="000000"/>
-          <w:sz w:val="22"/>
-          <w:szCs w:val="22"/>
-        </w:rPr>
-        <w:tab/>
-      </w:r>
-      <w:proofErr w:type="spellStart"/>
-      <w:r>
-        <w:rPr>
-          <w:rFonts w:ascii="Arial" w:eastAsia="Arial" w:hAnsi="Arial" w:cs="Arial"/>
-          <w:b/>
-          <w:color w:val="000000"/>
-          <w:sz w:val="22"/>
-          <w:szCs w:val="22"/>
-        </w:rPr>
-        <w:t>Erecinska</w:t>
-      </w:r>
-      <w:proofErr w:type="spellEnd"/>
-      <w:r>
-        <w:rPr>
-          <w:rFonts w:ascii="Arial" w:eastAsia="Arial" w:hAnsi="Arial" w:cs="Arial"/>
-          <w:b/>
-          <w:color w:val="000000"/>
-          <w:sz w:val="22"/>
-          <w:szCs w:val="22"/>
-        </w:rPr>
-        <w:t xml:space="preserve"> M</w:t>
-      </w:r>
-      <w:r>
-        <w:rPr>
-          <w:rFonts w:ascii="Arial" w:eastAsia="Arial" w:hAnsi="Arial" w:cs="Arial"/>
-          <w:color w:val="000000"/>
-          <w:sz w:val="22"/>
-          <w:szCs w:val="22"/>
-        </w:rPr>
-        <w:t xml:space="preserve">, </w:t>
-      </w:r>
-      <w:r>
-        <w:rPr>
-          <w:rFonts w:ascii="Arial" w:eastAsia="Arial" w:hAnsi="Arial" w:cs="Arial"/>
-          <w:b/>
-          <w:color w:val="000000"/>
-          <w:sz w:val="22"/>
-          <w:szCs w:val="22"/>
-        </w:rPr>
-        <w:t>Cherian S</w:t>
-      </w:r>
-      <w:r>
-        <w:rPr>
-          <w:rFonts w:ascii="Arial" w:eastAsia="Arial" w:hAnsi="Arial" w:cs="Arial"/>
-          <w:color w:val="000000"/>
-          <w:sz w:val="22"/>
-          <w:szCs w:val="22"/>
-        </w:rPr>
-        <w:t xml:space="preserve">, </w:t>
-      </w:r>
-      <w:r>
-        <w:rPr>
-          <w:rFonts w:ascii="Arial" w:eastAsia="Arial" w:hAnsi="Arial" w:cs="Arial"/>
-          <w:b/>
-          <w:color w:val="000000"/>
-          <w:sz w:val="22"/>
-          <w:szCs w:val="22"/>
-        </w:rPr>
-        <w:t>Silver IA</w:t>
-      </w:r>
-      <w:r>
-        <w:rPr>
-          <w:rFonts w:ascii="Arial" w:eastAsia="Arial" w:hAnsi="Arial" w:cs="Arial"/>
-          <w:color w:val="000000"/>
-          <w:sz w:val="22"/>
-          <w:szCs w:val="22"/>
-        </w:rPr>
-        <w:t xml:space="preserve">. Energy metabolism in mammalian brain during development. </w:t>
-      </w:r>
-      <w:r>
-        <w:rPr>
-          <w:rFonts w:ascii="Arial" w:eastAsia="Arial" w:hAnsi="Arial" w:cs="Arial"/>
-          <w:i/>
-          <w:color w:val="000000"/>
-          <w:sz w:val="22"/>
-          <w:szCs w:val="22"/>
-        </w:rPr>
-        <w:t>Progress in Neurobiology</w:t>
-      </w:r>
-      <w:r>
-        <w:rPr>
-          <w:rFonts w:ascii="Arial" w:eastAsia="Arial" w:hAnsi="Arial" w:cs="Arial"/>
-          <w:color w:val="000000"/>
-          <w:sz w:val="22"/>
-          <w:szCs w:val="22"/>
-        </w:rPr>
-        <w:t xml:space="preserve"> 73: 397–445, 2004. </w:t>
-      </w:r>
-      <w:proofErr w:type="spellStart"/>
-      <w:r>
-        <w:rPr>
-          <w:rFonts w:ascii="Arial" w:eastAsia="Arial" w:hAnsi="Arial" w:cs="Arial"/>
-          <w:color w:val="000000"/>
-          <w:sz w:val="22"/>
-          <w:szCs w:val="22"/>
-        </w:rPr>
-        <w:t>doi</w:t>
-      </w:r>
-      <w:proofErr w:type="spellEnd"/>
-      <w:r>
-        <w:rPr>
-          <w:rFonts w:ascii="Arial" w:eastAsia="Arial" w:hAnsi="Arial" w:cs="Arial"/>
-          <w:color w:val="000000"/>
-          <w:sz w:val="22"/>
-          <w:szCs w:val="22"/>
-        </w:rPr>
-        <w:t>: 10.1016/j.pneurobio.2004.06.003.</w:t>
-      </w:r>
     </w:p>
     <w:p>
       <w:pPr>
@@ -12718,6 +13272,7 @@
           <w:sz w:val="22"/>
           <w:szCs w:val="22"/>
         </w:rPr>
+        <w:lastRenderedPageBreak/>
         <w:t>3</w:t>
       </w:r>
       <w:r>
@@ -12727,7 +13282,7 @@
           <w:sz w:val="22"/>
           <w:szCs w:val="22"/>
         </w:rPr>
-        <w:t>7</w:t>
+        <w:t>6</w:t>
       </w:r>
       <w:r>
         <w:rPr>
@@ -12755,7 +13310,7 @@
           <w:sz w:val="22"/>
           <w:szCs w:val="22"/>
         </w:rPr>
-        <w:t>Callahan LSN</w:t>
+        <w:t>Sinha RA</w:t>
       </w:r>
       <w:r>
         <w:rPr>
@@ -12766,27 +13321,15 @@
         </w:rPr>
         <w:t xml:space="preserve">, </w:t>
       </w:r>
-      <w:proofErr w:type="spellStart"/>
-      <w:r>
-        <w:rPr>
-          <w:rFonts w:ascii="Arial" w:eastAsia="Arial" w:hAnsi="Arial" w:cs="Arial"/>
-          <w:b/>
-          <w:color w:val="000000"/>
-          <w:sz w:val="22"/>
-          <w:szCs w:val="22"/>
-        </w:rPr>
-        <w:t>Thibert</w:t>
-      </w:r>
-      <w:proofErr w:type="spellEnd"/>
-      <w:r>
-        <w:rPr>
-          <w:rFonts w:ascii="Arial" w:eastAsia="Arial" w:hAnsi="Arial" w:cs="Arial"/>
-          <w:b/>
-          <w:color w:val="000000"/>
-          <w:sz w:val="22"/>
-          <w:szCs w:val="22"/>
-        </w:rPr>
-        <w:t xml:space="preserve"> KA</w:t>
+      <w:r>
+        <w:rPr>
+          <w:rFonts w:ascii="Arial" w:eastAsia="Arial" w:hAnsi="Arial" w:cs="Arial"/>
+          <w:b/>
+          <w:color w:val="000000"/>
+          <w:sz w:val="22"/>
+          <w:szCs w:val="22"/>
+        </w:rPr>
+        <w:t>Pathak A</w:t>
       </w:r>
       <w:r>
         <w:rPr>
@@ -12797,27 +13340,15 @@
         </w:rPr>
         <w:t xml:space="preserve">, </w:t>
       </w:r>
-      <w:proofErr w:type="spellStart"/>
-      <w:r>
-        <w:rPr>
-          <w:rFonts w:ascii="Arial" w:eastAsia="Arial" w:hAnsi="Arial" w:cs="Arial"/>
-          <w:b/>
-          <w:color w:val="000000"/>
-          <w:sz w:val="22"/>
-          <w:szCs w:val="22"/>
-        </w:rPr>
-        <w:t>Wobken</w:t>
-      </w:r>
-      <w:proofErr w:type="spellEnd"/>
-      <w:r>
-        <w:rPr>
-          <w:rFonts w:ascii="Arial" w:eastAsia="Arial" w:hAnsi="Arial" w:cs="Arial"/>
-          <w:b/>
-          <w:color w:val="000000"/>
-          <w:sz w:val="22"/>
-          <w:szCs w:val="22"/>
-        </w:rPr>
-        <w:t xml:space="preserve"> JD</w:t>
+      <w:r>
+        <w:rPr>
+          <w:rFonts w:ascii="Arial" w:eastAsia="Arial" w:hAnsi="Arial" w:cs="Arial"/>
+          <w:b/>
+          <w:color w:val="000000"/>
+          <w:sz w:val="22"/>
+          <w:szCs w:val="22"/>
+        </w:rPr>
+        <w:t>Mohan V</w:t>
       </w:r>
       <w:r>
         <w:rPr>
@@ -12836,35 +13367,132 @@
           <w:sz w:val="22"/>
           <w:szCs w:val="22"/>
         </w:rPr>
-        <w:t>Georgieff MK</w:t>
-      </w:r>
-      <w:r>
-        <w:rPr>
-          <w:rFonts w:ascii="Arial" w:eastAsia="Arial" w:hAnsi="Arial" w:cs="Arial"/>
-          <w:color w:val="000000"/>
-          <w:sz w:val="22"/>
-          <w:szCs w:val="22"/>
-        </w:rPr>
-        <w:t xml:space="preserve">. Early Life Iron Deficiency Anemia Alters the Development and Long-term Expression of Parvalbumin and Perineuronal Nets in the Rat Hippocampus. </w:t>
-      </w:r>
-      <w:r>
-        <w:rPr>
-          <w:rFonts w:ascii="Arial" w:eastAsia="Arial" w:hAnsi="Arial" w:cs="Arial"/>
-          <w:i/>
-          <w:color w:val="000000"/>
-          <w:sz w:val="22"/>
-          <w:szCs w:val="22"/>
-        </w:rPr>
-        <w:t>Developmental Neuroscience</w:t>
-      </w:r>
-      <w:r>
-        <w:rPr>
-          <w:rFonts w:ascii="Arial" w:eastAsia="Arial" w:hAnsi="Arial" w:cs="Arial"/>
-          <w:color w:val="000000"/>
-          <w:sz w:val="22"/>
-          <w:szCs w:val="22"/>
-        </w:rPr>
-        <w:t xml:space="preserve"> In Press, 2013.</w:t>
+        <w:t>Babu S</w:t>
+      </w:r>
+      <w:r>
+        <w:rPr>
+          <w:rFonts w:ascii="Arial" w:eastAsia="Arial" w:hAnsi="Arial" w:cs="Arial"/>
+          <w:color w:val="000000"/>
+          <w:sz w:val="22"/>
+          <w:szCs w:val="22"/>
+        </w:rPr>
+        <w:t xml:space="preserve">, </w:t>
+      </w:r>
+      <w:r>
+        <w:rPr>
+          <w:rFonts w:ascii="Arial" w:eastAsia="Arial" w:hAnsi="Arial" w:cs="Arial"/>
+          <w:b/>
+          <w:color w:val="000000"/>
+          <w:sz w:val="22"/>
+          <w:szCs w:val="22"/>
+        </w:rPr>
+        <w:t>Pal A</w:t>
+      </w:r>
+      <w:r>
+        <w:rPr>
+          <w:rFonts w:ascii="Arial" w:eastAsia="Arial" w:hAnsi="Arial" w:cs="Arial"/>
+          <w:color w:val="000000"/>
+          <w:sz w:val="22"/>
+          <w:szCs w:val="22"/>
+        </w:rPr>
+        <w:t xml:space="preserve">, </w:t>
+      </w:r>
+      <w:r>
+        <w:rPr>
+          <w:rFonts w:ascii="Arial" w:eastAsia="Arial" w:hAnsi="Arial" w:cs="Arial"/>
+          <w:b/>
+          <w:color w:val="000000"/>
+          <w:sz w:val="22"/>
+          <w:szCs w:val="22"/>
+        </w:rPr>
+        <w:t>Khare D</w:t>
+      </w:r>
+      <w:r>
+        <w:rPr>
+          <w:rFonts w:ascii="Arial" w:eastAsia="Arial" w:hAnsi="Arial" w:cs="Arial"/>
+          <w:color w:val="000000"/>
+          <w:sz w:val="22"/>
+          <w:szCs w:val="22"/>
+        </w:rPr>
+        <w:t xml:space="preserve">, </w:t>
+      </w:r>
+      <w:r>
+        <w:rPr>
+          <w:rFonts w:ascii="Arial" w:eastAsia="Arial" w:hAnsi="Arial" w:cs="Arial"/>
+          <w:b/>
+          <w:color w:val="000000"/>
+          <w:sz w:val="22"/>
+          <w:szCs w:val="22"/>
+        </w:rPr>
+        <w:t>Godbole MM</w:t>
+      </w:r>
+      <w:r>
+        <w:rPr>
+          <w:rFonts w:ascii="Arial" w:eastAsia="Arial" w:hAnsi="Arial" w:cs="Arial"/>
+          <w:color w:val="000000"/>
+          <w:sz w:val="22"/>
+          <w:szCs w:val="22"/>
+        </w:rPr>
+        <w:t xml:space="preserve">. Evidence of a </w:t>
+      </w:r>
+      <w:proofErr w:type="spellStart"/>
+      <w:r>
+        <w:rPr>
+          <w:rFonts w:ascii="Arial" w:eastAsia="Arial" w:hAnsi="Arial" w:cs="Arial"/>
+          <w:color w:val="000000"/>
+          <w:sz w:val="22"/>
+          <w:szCs w:val="22"/>
+        </w:rPr>
+        <w:t>bigenomic</w:t>
+      </w:r>
+      <w:proofErr w:type="spellEnd"/>
+      <w:r>
+        <w:rPr>
+          <w:rFonts w:ascii="Arial" w:eastAsia="Arial" w:hAnsi="Arial" w:cs="Arial"/>
+          <w:color w:val="000000"/>
+          <w:sz w:val="22"/>
+          <w:szCs w:val="22"/>
+        </w:rPr>
+        <w:t xml:space="preserve"> regulation of mitochondrial gene expression by thyroid hormone during rat brain development. </w:t>
+      </w:r>
+      <w:r>
+        <w:rPr>
+          <w:rFonts w:ascii="Arial" w:eastAsia="Arial" w:hAnsi="Arial" w:cs="Arial"/>
+          <w:i/>
+          <w:color w:val="000000"/>
+          <w:sz w:val="22"/>
+          <w:szCs w:val="22"/>
+        </w:rPr>
+        <w:t>Biochemical and Biophysical Research Communications</w:t>
+      </w:r>
+      <w:r>
+        <w:rPr>
+          <w:rFonts w:ascii="Arial" w:eastAsia="Arial" w:hAnsi="Arial" w:cs="Arial"/>
+          <w:color w:val="000000"/>
+          <w:sz w:val="22"/>
+          <w:szCs w:val="22"/>
+        </w:rPr>
+        <w:t xml:space="preserve"> 397: 548–552, 2010. </w:t>
+      </w:r>
+      <w:proofErr w:type="spellStart"/>
+      <w:r>
+        <w:rPr>
+          <w:rFonts w:ascii="Arial" w:eastAsia="Arial" w:hAnsi="Arial" w:cs="Arial"/>
+          <w:color w:val="000000"/>
+          <w:sz w:val="22"/>
+          <w:szCs w:val="22"/>
+        </w:rPr>
+        <w:t>doi</w:t>
+      </w:r>
+      <w:proofErr w:type="spellEnd"/>
+      <w:r>
+        <w:rPr>
+          <w:rFonts w:ascii="Arial" w:eastAsia="Arial" w:hAnsi="Arial" w:cs="Arial"/>
+          <w:color w:val="000000"/>
+          <w:sz w:val="22"/>
+          <w:szCs w:val="22"/>
+        </w:rPr>
+        <w:t>: 10.1016/j.bbrc.2010.05.154.</w:t>
       </w:r>
     </w:p>
     <w:p>
@@ -12905,7 +13533,7 @@
           <w:sz w:val="22"/>
           <w:szCs w:val="22"/>
         </w:rPr>
-        <w:t>8</w:t>
+        <w:t>7</w:t>
       </w:r>
       <w:r>
         <w:rPr>
@@ -12933,7 +13561,7 @@
           <w:sz w:val="22"/>
           <w:szCs w:val="22"/>
         </w:rPr>
-        <w:t>Gilbert ME</w:t>
+        <w:t>Callahan LSN</w:t>
       </w:r>
       <w:r>
         <w:rPr>
@@ -12944,15 +13572,27 @@
         </w:rPr>
         <w:t xml:space="preserve">, </w:t>
       </w:r>
-      <w:r>
-        <w:rPr>
-          <w:rFonts w:ascii="Arial" w:eastAsia="Arial" w:hAnsi="Arial" w:cs="Arial"/>
-          <w:b/>
-          <w:color w:val="000000"/>
-          <w:sz w:val="22"/>
-          <w:szCs w:val="22"/>
-        </w:rPr>
-        <w:t>Sui L</w:t>
+      <w:proofErr w:type="spellStart"/>
+      <w:r>
+        <w:rPr>
+          <w:rFonts w:ascii="Arial" w:eastAsia="Arial" w:hAnsi="Arial" w:cs="Arial"/>
+          <w:b/>
+          <w:color w:val="000000"/>
+          <w:sz w:val="22"/>
+          <w:szCs w:val="22"/>
+        </w:rPr>
+        <w:t>Thibert</w:t>
+      </w:r>
+      <w:proofErr w:type="spellEnd"/>
+      <w:r>
+        <w:rPr>
+          <w:rFonts w:ascii="Arial" w:eastAsia="Arial" w:hAnsi="Arial" w:cs="Arial"/>
+          <w:b/>
+          <w:color w:val="000000"/>
+          <w:sz w:val="22"/>
+          <w:szCs w:val="22"/>
+        </w:rPr>
+        <w:t xml:space="preserve"> KA</w:t>
       </w:r>
       <w:r>
         <w:rPr>
@@ -12963,15 +13603,27 @@
         </w:rPr>
         <w:t xml:space="preserve">, </w:t>
       </w:r>
-      <w:r>
-        <w:rPr>
-          <w:rFonts w:ascii="Arial" w:eastAsia="Arial" w:hAnsi="Arial" w:cs="Arial"/>
-          <w:b/>
-          <w:color w:val="000000"/>
-          <w:sz w:val="22"/>
-          <w:szCs w:val="22"/>
-        </w:rPr>
-        <w:t>Walker MJ</w:t>
+      <w:proofErr w:type="spellStart"/>
+      <w:r>
+        <w:rPr>
+          <w:rFonts w:ascii="Arial" w:eastAsia="Arial" w:hAnsi="Arial" w:cs="Arial"/>
+          <w:b/>
+          <w:color w:val="000000"/>
+          <w:sz w:val="22"/>
+          <w:szCs w:val="22"/>
+        </w:rPr>
+        <w:t>Wobken</w:t>
+      </w:r>
+      <w:proofErr w:type="spellEnd"/>
+      <w:r>
+        <w:rPr>
+          <w:rFonts w:ascii="Arial" w:eastAsia="Arial" w:hAnsi="Arial" w:cs="Arial"/>
+          <w:b/>
+          <w:color w:val="000000"/>
+          <w:sz w:val="22"/>
+          <w:szCs w:val="22"/>
+        </w:rPr>
+        <w:t xml:space="preserve"> JD</w:t>
       </w:r>
       <w:r>
         <w:rPr>
@@ -12990,162 +13642,55 @@
           <w:sz w:val="22"/>
           <w:szCs w:val="22"/>
         </w:rPr>
-        <w:t>Anderson W</w:t>
-      </w:r>
-      <w:r>
-        <w:rPr>
-          <w:rFonts w:ascii="Arial" w:eastAsia="Arial" w:hAnsi="Arial" w:cs="Arial"/>
-          <w:color w:val="000000"/>
-          <w:sz w:val="22"/>
-          <w:szCs w:val="22"/>
-        </w:rPr>
-        <w:t xml:space="preserve">, </w:t>
-      </w:r>
-      <w:r>
-        <w:rPr>
-          <w:rFonts w:ascii="Arial" w:eastAsia="Arial" w:hAnsi="Arial" w:cs="Arial"/>
-          <w:b/>
-          <w:color w:val="000000"/>
-          <w:sz w:val="22"/>
-          <w:szCs w:val="22"/>
-        </w:rPr>
-        <w:t>Thomas S</w:t>
-      </w:r>
-      <w:r>
-        <w:rPr>
-          <w:rFonts w:ascii="Arial" w:eastAsia="Arial" w:hAnsi="Arial" w:cs="Arial"/>
-          <w:color w:val="000000"/>
-          <w:sz w:val="22"/>
-          <w:szCs w:val="22"/>
-        </w:rPr>
-        <w:t xml:space="preserve">, </w:t>
-      </w:r>
-      <w:r>
-        <w:rPr>
-          <w:rFonts w:ascii="Arial" w:eastAsia="Arial" w:hAnsi="Arial" w:cs="Arial"/>
-          <w:b/>
-          <w:color w:val="000000"/>
-          <w:sz w:val="22"/>
-          <w:szCs w:val="22"/>
-        </w:rPr>
-        <w:t>Smoller SN</w:t>
-      </w:r>
-      <w:r>
-        <w:rPr>
-          <w:rFonts w:ascii="Arial" w:eastAsia="Arial" w:hAnsi="Arial" w:cs="Arial"/>
-          <w:color w:val="000000"/>
-          <w:sz w:val="22"/>
-          <w:szCs w:val="22"/>
-        </w:rPr>
-        <w:t xml:space="preserve">, </w:t>
-      </w:r>
-      <w:r>
-        <w:rPr>
-          <w:rFonts w:ascii="Arial" w:eastAsia="Arial" w:hAnsi="Arial" w:cs="Arial"/>
-          <w:b/>
-          <w:color w:val="000000"/>
-          <w:sz w:val="22"/>
-          <w:szCs w:val="22"/>
-        </w:rPr>
-        <w:t>Schon JP</w:t>
-      </w:r>
-      <w:r>
-        <w:rPr>
-          <w:rFonts w:ascii="Arial" w:eastAsia="Arial" w:hAnsi="Arial" w:cs="Arial"/>
-          <w:color w:val="000000"/>
-          <w:sz w:val="22"/>
-          <w:szCs w:val="22"/>
-        </w:rPr>
-        <w:t xml:space="preserve">, </w:t>
-      </w:r>
-      <w:proofErr w:type="spellStart"/>
-      <w:r>
-        <w:rPr>
-          <w:rFonts w:ascii="Arial" w:eastAsia="Arial" w:hAnsi="Arial" w:cs="Arial"/>
-          <w:b/>
-          <w:color w:val="000000"/>
-          <w:sz w:val="22"/>
-          <w:szCs w:val="22"/>
-        </w:rPr>
-        <w:t>Phani</w:t>
-      </w:r>
-      <w:proofErr w:type="spellEnd"/>
-      <w:r>
-        <w:rPr>
-          <w:rFonts w:ascii="Arial" w:eastAsia="Arial" w:hAnsi="Arial" w:cs="Arial"/>
-          <w:b/>
-          <w:color w:val="000000"/>
-          <w:sz w:val="22"/>
-          <w:szCs w:val="22"/>
-        </w:rPr>
-        <w:t xml:space="preserve"> S</w:t>
-      </w:r>
-      <w:r>
-        <w:rPr>
-          <w:rFonts w:ascii="Arial" w:eastAsia="Arial" w:hAnsi="Arial" w:cs="Arial"/>
-          <w:color w:val="000000"/>
-          <w:sz w:val="22"/>
-          <w:szCs w:val="22"/>
-        </w:rPr>
-        <w:t xml:space="preserve">, </w:t>
-      </w:r>
-      <w:r>
-        <w:rPr>
-          <w:rFonts w:ascii="Arial" w:eastAsia="Arial" w:hAnsi="Arial" w:cs="Arial"/>
-          <w:b/>
-          <w:color w:val="000000"/>
-          <w:sz w:val="22"/>
-          <w:szCs w:val="22"/>
-        </w:rPr>
-        <w:t>Goodman JH</w:t>
-      </w:r>
-      <w:r>
-        <w:rPr>
-          <w:rFonts w:ascii="Arial" w:eastAsia="Arial" w:hAnsi="Arial" w:cs="Arial"/>
-          <w:color w:val="000000"/>
-          <w:sz w:val="22"/>
-          <w:szCs w:val="22"/>
-        </w:rPr>
-        <w:t xml:space="preserve">. Thyroid Hormone Insufficiency during Brain Development Reduces Parvalbumin Immunoreactivity and Inhibitory Function in the Hippocampus. </w:t>
-      </w:r>
-      <w:r>
-        <w:rPr>
-          <w:rFonts w:ascii="Arial" w:eastAsia="Arial" w:hAnsi="Arial" w:cs="Arial"/>
-          <w:i/>
-          <w:color w:val="000000"/>
-          <w:sz w:val="22"/>
-          <w:szCs w:val="22"/>
-        </w:rPr>
-        <w:t>Endocrinology</w:t>
-      </w:r>
-      <w:r>
-        <w:rPr>
-          <w:rFonts w:ascii="Arial" w:eastAsia="Arial" w:hAnsi="Arial" w:cs="Arial"/>
-          <w:color w:val="000000"/>
-          <w:sz w:val="22"/>
-          <w:szCs w:val="22"/>
-        </w:rPr>
-        <w:t xml:space="preserve"> 148: 92–102, 2007. </w:t>
-      </w:r>
-      <w:proofErr w:type="spellStart"/>
-      <w:r>
-        <w:rPr>
-          <w:rFonts w:ascii="Arial" w:eastAsia="Arial" w:hAnsi="Arial" w:cs="Arial"/>
-          <w:color w:val="000000"/>
-          <w:sz w:val="22"/>
-          <w:szCs w:val="22"/>
-        </w:rPr>
-        <w:t>doi</w:t>
-      </w:r>
-      <w:proofErr w:type="spellEnd"/>
-      <w:r>
-        <w:rPr>
-          <w:rFonts w:ascii="Arial" w:eastAsia="Arial" w:hAnsi="Arial" w:cs="Arial"/>
-          <w:color w:val="000000"/>
-          <w:sz w:val="22"/>
-          <w:szCs w:val="22"/>
-        </w:rPr>
-        <w:t>: 10.1210/en.2006-0164.</w:t>
+        <w:t>Georgieff MK</w:t>
+      </w:r>
+      <w:r>
+        <w:rPr>
+          <w:rFonts w:ascii="Arial" w:eastAsia="Arial" w:hAnsi="Arial" w:cs="Arial"/>
+          <w:color w:val="000000"/>
+          <w:sz w:val="22"/>
+          <w:szCs w:val="22"/>
+        </w:rPr>
+        <w:t xml:space="preserve">. Early Life Iron Deficiency Anemia Alters the Development and Long-term Expression of Parvalbumin and Perineuronal Nets in the Rat Hippocampus. </w:t>
+      </w:r>
+      <w:r>
+        <w:rPr>
+          <w:rFonts w:ascii="Arial" w:eastAsia="Arial" w:hAnsi="Arial" w:cs="Arial"/>
+          <w:i/>
+          <w:color w:val="000000"/>
+          <w:sz w:val="22"/>
+          <w:szCs w:val="22"/>
+        </w:rPr>
+        <w:t>Developmental Neuroscience</w:t>
+      </w:r>
+      <w:r>
+        <w:rPr>
+          <w:rFonts w:ascii="Arial" w:eastAsia="Arial" w:hAnsi="Arial" w:cs="Arial"/>
+          <w:color w:val="000000"/>
+          <w:sz w:val="22"/>
+          <w:szCs w:val="22"/>
+        </w:rPr>
+        <w:t xml:space="preserve"> </w:t>
+      </w:r>
+      <w:proofErr w:type="gramStart"/>
+      <w:r>
+        <w:rPr>
+          <w:rFonts w:ascii="Arial" w:eastAsia="Arial" w:hAnsi="Arial" w:cs="Arial"/>
+          <w:color w:val="000000"/>
+          <w:sz w:val="22"/>
+          <w:szCs w:val="22"/>
+        </w:rPr>
+        <w:t>In</w:t>
+      </w:r>
+      <w:proofErr w:type="gramEnd"/>
+      <w:r>
+        <w:rPr>
+          <w:rFonts w:ascii="Arial" w:eastAsia="Arial" w:hAnsi="Arial" w:cs="Arial"/>
+          <w:color w:val="000000"/>
+          <w:sz w:val="22"/>
+          <w:szCs w:val="22"/>
+        </w:rPr>
+        <w:t xml:space="preserve"> Press, 2013.</w:t>
       </w:r>
     </w:p>
     <w:p>
@@ -13177,7 +13722,16 @@
           <w:sz w:val="22"/>
           <w:szCs w:val="22"/>
         </w:rPr>
-        <w:t>39</w:t>
+        <w:t>3</w:t>
+      </w:r>
+      <w:r>
+        <w:rPr>
+          <w:rFonts w:ascii="Arial" w:eastAsia="Arial" w:hAnsi="Arial" w:cs="Arial"/>
+          <w:color w:val="000000"/>
+          <w:sz w:val="22"/>
+          <w:szCs w:val="22"/>
+        </w:rPr>
+        <w:t>8</w:t>
       </w:r>
       <w:r>
         <w:rPr>
@@ -13205,7 +13759,7 @@
           <w:sz w:val="22"/>
           <w:szCs w:val="22"/>
         </w:rPr>
-        <w:t>Richard S</w:t>
+        <w:t>Gilbert ME</w:t>
       </w:r>
       <w:r>
         <w:rPr>
@@ -13224,7 +13778,7 @@
           <w:sz w:val="22"/>
           <w:szCs w:val="22"/>
         </w:rPr>
-        <w:t>Guyot R</w:t>
+        <w:t>Sui L</w:t>
       </w:r>
       <w:r>
         <w:rPr>
@@ -13243,7 +13797,7 @@
           <w:sz w:val="22"/>
           <w:szCs w:val="22"/>
         </w:rPr>
-        <w:t>Rey-Millet M</w:t>
+        <w:t>Walker MJ</w:t>
       </w:r>
       <w:r>
         <w:rPr>
@@ -13254,27 +13808,15 @@
         </w:rPr>
         <w:t xml:space="preserve">, </w:t>
       </w:r>
-      <w:proofErr w:type="spellStart"/>
-      <w:r>
-        <w:rPr>
-          <w:rFonts w:ascii="Arial" w:eastAsia="Arial" w:hAnsi="Arial" w:cs="Arial"/>
-          <w:b/>
-          <w:color w:val="000000"/>
-          <w:sz w:val="22"/>
-          <w:szCs w:val="22"/>
-        </w:rPr>
-        <w:t>Prieux</w:t>
-      </w:r>
-      <w:proofErr w:type="spellEnd"/>
-      <w:r>
-        <w:rPr>
-          <w:rFonts w:ascii="Arial" w:eastAsia="Arial" w:hAnsi="Arial" w:cs="Arial"/>
-          <w:b/>
-          <w:color w:val="000000"/>
-          <w:sz w:val="22"/>
-          <w:szCs w:val="22"/>
-        </w:rPr>
-        <w:t xml:space="preserve"> M</w:t>
+      <w:r>
+        <w:rPr>
+          <w:rFonts w:ascii="Arial" w:eastAsia="Arial" w:hAnsi="Arial" w:cs="Arial"/>
+          <w:b/>
+          <w:color w:val="000000"/>
+          <w:sz w:val="22"/>
+          <w:szCs w:val="22"/>
+        </w:rPr>
+        <w:t>Anderson W</w:t>
       </w:r>
       <w:r>
         <w:rPr>
@@ -13285,16 +13827,73 @@
         </w:rPr>
         <w:t xml:space="preserve">, </w:t>
       </w:r>
-      <w:proofErr w:type="spellStart"/>
-      <w:r>
-        <w:rPr>
-          <w:rFonts w:ascii="Arial" w:eastAsia="Arial" w:hAnsi="Arial" w:cs="Arial"/>
-          <w:b/>
-          <w:color w:val="000000"/>
-          <w:sz w:val="22"/>
-          <w:szCs w:val="22"/>
-        </w:rPr>
-        <w:t>Markossian</w:t>
+      <w:r>
+        <w:rPr>
+          <w:rFonts w:ascii="Arial" w:eastAsia="Arial" w:hAnsi="Arial" w:cs="Arial"/>
+          <w:b/>
+          <w:color w:val="000000"/>
+          <w:sz w:val="22"/>
+          <w:szCs w:val="22"/>
+        </w:rPr>
+        <w:t>Thomas S</w:t>
+      </w:r>
+      <w:r>
+        <w:rPr>
+          <w:rFonts w:ascii="Arial" w:eastAsia="Arial" w:hAnsi="Arial" w:cs="Arial"/>
+          <w:color w:val="000000"/>
+          <w:sz w:val="22"/>
+          <w:szCs w:val="22"/>
+        </w:rPr>
+        <w:t xml:space="preserve">, </w:t>
+      </w:r>
+      <w:r>
+        <w:rPr>
+          <w:rFonts w:ascii="Arial" w:eastAsia="Arial" w:hAnsi="Arial" w:cs="Arial"/>
+          <w:b/>
+          <w:color w:val="000000"/>
+          <w:sz w:val="22"/>
+          <w:szCs w:val="22"/>
+        </w:rPr>
+        <w:t>Smoller SN</w:t>
+      </w:r>
+      <w:r>
+        <w:rPr>
+          <w:rFonts w:ascii="Arial" w:eastAsia="Arial" w:hAnsi="Arial" w:cs="Arial"/>
+          <w:color w:val="000000"/>
+          <w:sz w:val="22"/>
+          <w:szCs w:val="22"/>
+        </w:rPr>
+        <w:t xml:space="preserve">, </w:t>
+      </w:r>
+      <w:r>
+        <w:rPr>
+          <w:rFonts w:ascii="Arial" w:eastAsia="Arial" w:hAnsi="Arial" w:cs="Arial"/>
+          <w:b/>
+          <w:color w:val="000000"/>
+          <w:sz w:val="22"/>
+          <w:szCs w:val="22"/>
+        </w:rPr>
+        <w:t>Schon JP</w:t>
+      </w:r>
+      <w:r>
+        <w:rPr>
+          <w:rFonts w:ascii="Arial" w:eastAsia="Arial" w:hAnsi="Arial" w:cs="Arial"/>
+          <w:color w:val="000000"/>
+          <w:sz w:val="22"/>
+          <w:szCs w:val="22"/>
+        </w:rPr>
+        <w:t xml:space="preserve">, </w:t>
+      </w:r>
+      <w:proofErr w:type="spellStart"/>
+      <w:r>
+        <w:rPr>
+          <w:rFonts w:ascii="Arial" w:eastAsia="Arial" w:hAnsi="Arial" w:cs="Arial"/>
+          <w:b/>
+          <w:color w:val="000000"/>
+          <w:sz w:val="22"/>
+          <w:szCs w:val="22"/>
+        </w:rPr>
+        <w:t>Phani</w:t>
       </w:r>
       <w:proofErr w:type="spellEnd"/>
       <w:r>
@@ -13324,56 +13923,35 @@
           <w:sz w:val="22"/>
           <w:szCs w:val="22"/>
         </w:rPr>
-        <w:t>Aubert D</w:t>
-      </w:r>
-      <w:r>
-        <w:rPr>
-          <w:rFonts w:ascii="Arial" w:eastAsia="Arial" w:hAnsi="Arial" w:cs="Arial"/>
-          <w:color w:val="000000"/>
-          <w:sz w:val="22"/>
-          <w:szCs w:val="22"/>
-        </w:rPr>
-        <w:t xml:space="preserve">, </w:t>
-      </w:r>
-      <w:r>
-        <w:rPr>
-          <w:rFonts w:ascii="Arial" w:eastAsia="Arial" w:hAnsi="Arial" w:cs="Arial"/>
-          <w:b/>
-          <w:color w:val="000000"/>
-          <w:sz w:val="22"/>
-          <w:szCs w:val="22"/>
-        </w:rPr>
-        <w:t>Flamant F</w:t>
-      </w:r>
-      <w:r>
-        <w:rPr>
-          <w:rFonts w:ascii="Arial" w:eastAsia="Arial" w:hAnsi="Arial" w:cs="Arial"/>
-          <w:color w:val="000000"/>
-          <w:sz w:val="22"/>
-          <w:szCs w:val="22"/>
-        </w:rPr>
-        <w:t xml:space="preserve">. A Pivotal Genetic Program Controlled by Thyroid Hormone during the Maturation of GABAergic Neurons. </w:t>
-      </w:r>
-      <w:proofErr w:type="spellStart"/>
-      <w:r>
-        <w:rPr>
-          <w:rFonts w:ascii="Arial" w:eastAsia="Arial" w:hAnsi="Arial" w:cs="Arial"/>
-          <w:i/>
-          <w:color w:val="000000"/>
-          <w:sz w:val="22"/>
-          <w:szCs w:val="22"/>
-        </w:rPr>
-        <w:t>iScience</w:t>
-      </w:r>
-      <w:proofErr w:type="spellEnd"/>
-      <w:r>
-        <w:rPr>
-          <w:rFonts w:ascii="Arial" w:eastAsia="Arial" w:hAnsi="Arial" w:cs="Arial"/>
-          <w:color w:val="000000"/>
-          <w:sz w:val="22"/>
-          <w:szCs w:val="22"/>
-        </w:rPr>
-        <w:t xml:space="preserve"> 23: 100899, 2020. </w:t>
+        <w:t>Goodman JH</w:t>
+      </w:r>
+      <w:r>
+        <w:rPr>
+          <w:rFonts w:ascii="Arial" w:eastAsia="Arial" w:hAnsi="Arial" w:cs="Arial"/>
+          <w:color w:val="000000"/>
+          <w:sz w:val="22"/>
+          <w:szCs w:val="22"/>
+        </w:rPr>
+        <w:t xml:space="preserve">. Thyroid Hormone Insufficiency during Brain Development Reduces Parvalbumin Immunoreactivity and Inhibitory Function in the Hippocampus. </w:t>
+      </w:r>
+      <w:r>
+        <w:rPr>
+          <w:rFonts w:ascii="Arial" w:eastAsia="Arial" w:hAnsi="Arial" w:cs="Arial"/>
+          <w:i/>
+          <w:color w:val="000000"/>
+          <w:sz w:val="22"/>
+          <w:szCs w:val="22"/>
+        </w:rPr>
+        <w:t>Endocrinology</w:t>
+      </w:r>
+      <w:r>
+        <w:rPr>
+          <w:rFonts w:ascii="Arial" w:eastAsia="Arial" w:hAnsi="Arial" w:cs="Arial"/>
+          <w:color w:val="000000"/>
+          <w:sz w:val="22"/>
+          <w:szCs w:val="22"/>
+        </w:rPr>
+        <w:t xml:space="preserve"> 148: 92–102, 2007. </w:t>
       </w:r>
       <w:proofErr w:type="spellStart"/>
       <w:r>
@@ -13393,7 +13971,7 @@
           <w:sz w:val="22"/>
           <w:szCs w:val="22"/>
         </w:rPr>
-        <w:t>: 10.1016/j.isci.2020.100899.</w:t>
+        <w:t>: 10.1210/en.2006-0164.</w:t>
       </w:r>
     </w:p>
     <w:p>
@@ -13425,25 +14003,7 @@
           <w:sz w:val="22"/>
           <w:szCs w:val="22"/>
         </w:rPr>
-        <w:t>4</w:t>
-      </w:r>
-      <w:r>
-        <w:rPr>
-          <w:rFonts w:ascii="Arial" w:eastAsia="Arial" w:hAnsi="Arial" w:cs="Arial"/>
-          <w:color w:val="000000"/>
-          <w:sz w:val="22"/>
-          <w:szCs w:val="22"/>
-        </w:rPr>
-        <w:t>0</w:t>
-      </w:r>
-      <w:r>
-        <w:rPr>
-          <w:rFonts w:ascii="Arial" w:eastAsia="Arial" w:hAnsi="Arial" w:cs="Arial"/>
-          <w:color w:val="000000"/>
-          <w:sz w:val="22"/>
-          <w:szCs w:val="22"/>
-        </w:rPr>
-        <w:t xml:space="preserve">. </w:t>
+        <w:t xml:space="preserve">39. </w:t>
       </w:r>
       <w:r>
         <w:rPr>
@@ -13454,27 +14014,15 @@
         </w:rPr>
         <w:tab/>
       </w:r>
-      <w:proofErr w:type="spellStart"/>
-      <w:r>
-        <w:rPr>
-          <w:rFonts w:ascii="Arial" w:eastAsia="Arial" w:hAnsi="Arial" w:cs="Arial"/>
-          <w:b/>
-          <w:color w:val="000000"/>
-          <w:sz w:val="22"/>
-          <w:szCs w:val="22"/>
-        </w:rPr>
-        <w:t>Fretham</w:t>
-      </w:r>
-      <w:proofErr w:type="spellEnd"/>
-      <w:r>
-        <w:rPr>
-          <w:rFonts w:ascii="Arial" w:eastAsia="Arial" w:hAnsi="Arial" w:cs="Arial"/>
-          <w:b/>
-          <w:color w:val="000000"/>
-          <w:sz w:val="22"/>
-          <w:szCs w:val="22"/>
-        </w:rPr>
-        <w:t xml:space="preserve"> SJ</w:t>
+      <w:r>
+        <w:rPr>
+          <w:rFonts w:ascii="Arial" w:eastAsia="Arial" w:hAnsi="Arial" w:cs="Arial"/>
+          <w:b/>
+          <w:color w:val="000000"/>
+          <w:sz w:val="22"/>
+          <w:szCs w:val="22"/>
+        </w:rPr>
+        <w:t>Richard S</w:t>
       </w:r>
       <w:r>
         <w:rPr>
@@ -13493,7 +14041,7 @@
           <w:sz w:val="22"/>
           <w:szCs w:val="22"/>
         </w:rPr>
-        <w:t>Carlson ES</w:t>
+        <w:t>Guyot R</w:t>
       </w:r>
       <w:r>
         <w:rPr>
@@ -13504,27 +14052,15 @@
         </w:rPr>
         <w:t xml:space="preserve">, </w:t>
       </w:r>
-      <w:proofErr w:type="spellStart"/>
-      <w:r>
-        <w:rPr>
-          <w:rFonts w:ascii="Arial" w:eastAsia="Arial" w:hAnsi="Arial" w:cs="Arial"/>
-          <w:b/>
-          <w:color w:val="000000"/>
-          <w:sz w:val="22"/>
-          <w:szCs w:val="22"/>
-        </w:rPr>
-        <w:t>Wobken</w:t>
-      </w:r>
-      <w:proofErr w:type="spellEnd"/>
-      <w:r>
-        <w:rPr>
-          <w:rFonts w:ascii="Arial" w:eastAsia="Arial" w:hAnsi="Arial" w:cs="Arial"/>
-          <w:b/>
-          <w:color w:val="000000"/>
-          <w:sz w:val="22"/>
-          <w:szCs w:val="22"/>
-        </w:rPr>
-        <w:t xml:space="preserve"> J</w:t>
+      <w:r>
+        <w:rPr>
+          <w:rFonts w:ascii="Arial" w:eastAsia="Arial" w:hAnsi="Arial" w:cs="Arial"/>
+          <w:b/>
+          <w:color w:val="000000"/>
+          <w:sz w:val="22"/>
+          <w:szCs w:val="22"/>
+        </w:rPr>
+        <w:t>Rey-Millet M</w:t>
       </w:r>
       <w:r>
         <w:rPr>
@@ -13535,15 +14071,27 @@
         </w:rPr>
         <w:t xml:space="preserve">, </w:t>
       </w:r>
-      <w:r>
-        <w:rPr>
-          <w:rFonts w:ascii="Arial" w:eastAsia="Arial" w:hAnsi="Arial" w:cs="Arial"/>
-          <w:b/>
-          <w:color w:val="000000"/>
-          <w:sz w:val="22"/>
-          <w:szCs w:val="22"/>
-        </w:rPr>
-        <w:t>Tran PV</w:t>
+      <w:proofErr w:type="spellStart"/>
+      <w:r>
+        <w:rPr>
+          <w:rFonts w:ascii="Arial" w:eastAsia="Arial" w:hAnsi="Arial" w:cs="Arial"/>
+          <w:b/>
+          <w:color w:val="000000"/>
+          <w:sz w:val="22"/>
+          <w:szCs w:val="22"/>
+        </w:rPr>
+        <w:t>Prieux</w:t>
+      </w:r>
+      <w:proofErr w:type="spellEnd"/>
+      <w:r>
+        <w:rPr>
+          <w:rFonts w:ascii="Arial" w:eastAsia="Arial" w:hAnsi="Arial" w:cs="Arial"/>
+          <w:b/>
+          <w:color w:val="000000"/>
+          <w:sz w:val="22"/>
+          <w:szCs w:val="22"/>
+        </w:rPr>
+        <w:t xml:space="preserve"> M</w:t>
       </w:r>
       <w:r>
         <w:rPr>
@@ -13554,15 +14102,27 @@
         </w:rPr>
         <w:t xml:space="preserve">, </w:t>
       </w:r>
-      <w:r>
-        <w:rPr>
-          <w:rFonts w:ascii="Arial" w:eastAsia="Arial" w:hAnsi="Arial" w:cs="Arial"/>
-          <w:b/>
-          <w:color w:val="000000"/>
-          <w:sz w:val="22"/>
-          <w:szCs w:val="22"/>
-        </w:rPr>
-        <w:t>Petryk A</w:t>
+      <w:proofErr w:type="spellStart"/>
+      <w:r>
+        <w:rPr>
+          <w:rFonts w:ascii="Arial" w:eastAsia="Arial" w:hAnsi="Arial" w:cs="Arial"/>
+          <w:b/>
+          <w:color w:val="000000"/>
+          <w:sz w:val="22"/>
+          <w:szCs w:val="22"/>
+        </w:rPr>
+        <w:t>Markossian</w:t>
+      </w:r>
+      <w:proofErr w:type="spellEnd"/>
+      <w:r>
+        <w:rPr>
+          <w:rFonts w:ascii="Arial" w:eastAsia="Arial" w:hAnsi="Arial" w:cs="Arial"/>
+          <w:b/>
+          <w:color w:val="000000"/>
+          <w:sz w:val="22"/>
+          <w:szCs w:val="22"/>
+        </w:rPr>
+        <w:t xml:space="preserve"> S</w:t>
       </w:r>
       <w:r>
         <w:rPr>
@@ -13581,35 +14141,56 @@
           <w:sz w:val="22"/>
           <w:szCs w:val="22"/>
         </w:rPr>
-        <w:t>Georgieff MK</w:t>
-      </w:r>
-      <w:r>
-        <w:rPr>
-          <w:rFonts w:ascii="Arial" w:eastAsia="Arial" w:hAnsi="Arial" w:cs="Arial"/>
-          <w:color w:val="000000"/>
-          <w:sz w:val="22"/>
-          <w:szCs w:val="22"/>
-        </w:rPr>
-        <w:t xml:space="preserve">. Temporal manipulation of transferrin-receptor-1-dependent iron uptake identifies a sensitive period in mouse hippocampal neurodevelopment. </w:t>
-      </w:r>
-      <w:r>
-        <w:rPr>
-          <w:rFonts w:ascii="Arial" w:eastAsia="Arial" w:hAnsi="Arial" w:cs="Arial"/>
-          <w:i/>
-          <w:color w:val="000000"/>
-          <w:sz w:val="22"/>
-          <w:szCs w:val="22"/>
-        </w:rPr>
-        <w:t>Hippocampus</w:t>
-      </w:r>
-      <w:r>
-        <w:rPr>
-          <w:rFonts w:ascii="Arial" w:eastAsia="Arial" w:hAnsi="Arial" w:cs="Arial"/>
-          <w:color w:val="000000"/>
-          <w:sz w:val="22"/>
-          <w:szCs w:val="22"/>
-        </w:rPr>
-        <w:t xml:space="preserve"> 22: 1691–702, 2012. </w:t>
+        <w:t>Aubert D</w:t>
+      </w:r>
+      <w:r>
+        <w:rPr>
+          <w:rFonts w:ascii="Arial" w:eastAsia="Arial" w:hAnsi="Arial" w:cs="Arial"/>
+          <w:color w:val="000000"/>
+          <w:sz w:val="22"/>
+          <w:szCs w:val="22"/>
+        </w:rPr>
+        <w:t xml:space="preserve">, </w:t>
+      </w:r>
+      <w:r>
+        <w:rPr>
+          <w:rFonts w:ascii="Arial" w:eastAsia="Arial" w:hAnsi="Arial" w:cs="Arial"/>
+          <w:b/>
+          <w:color w:val="000000"/>
+          <w:sz w:val="22"/>
+          <w:szCs w:val="22"/>
+        </w:rPr>
+        <w:t>Flamant F</w:t>
+      </w:r>
+      <w:r>
+        <w:rPr>
+          <w:rFonts w:ascii="Arial" w:eastAsia="Arial" w:hAnsi="Arial" w:cs="Arial"/>
+          <w:color w:val="000000"/>
+          <w:sz w:val="22"/>
+          <w:szCs w:val="22"/>
+        </w:rPr>
+        <w:t xml:space="preserve">. A Pivotal Genetic Program Controlled by Thyroid Hormone during the Maturation of GABAergic Neurons. </w:t>
+      </w:r>
+      <w:proofErr w:type="spellStart"/>
+      <w:r>
+        <w:rPr>
+          <w:rFonts w:ascii="Arial" w:eastAsia="Arial" w:hAnsi="Arial" w:cs="Arial"/>
+          <w:i/>
+          <w:color w:val="000000"/>
+          <w:sz w:val="22"/>
+          <w:szCs w:val="22"/>
+        </w:rPr>
+        <w:t>iScience</w:t>
+      </w:r>
+      <w:proofErr w:type="spellEnd"/>
+      <w:r>
+        <w:rPr>
+          <w:rFonts w:ascii="Arial" w:eastAsia="Arial" w:hAnsi="Arial" w:cs="Arial"/>
+          <w:color w:val="000000"/>
+          <w:sz w:val="22"/>
+          <w:szCs w:val="22"/>
+        </w:rPr>
+        <w:t xml:space="preserve"> 23: 100899, 2020. </w:t>
       </w:r>
       <w:proofErr w:type="spellStart"/>
       <w:r>
@@ -13629,7 +14210,7 @@
           <w:sz w:val="22"/>
           <w:szCs w:val="22"/>
         </w:rPr>
-        <w:t>: 10.1002/hipo.22004.</w:t>
+        <w:t>: 10.1016/j.isci.2020.100899.</w:t>
       </w:r>
     </w:p>
     <w:p>
@@ -13670,7 +14251,7 @@
           <w:sz w:val="22"/>
           <w:szCs w:val="22"/>
         </w:rPr>
-        <w:t>1</w:t>
+        <w:t>0</w:t>
       </w:r>
       <w:r>
         <w:rPr>
@@ -13690,15 +14271,27 @@
         </w:rPr>
         <w:tab/>
       </w:r>
-      <w:r>
-        <w:rPr>
-          <w:rFonts w:ascii="Arial" w:eastAsia="Arial" w:hAnsi="Arial" w:cs="Arial"/>
-          <w:b/>
-          <w:color w:val="000000"/>
-          <w:sz w:val="22"/>
-          <w:szCs w:val="22"/>
-        </w:rPr>
-        <w:t>Reh RK</w:t>
+      <w:proofErr w:type="spellStart"/>
+      <w:r>
+        <w:rPr>
+          <w:rFonts w:ascii="Arial" w:eastAsia="Arial" w:hAnsi="Arial" w:cs="Arial"/>
+          <w:b/>
+          <w:color w:val="000000"/>
+          <w:sz w:val="22"/>
+          <w:szCs w:val="22"/>
+        </w:rPr>
+        <w:t>Fretham</w:t>
+      </w:r>
+      <w:proofErr w:type="spellEnd"/>
+      <w:r>
+        <w:rPr>
+          <w:rFonts w:ascii="Arial" w:eastAsia="Arial" w:hAnsi="Arial" w:cs="Arial"/>
+          <w:b/>
+          <w:color w:val="000000"/>
+          <w:sz w:val="22"/>
+          <w:szCs w:val="22"/>
+        </w:rPr>
+        <w:t xml:space="preserve"> SJ</w:t>
       </w:r>
       <w:r>
         <w:rPr>
@@ -13717,7 +14310,7 @@
           <w:sz w:val="22"/>
           <w:szCs w:val="22"/>
         </w:rPr>
-        <w:t>Dias BG</w:t>
+        <w:t>Carlson ES</w:t>
       </w:r>
       <w:r>
         <w:rPr>
@@ -13728,15 +14321,27 @@
         </w:rPr>
         <w:t xml:space="preserve">, </w:t>
       </w:r>
-      <w:r>
-        <w:rPr>
-          <w:rFonts w:ascii="Arial" w:eastAsia="Arial" w:hAnsi="Arial" w:cs="Arial"/>
-          <w:b/>
-          <w:color w:val="000000"/>
-          <w:sz w:val="22"/>
-          <w:szCs w:val="22"/>
-        </w:rPr>
-        <w:t>Nelson CA</w:t>
+      <w:proofErr w:type="spellStart"/>
+      <w:r>
+        <w:rPr>
+          <w:rFonts w:ascii="Arial" w:eastAsia="Arial" w:hAnsi="Arial" w:cs="Arial"/>
+          <w:b/>
+          <w:color w:val="000000"/>
+          <w:sz w:val="22"/>
+          <w:szCs w:val="22"/>
+        </w:rPr>
+        <w:t>Wobken</w:t>
+      </w:r>
+      <w:proofErr w:type="spellEnd"/>
+      <w:r>
+        <w:rPr>
+          <w:rFonts w:ascii="Arial" w:eastAsia="Arial" w:hAnsi="Arial" w:cs="Arial"/>
+          <w:b/>
+          <w:color w:val="000000"/>
+          <w:sz w:val="22"/>
+          <w:szCs w:val="22"/>
+        </w:rPr>
+        <w:t xml:space="preserve"> J</w:t>
       </w:r>
       <w:r>
         <w:rPr>
@@ -13747,27 +14352,15 @@
         </w:rPr>
         <w:t xml:space="preserve">, </w:t>
       </w:r>
-      <w:proofErr w:type="spellStart"/>
-      <w:r>
-        <w:rPr>
-          <w:rFonts w:ascii="Arial" w:eastAsia="Arial" w:hAnsi="Arial" w:cs="Arial"/>
-          <w:b/>
-          <w:color w:val="000000"/>
-          <w:sz w:val="22"/>
-          <w:szCs w:val="22"/>
-        </w:rPr>
-        <w:t>Kaufer</w:t>
-      </w:r>
-      <w:proofErr w:type="spellEnd"/>
-      <w:r>
-        <w:rPr>
-          <w:rFonts w:ascii="Arial" w:eastAsia="Arial" w:hAnsi="Arial" w:cs="Arial"/>
-          <w:b/>
-          <w:color w:val="000000"/>
-          <w:sz w:val="22"/>
-          <w:szCs w:val="22"/>
-        </w:rPr>
-        <w:t xml:space="preserve"> D</w:t>
+      <w:r>
+        <w:rPr>
+          <w:rFonts w:ascii="Arial" w:eastAsia="Arial" w:hAnsi="Arial" w:cs="Arial"/>
+          <w:b/>
+          <w:color w:val="000000"/>
+          <w:sz w:val="22"/>
+          <w:szCs w:val="22"/>
+        </w:rPr>
+        <w:t>Tran PV</w:t>
       </w:r>
       <w:r>
         <w:rPr>
@@ -13778,27 +14371,15 @@
         </w:rPr>
         <w:t xml:space="preserve">, </w:t>
       </w:r>
-      <w:proofErr w:type="spellStart"/>
-      <w:r>
-        <w:rPr>
-          <w:rFonts w:ascii="Arial" w:eastAsia="Arial" w:hAnsi="Arial" w:cs="Arial"/>
-          <w:b/>
-          <w:color w:val="000000"/>
-          <w:sz w:val="22"/>
-          <w:szCs w:val="22"/>
-        </w:rPr>
-        <w:t>Werker</w:t>
-      </w:r>
-      <w:proofErr w:type="spellEnd"/>
-      <w:r>
-        <w:rPr>
-          <w:rFonts w:ascii="Arial" w:eastAsia="Arial" w:hAnsi="Arial" w:cs="Arial"/>
-          <w:b/>
-          <w:color w:val="000000"/>
-          <w:sz w:val="22"/>
-          <w:szCs w:val="22"/>
-        </w:rPr>
-        <w:t xml:space="preserve"> JF</w:t>
+      <w:r>
+        <w:rPr>
+          <w:rFonts w:ascii="Arial" w:eastAsia="Arial" w:hAnsi="Arial" w:cs="Arial"/>
+          <w:b/>
+          <w:color w:val="000000"/>
+          <w:sz w:val="22"/>
+          <w:szCs w:val="22"/>
+        </w:rPr>
+        <w:t>Petryk A</w:t>
       </w:r>
       <w:r>
         <w:rPr>
@@ -13817,107 +14398,35 @@
           <w:sz w:val="22"/>
           <w:szCs w:val="22"/>
         </w:rPr>
-        <w:t>Kolb B</w:t>
-      </w:r>
-      <w:r>
-        <w:rPr>
-          <w:rFonts w:ascii="Arial" w:eastAsia="Arial" w:hAnsi="Arial" w:cs="Arial"/>
-          <w:color w:val="000000"/>
-          <w:sz w:val="22"/>
-          <w:szCs w:val="22"/>
-        </w:rPr>
-        <w:t xml:space="preserve">, </w:t>
-      </w:r>
-      <w:r>
-        <w:rPr>
-          <w:rFonts w:ascii="Arial" w:eastAsia="Arial" w:hAnsi="Arial" w:cs="Arial"/>
-          <w:b/>
-          <w:color w:val="000000"/>
-          <w:sz w:val="22"/>
-          <w:szCs w:val="22"/>
-        </w:rPr>
-        <w:t>Levine JD</w:t>
-      </w:r>
-      <w:r>
-        <w:rPr>
-          <w:rFonts w:ascii="Arial" w:eastAsia="Arial" w:hAnsi="Arial" w:cs="Arial"/>
-          <w:color w:val="000000"/>
-          <w:sz w:val="22"/>
-          <w:szCs w:val="22"/>
-        </w:rPr>
-        <w:t xml:space="preserve">, </w:t>
-      </w:r>
-      <w:proofErr w:type="spellStart"/>
-      <w:r>
-        <w:rPr>
-          <w:rFonts w:ascii="Arial" w:eastAsia="Arial" w:hAnsi="Arial" w:cs="Arial"/>
-          <w:b/>
-          <w:color w:val="000000"/>
-          <w:sz w:val="22"/>
-          <w:szCs w:val="22"/>
-        </w:rPr>
-        <w:t>Hensch</w:t>
-      </w:r>
-      <w:proofErr w:type="spellEnd"/>
-      <w:r>
-        <w:rPr>
-          <w:rFonts w:ascii="Arial" w:eastAsia="Arial" w:hAnsi="Arial" w:cs="Arial"/>
-          <w:b/>
-          <w:color w:val="000000"/>
-          <w:sz w:val="22"/>
-          <w:szCs w:val="22"/>
-        </w:rPr>
-        <w:t xml:space="preserve"> TK</w:t>
-      </w:r>
-      <w:r>
-        <w:rPr>
-          <w:rFonts w:ascii="Arial" w:eastAsia="Arial" w:hAnsi="Arial" w:cs="Arial"/>
-          <w:color w:val="000000"/>
-          <w:sz w:val="22"/>
-          <w:szCs w:val="22"/>
-        </w:rPr>
-        <w:t xml:space="preserve">. Critical period regulation across multiple timescales. </w:t>
-      </w:r>
-      <w:r>
-        <w:rPr>
-          <w:rFonts w:ascii="Arial" w:eastAsia="Arial" w:hAnsi="Arial" w:cs="Arial"/>
-          <w:i/>
-          <w:color w:val="000000"/>
-          <w:sz w:val="22"/>
-          <w:szCs w:val="22"/>
-        </w:rPr>
-        <w:t xml:space="preserve">Proc Natl </w:t>
-      </w:r>
-      <w:proofErr w:type="spellStart"/>
-      <w:r>
-        <w:rPr>
-          <w:rFonts w:ascii="Arial" w:eastAsia="Arial" w:hAnsi="Arial" w:cs="Arial"/>
-          <w:i/>
-          <w:color w:val="000000"/>
-          <w:sz w:val="22"/>
-          <w:szCs w:val="22"/>
-        </w:rPr>
-        <w:t>Acad</w:t>
-      </w:r>
-      <w:proofErr w:type="spellEnd"/>
-      <w:r>
-        <w:rPr>
-          <w:rFonts w:ascii="Arial" w:eastAsia="Arial" w:hAnsi="Arial" w:cs="Arial"/>
-          <w:i/>
-          <w:color w:val="000000"/>
-          <w:sz w:val="22"/>
-          <w:szCs w:val="22"/>
-        </w:rPr>
-        <w:t xml:space="preserve"> Sci USA</w:t>
-      </w:r>
-      <w:r>
-        <w:rPr>
-          <w:rFonts w:ascii="Arial" w:eastAsia="Arial" w:hAnsi="Arial" w:cs="Arial"/>
-          <w:color w:val="000000"/>
-          <w:sz w:val="22"/>
-          <w:szCs w:val="22"/>
-        </w:rPr>
-        <w:t xml:space="preserve"> 117: 23242–23251, 2020. </w:t>
+        <w:t>Georgieff MK</w:t>
+      </w:r>
+      <w:r>
+        <w:rPr>
+          <w:rFonts w:ascii="Arial" w:eastAsia="Arial" w:hAnsi="Arial" w:cs="Arial"/>
+          <w:color w:val="000000"/>
+          <w:sz w:val="22"/>
+          <w:szCs w:val="22"/>
+        </w:rPr>
+        <w:t xml:space="preserve">. Temporal manipulation of transferrin-receptor-1-dependent iron uptake identifies a sensitive period in mouse hippocampal neurodevelopment. </w:t>
+      </w:r>
+      <w:r>
+        <w:rPr>
+          <w:rFonts w:ascii="Arial" w:eastAsia="Arial" w:hAnsi="Arial" w:cs="Arial"/>
+          <w:i/>
+          <w:color w:val="000000"/>
+          <w:sz w:val="22"/>
+          <w:szCs w:val="22"/>
+        </w:rPr>
+        <w:t>Hippocampus</w:t>
+      </w:r>
+      <w:r>
+        <w:rPr>
+          <w:rFonts w:ascii="Arial" w:eastAsia="Arial" w:hAnsi="Arial" w:cs="Arial"/>
+          <w:color w:val="000000"/>
+          <w:sz w:val="22"/>
+          <w:szCs w:val="22"/>
+        </w:rPr>
+        <w:t xml:space="preserve"> 22: 1691–702, 2012. </w:t>
       </w:r>
       <w:proofErr w:type="spellStart"/>
       <w:r>
@@ -13937,7 +14446,7 @@
           <w:sz w:val="22"/>
           <w:szCs w:val="22"/>
         </w:rPr>
-        <w:t>: 10.1073/pnas.1820836117.</w:t>
+        <w:t>: 10.1002/hipo.22004.</w:t>
       </w:r>
     </w:p>
     <w:p>
@@ -13969,6 +14478,314 @@
           <w:sz w:val="22"/>
           <w:szCs w:val="22"/>
         </w:rPr>
+        <w:t>4</w:t>
+      </w:r>
+      <w:r>
+        <w:rPr>
+          <w:rFonts w:ascii="Arial" w:eastAsia="Arial" w:hAnsi="Arial" w:cs="Arial"/>
+          <w:color w:val="000000"/>
+          <w:sz w:val="22"/>
+          <w:szCs w:val="22"/>
+        </w:rPr>
+        <w:t>1</w:t>
+      </w:r>
+      <w:r>
+        <w:rPr>
+          <w:rFonts w:ascii="Arial" w:eastAsia="Arial" w:hAnsi="Arial" w:cs="Arial"/>
+          <w:color w:val="000000"/>
+          <w:sz w:val="22"/>
+          <w:szCs w:val="22"/>
+        </w:rPr>
+        <w:t xml:space="preserve">. </w:t>
+      </w:r>
+      <w:r>
+        <w:rPr>
+          <w:rFonts w:ascii="Arial" w:eastAsia="Arial" w:hAnsi="Arial" w:cs="Arial"/>
+          <w:color w:val="000000"/>
+          <w:sz w:val="22"/>
+          <w:szCs w:val="22"/>
+        </w:rPr>
+        <w:tab/>
+      </w:r>
+      <w:r>
+        <w:rPr>
+          <w:rFonts w:ascii="Arial" w:eastAsia="Arial" w:hAnsi="Arial" w:cs="Arial"/>
+          <w:b/>
+          <w:color w:val="000000"/>
+          <w:sz w:val="22"/>
+          <w:szCs w:val="22"/>
+        </w:rPr>
+        <w:t>Reh RK</w:t>
+      </w:r>
+      <w:r>
+        <w:rPr>
+          <w:rFonts w:ascii="Arial" w:eastAsia="Arial" w:hAnsi="Arial" w:cs="Arial"/>
+          <w:color w:val="000000"/>
+          <w:sz w:val="22"/>
+          <w:szCs w:val="22"/>
+        </w:rPr>
+        <w:t xml:space="preserve">, </w:t>
+      </w:r>
+      <w:r>
+        <w:rPr>
+          <w:rFonts w:ascii="Arial" w:eastAsia="Arial" w:hAnsi="Arial" w:cs="Arial"/>
+          <w:b/>
+          <w:color w:val="000000"/>
+          <w:sz w:val="22"/>
+          <w:szCs w:val="22"/>
+        </w:rPr>
+        <w:t>Dias BG</w:t>
+      </w:r>
+      <w:r>
+        <w:rPr>
+          <w:rFonts w:ascii="Arial" w:eastAsia="Arial" w:hAnsi="Arial" w:cs="Arial"/>
+          <w:color w:val="000000"/>
+          <w:sz w:val="22"/>
+          <w:szCs w:val="22"/>
+        </w:rPr>
+        <w:t xml:space="preserve">, </w:t>
+      </w:r>
+      <w:r>
+        <w:rPr>
+          <w:rFonts w:ascii="Arial" w:eastAsia="Arial" w:hAnsi="Arial" w:cs="Arial"/>
+          <w:b/>
+          <w:color w:val="000000"/>
+          <w:sz w:val="22"/>
+          <w:szCs w:val="22"/>
+        </w:rPr>
+        <w:t>Nelson CA</w:t>
+      </w:r>
+      <w:r>
+        <w:rPr>
+          <w:rFonts w:ascii="Arial" w:eastAsia="Arial" w:hAnsi="Arial" w:cs="Arial"/>
+          <w:color w:val="000000"/>
+          <w:sz w:val="22"/>
+          <w:szCs w:val="22"/>
+        </w:rPr>
+        <w:t xml:space="preserve">, </w:t>
+      </w:r>
+      <w:proofErr w:type="spellStart"/>
+      <w:r>
+        <w:rPr>
+          <w:rFonts w:ascii="Arial" w:eastAsia="Arial" w:hAnsi="Arial" w:cs="Arial"/>
+          <w:b/>
+          <w:color w:val="000000"/>
+          <w:sz w:val="22"/>
+          <w:szCs w:val="22"/>
+        </w:rPr>
+        <w:t>Kaufer</w:t>
+      </w:r>
+      <w:proofErr w:type="spellEnd"/>
+      <w:r>
+        <w:rPr>
+          <w:rFonts w:ascii="Arial" w:eastAsia="Arial" w:hAnsi="Arial" w:cs="Arial"/>
+          <w:b/>
+          <w:color w:val="000000"/>
+          <w:sz w:val="22"/>
+          <w:szCs w:val="22"/>
+        </w:rPr>
+        <w:t xml:space="preserve"> D</w:t>
+      </w:r>
+      <w:r>
+        <w:rPr>
+          <w:rFonts w:ascii="Arial" w:eastAsia="Arial" w:hAnsi="Arial" w:cs="Arial"/>
+          <w:color w:val="000000"/>
+          <w:sz w:val="22"/>
+          <w:szCs w:val="22"/>
+        </w:rPr>
+        <w:t xml:space="preserve">, </w:t>
+      </w:r>
+      <w:proofErr w:type="spellStart"/>
+      <w:r>
+        <w:rPr>
+          <w:rFonts w:ascii="Arial" w:eastAsia="Arial" w:hAnsi="Arial" w:cs="Arial"/>
+          <w:b/>
+          <w:color w:val="000000"/>
+          <w:sz w:val="22"/>
+          <w:szCs w:val="22"/>
+        </w:rPr>
+        <w:t>Werker</w:t>
+      </w:r>
+      <w:proofErr w:type="spellEnd"/>
+      <w:r>
+        <w:rPr>
+          <w:rFonts w:ascii="Arial" w:eastAsia="Arial" w:hAnsi="Arial" w:cs="Arial"/>
+          <w:b/>
+          <w:color w:val="000000"/>
+          <w:sz w:val="22"/>
+          <w:szCs w:val="22"/>
+        </w:rPr>
+        <w:t xml:space="preserve"> JF</w:t>
+      </w:r>
+      <w:r>
+        <w:rPr>
+          <w:rFonts w:ascii="Arial" w:eastAsia="Arial" w:hAnsi="Arial" w:cs="Arial"/>
+          <w:color w:val="000000"/>
+          <w:sz w:val="22"/>
+          <w:szCs w:val="22"/>
+        </w:rPr>
+        <w:t xml:space="preserve">, </w:t>
+      </w:r>
+      <w:r>
+        <w:rPr>
+          <w:rFonts w:ascii="Arial" w:eastAsia="Arial" w:hAnsi="Arial" w:cs="Arial"/>
+          <w:b/>
+          <w:color w:val="000000"/>
+          <w:sz w:val="22"/>
+          <w:szCs w:val="22"/>
+        </w:rPr>
+        <w:t>Kolb B</w:t>
+      </w:r>
+      <w:r>
+        <w:rPr>
+          <w:rFonts w:ascii="Arial" w:eastAsia="Arial" w:hAnsi="Arial" w:cs="Arial"/>
+          <w:color w:val="000000"/>
+          <w:sz w:val="22"/>
+          <w:szCs w:val="22"/>
+        </w:rPr>
+        <w:t xml:space="preserve">, </w:t>
+      </w:r>
+      <w:r>
+        <w:rPr>
+          <w:rFonts w:ascii="Arial" w:eastAsia="Arial" w:hAnsi="Arial" w:cs="Arial"/>
+          <w:b/>
+          <w:color w:val="000000"/>
+          <w:sz w:val="22"/>
+          <w:szCs w:val="22"/>
+        </w:rPr>
+        <w:t>Levine JD</w:t>
+      </w:r>
+      <w:r>
+        <w:rPr>
+          <w:rFonts w:ascii="Arial" w:eastAsia="Arial" w:hAnsi="Arial" w:cs="Arial"/>
+          <w:color w:val="000000"/>
+          <w:sz w:val="22"/>
+          <w:szCs w:val="22"/>
+        </w:rPr>
+        <w:t xml:space="preserve">, </w:t>
+      </w:r>
+      <w:proofErr w:type="spellStart"/>
+      <w:r>
+        <w:rPr>
+          <w:rFonts w:ascii="Arial" w:eastAsia="Arial" w:hAnsi="Arial" w:cs="Arial"/>
+          <w:b/>
+          <w:color w:val="000000"/>
+          <w:sz w:val="22"/>
+          <w:szCs w:val="22"/>
+        </w:rPr>
+        <w:t>Hensch</w:t>
+      </w:r>
+      <w:proofErr w:type="spellEnd"/>
+      <w:r>
+        <w:rPr>
+          <w:rFonts w:ascii="Arial" w:eastAsia="Arial" w:hAnsi="Arial" w:cs="Arial"/>
+          <w:b/>
+          <w:color w:val="000000"/>
+          <w:sz w:val="22"/>
+          <w:szCs w:val="22"/>
+        </w:rPr>
+        <w:t xml:space="preserve"> TK</w:t>
+      </w:r>
+      <w:r>
+        <w:rPr>
+          <w:rFonts w:ascii="Arial" w:eastAsia="Arial" w:hAnsi="Arial" w:cs="Arial"/>
+          <w:color w:val="000000"/>
+          <w:sz w:val="22"/>
+          <w:szCs w:val="22"/>
+        </w:rPr>
+        <w:t xml:space="preserve">. Critical period regulation across multiple timescales. </w:t>
+      </w:r>
+      <w:r>
+        <w:rPr>
+          <w:rFonts w:ascii="Arial" w:eastAsia="Arial" w:hAnsi="Arial" w:cs="Arial"/>
+          <w:i/>
+          <w:color w:val="000000"/>
+          <w:sz w:val="22"/>
+          <w:szCs w:val="22"/>
+        </w:rPr>
+        <w:t xml:space="preserve">Proc Natl </w:t>
+      </w:r>
+      <w:proofErr w:type="spellStart"/>
+      <w:r>
+        <w:rPr>
+          <w:rFonts w:ascii="Arial" w:eastAsia="Arial" w:hAnsi="Arial" w:cs="Arial"/>
+          <w:i/>
+          <w:color w:val="000000"/>
+          <w:sz w:val="22"/>
+          <w:szCs w:val="22"/>
+        </w:rPr>
+        <w:t>Acad</w:t>
+      </w:r>
+      <w:proofErr w:type="spellEnd"/>
+      <w:r>
+        <w:rPr>
+          <w:rFonts w:ascii="Arial" w:eastAsia="Arial" w:hAnsi="Arial" w:cs="Arial"/>
+          <w:i/>
+          <w:color w:val="000000"/>
+          <w:sz w:val="22"/>
+          <w:szCs w:val="22"/>
+        </w:rPr>
+        <w:t xml:space="preserve"> Sci USA</w:t>
+      </w:r>
+      <w:r>
+        <w:rPr>
+          <w:rFonts w:ascii="Arial" w:eastAsia="Arial" w:hAnsi="Arial" w:cs="Arial"/>
+          <w:color w:val="000000"/>
+          <w:sz w:val="22"/>
+          <w:szCs w:val="22"/>
+        </w:rPr>
+        <w:t xml:space="preserve"> 117: 23242–23251, 2020. </w:t>
+      </w:r>
+      <w:proofErr w:type="spellStart"/>
+      <w:r>
+        <w:rPr>
+          <w:rFonts w:ascii="Arial" w:eastAsia="Arial" w:hAnsi="Arial" w:cs="Arial"/>
+          <w:color w:val="000000"/>
+          <w:sz w:val="22"/>
+          <w:szCs w:val="22"/>
+        </w:rPr>
+        <w:t>doi</w:t>
+      </w:r>
+      <w:proofErr w:type="spellEnd"/>
+      <w:r>
+        <w:rPr>
+          <w:rFonts w:ascii="Arial" w:eastAsia="Arial" w:hAnsi="Arial" w:cs="Arial"/>
+          <w:color w:val="000000"/>
+          <w:sz w:val="22"/>
+          <w:szCs w:val="22"/>
+        </w:rPr>
+        <w:t>: 10.1073/pnas.1820836117.</w:t>
+      </w:r>
+    </w:p>
+    <w:p>
+      <w:pPr>
+        <w:pBdr>
+          <w:top w:val="nil"/>
+          <w:left w:val="nil"/>
+          <w:bottom w:val="nil"/>
+          <w:right w:val="nil"/>
+          <w:between w:val="nil"/>
+        </w:pBdr>
+        <w:tabs>
+          <w:tab w:val="left" w:pos="380"/>
+          <w:tab w:val="left" w:pos="500"/>
+        </w:tabs>
+        <w:spacing w:after="240"/>
+        <w:ind w:left="504" w:hanging="504"/>
+        <w:rPr>
+          <w:rFonts w:ascii="Arial" w:eastAsia="Arial" w:hAnsi="Arial" w:cs="Arial"/>
+          <w:color w:val="000000"/>
+          <w:sz w:val="22"/>
+          <w:szCs w:val="22"/>
+        </w:rPr>
+      </w:pPr>
+      <w:r>
+        <w:rPr>
+          <w:rFonts w:ascii="Arial" w:eastAsia="Arial" w:hAnsi="Arial" w:cs="Arial"/>
+          <w:color w:val="000000"/>
+          <w:sz w:val="22"/>
+          <w:szCs w:val="22"/>
+        </w:rPr>
         <w:t xml:space="preserve">42. </w:t>
       </w:r>
       <w:r>
@@ -13980,29 +14797,7 @@
           <w:sz w:val="22"/>
           <w:szCs w:val="22"/>
         </w:rPr>
-        <w:t>Visser W</w:t>
-      </w:r>
-      <w:r>
-        <w:rPr>
-          <w:rFonts w:ascii="Arial" w:eastAsia="Arial" w:hAnsi="Arial" w:cs="Arial"/>
-          <w:b/>
-          <w:bCs/>
-          <w:color w:val="000000"/>
-          <w:sz w:val="22"/>
-          <w:szCs w:val="22"/>
-        </w:rPr>
-        <w:t>E</w:t>
-      </w:r>
-      <w:r>
-        <w:rPr>
-          <w:rFonts w:ascii="Arial" w:eastAsia="Arial" w:hAnsi="Arial" w:cs="Arial"/>
-          <w:b/>
-          <w:bCs/>
-          <w:color w:val="000000"/>
-          <w:sz w:val="22"/>
-          <w:szCs w:val="22"/>
-        </w:rPr>
-        <w:t xml:space="preserve">, </w:t>
+        <w:t xml:space="preserve">Visser WE, </w:t>
       </w:r>
       <w:proofErr w:type="spellStart"/>
       <w:r>
@@ -14776,7 +15571,7 @@
                     </pic:cNvPicPr>
                   </pic:nvPicPr>
                   <pic:blipFill>
-                    <a:blip r:embed="rId14" cstate="print">
+                    <a:blip r:embed="rId17" cstate="print">
                       <a:extLst>
                         <a:ext uri="{28A0092B-C50C-407E-A947-70E740481C1C}">
                           <a14:useLocalDpi xmlns:a14="http://schemas.microsoft.com/office/drawing/2010/main" val="0"/>
@@ -15266,7 +16061,7 @@
                     </pic:cNvPicPr>
                   </pic:nvPicPr>
                   <pic:blipFill>
-                    <a:blip r:embed="rId15" cstate="print">
+                    <a:blip r:embed="rId18" cstate="print">
                       <a:extLst>
                         <a:ext uri="{28A0092B-C50C-407E-A947-70E740481C1C}">
                           <a14:useLocalDpi xmlns:a14="http://schemas.microsoft.com/office/drawing/2010/main" val="0"/>
@@ -15769,7 +16564,25 @@
           <w:sz w:val="22"/>
           <w:szCs w:val="22"/>
         </w:rPr>
-        <w:t xml:space="preserve">) than thyroid homeostasis genes, with the exception of </w:t>
+        <w:t xml:space="preserve">) than thyroid homeostasis genes, </w:t>
+      </w:r>
+      <w:proofErr w:type="gramStart"/>
+      <w:r>
+        <w:rPr>
+          <w:rFonts w:ascii="Arial" w:eastAsia="Arial" w:hAnsi="Arial" w:cs="Arial"/>
+          <w:sz w:val="22"/>
+          <w:szCs w:val="22"/>
+        </w:rPr>
+        <w:t>with the exception of</w:t>
+      </w:r>
+      <w:proofErr w:type="gramEnd"/>
+      <w:r>
+        <w:rPr>
+          <w:rFonts w:ascii="Arial" w:eastAsia="Arial" w:hAnsi="Arial" w:cs="Arial"/>
+          <w:sz w:val="22"/>
+          <w:szCs w:val="22"/>
+        </w:rPr>
+        <w:t xml:space="preserve"> </w:t>
       </w:r>
       <w:proofErr w:type="spellStart"/>
       <w:r>
@@ -15837,7 +16650,7 @@
                     </pic:cNvPicPr>
                   </pic:nvPicPr>
                   <pic:blipFill>
-                    <a:blip r:embed="rId16" cstate="print">
+                    <a:blip r:embed="rId19" cstate="print">
                       <a:extLst>
                         <a:ext uri="{28A0092B-C50C-407E-A947-70E740481C1C}">
                           <a14:useLocalDpi xmlns:a14="http://schemas.microsoft.com/office/drawing/2010/main" val="0"/>
@@ -16449,7 +17262,7 @@
                     </pic:cNvPicPr>
                   </pic:nvPicPr>
                   <pic:blipFill>
-                    <a:blip r:embed="rId17" cstate="print">
+                    <a:blip r:embed="rId20" cstate="print">
                       <a:extLst>
                         <a:ext uri="{28A0092B-C50C-407E-A947-70E740481C1C}">
                           <a14:useLocalDpi xmlns:a14="http://schemas.microsoft.com/office/drawing/2010/main" val="0"/>
@@ -16577,7 +17390,25 @@
           <w:sz w:val="22"/>
           <w:szCs w:val="22"/>
         </w:rPr>
-        <w:t>) cultures (Figure 1A,B).</w:t>
+        <w:t>) cultures (Figure 1</w:t>
+      </w:r>
+      <w:proofErr w:type="gramStart"/>
+      <w:r>
+        <w:rPr>
+          <w:rFonts w:ascii="Arial" w:eastAsia="Arial" w:hAnsi="Arial" w:cs="Arial"/>
+          <w:sz w:val="22"/>
+          <w:szCs w:val="22"/>
+        </w:rPr>
+        <w:t>A,B</w:t>
+      </w:r>
+      <w:proofErr w:type="gramEnd"/>
+      <w:r>
+        <w:rPr>
+          <w:rFonts w:ascii="Arial" w:eastAsia="Arial" w:hAnsi="Arial" w:cs="Arial"/>
+          <w:sz w:val="22"/>
+          <w:szCs w:val="22"/>
+        </w:rPr>
+        <w:t>).</w:t>
       </w:r>
       <w:r>
         <w:rPr>
@@ -16868,6 +17699,7 @@
         <w:t xml:space="preserve"> is not significantly increased in </w:t>
       </w:r>
       <w:proofErr w:type="spellStart"/>
+      <w:proofErr w:type="gramStart"/>
       <w:r>
         <w:rPr>
           <w:rFonts w:ascii="Arial" w:eastAsia="Arial" w:hAnsi="Arial" w:cs="Arial"/>
@@ -16883,7 +17715,16 @@
           <w:sz w:val="22"/>
           <w:szCs w:val="22"/>
         </w:rPr>
-        <w:t xml:space="preserve">, but is increased in </w:t>
+        <w:t>, but</w:t>
+      </w:r>
+      <w:proofErr w:type="gramEnd"/>
+      <w:r>
+        <w:rPr>
+          <w:rFonts w:ascii="Arial" w:eastAsia="Arial" w:hAnsi="Arial" w:cs="Arial"/>
+          <w:sz w:val="22"/>
+          <w:szCs w:val="22"/>
+        </w:rPr>
+        <w:t xml:space="preserve"> is increased in </w:t>
       </w:r>
       <w:proofErr w:type="spellStart"/>
       <w:r>
@@ -17145,7 +17986,25 @@
           <w:sz w:val="22"/>
           <w:szCs w:val="22"/>
         </w:rPr>
-        <w:t>, individual data points representing one unique culture are shown alongside mean ± SD relative to the average (A) ATP concentration or (B,C) mRNA level for the iron sufficient (</w:t>
+        <w:t>, individual data points representing one unique culture are shown alongside mean ± SD relative to the average (A) ATP concentration or (</w:t>
+      </w:r>
+      <w:proofErr w:type="gramStart"/>
+      <w:r>
+        <w:rPr>
+          <w:rFonts w:ascii="Arial" w:eastAsia="Arial" w:hAnsi="Arial" w:cs="Arial"/>
+          <w:sz w:val="22"/>
+          <w:szCs w:val="22"/>
+        </w:rPr>
+        <w:t>B,C</w:t>
+      </w:r>
+      <w:proofErr w:type="gramEnd"/>
+      <w:r>
+        <w:rPr>
+          <w:rFonts w:ascii="Arial" w:eastAsia="Arial" w:hAnsi="Arial" w:cs="Arial"/>
+          <w:sz w:val="22"/>
+          <w:szCs w:val="22"/>
+        </w:rPr>
+        <w:t>) mRNA level for the iron sufficient (</w:t>
       </w:r>
       <w:proofErr w:type="spellStart"/>
       <w:r>
@@ -17424,15 +18283,34 @@
           <w:sz w:val="22"/>
           <w:szCs w:val="22"/>
         </w:rPr>
-        <w:t xml:space="preserve"> Slc16a2 </w:t>
-      </w:r>
-      <w:r>
-        <w:rPr>
-          <w:rFonts w:ascii="Arial" w:eastAsia="Arial" w:hAnsi="Arial" w:cs="Arial"/>
-          <w:sz w:val="22"/>
-          <w:szCs w:val="22"/>
-        </w:rPr>
-        <w:t xml:space="preserve"> are more correlated for predicting variability in cultures than other genes, including the iron status gene </w:t>
+        <w:t xml:space="preserve"> Slc16a</w:t>
+      </w:r>
+      <w:proofErr w:type="gramStart"/>
+      <w:r>
+        <w:rPr>
+          <w:rFonts w:ascii="Arial" w:eastAsia="Arial" w:hAnsi="Arial" w:cs="Arial"/>
+          <w:i/>
+          <w:sz w:val="22"/>
+          <w:szCs w:val="22"/>
+        </w:rPr>
+        <w:t xml:space="preserve">2 </w:t>
+      </w:r>
+      <w:r>
+        <w:rPr>
+          <w:rFonts w:ascii="Arial" w:eastAsia="Arial" w:hAnsi="Arial" w:cs="Arial"/>
+          <w:sz w:val="22"/>
+          <w:szCs w:val="22"/>
+        </w:rPr>
+        <w:t xml:space="preserve"> are</w:t>
+      </w:r>
+      <w:proofErr w:type="gramEnd"/>
+      <w:r>
+        <w:rPr>
+          <w:rFonts w:ascii="Arial" w:eastAsia="Arial" w:hAnsi="Arial" w:cs="Arial"/>
+          <w:sz w:val="22"/>
+          <w:szCs w:val="22"/>
+        </w:rPr>
+        <w:t xml:space="preserve"> more correlated for predicting variability in cultures than other genes, including the iron status gene </w:t>
       </w:r>
       <w:r>
         <w:rPr>
@@ -17555,7 +18433,7 @@
                     </pic:cNvPicPr>
                   </pic:nvPicPr>
                   <pic:blipFill>
-                    <a:blip r:embed="rId18" cstate="print">
+                    <a:blip r:embed="rId21" cstate="print">
                       <a:extLst>
                         <a:ext uri="{28A0092B-C50C-407E-A947-70E740481C1C}">
                           <a14:useLocalDpi xmlns:a14="http://schemas.microsoft.com/office/drawing/2010/main" val="0"/>
@@ -17617,7 +18495,7 @@
       </w:r>
     </w:p>
     <w:sectPr>
-      <w:footerReference w:type="default" r:id="rId19"/>
+      <w:footerReference w:type="default" r:id="rId22"/>
       <w:type w:val="continuous"/>
       <w:pgSz w:w="12240" w:h="15840"/>
       <w:pgMar w:top="1440" w:right="1800" w:bottom="1440" w:left="1800" w:header="720" w:footer="720" w:gutter="0"/>
@@ -17625,6 +18503,283 @@
     </w:sectPr>
   </w:body>
 </w:document>
+</file>
+
+<file path=word/comments.xml><?xml version="1.0" encoding="utf-8"?>
+<w:comments xmlns:wpc="http://schemas.microsoft.com/office/word/2010/wordprocessingCanvas" xmlns:cx="http://schemas.microsoft.com/office/drawing/2014/chartex" xmlns:cx1="http://schemas.microsoft.com/office/drawing/2015/9/8/chartex" xmlns:cx2="http://schemas.microsoft.com/office/drawing/2015/10/21/chartex" xmlns:cx3="http://schemas.microsoft.com/office/drawing/2016/5/9/chartex" xmlns:cx4="http://schemas.microsoft.com/office/drawing/2016/5/10/chartex" xmlns:cx5="http://schemas.microsoft.com/office/drawing/2016/5/11/chartex" xmlns:cx6="http://schemas.microsoft.com/office/drawing/2016/5/12/chartex" xmlns:cx7="http://schemas.microsoft.com/office/drawing/2016/5/13/chartex" xmlns:cx8="http://schemas.microsoft.com/office/drawing/2016/5/14/chartex" xmlns:mc="http://schemas.openxmlformats.org/markup-compatibility/2006" xmlns:aink="http://schemas.microsoft.com/office/drawing/2016/ink" xmlns:am3d="http://schemas.microsoft.com/office/drawing/2017/model3d" xmlns:o="urn:schemas-microsoft-com:office:office" xmlns:oel="http://schemas.microsoft.com/office/2019/extlst" xmlns:r="http://schemas.openxmlformats.org/officeDocument/2006/relationships" xmlns:m="http://schemas.openxmlformats.org/officeDocument/2006/math" xmlns:v="urn:schemas-microsoft-com:vml" xmlns:wp14="http://schemas.microsoft.com/office/word/2010/wordprocessingDrawing" xmlns:wp="http://schemas.openxmlformats.org/drawingml/2006/wordprocessingDrawing" xmlns:w10="urn:schemas-microsoft-com:office:word" xmlns:w="http://schemas.openxmlformats.org/wordprocessingml/2006/main" xmlns:w14="http://schemas.microsoft.com/office/word/2010/wordml" xmlns:w15="http://schemas.microsoft.com/office/word/2012/wordml" xmlns:w16cex="http://schemas.microsoft.com/office/word/2018/wordml/cex" xmlns:w16cid="http://schemas.microsoft.com/office/word/2016/wordml/cid" xmlns:w16="http://schemas.microsoft.com/office/word/2018/wordml" xmlns:w16sdtdh="http://schemas.microsoft.com/office/word/2020/wordml/sdtdatahash" xmlns:w16se="http://schemas.microsoft.com/office/word/2015/wordml/symex" xmlns:wpg="http://schemas.microsoft.com/office/word/2010/wordprocessingGroup" xmlns:wpi="http://schemas.microsoft.com/office/word/2010/wordprocessingInk" xmlns:wne="http://schemas.microsoft.com/office/word/2006/wordml" xmlns:wps="http://schemas.microsoft.com/office/word/2010/wordprocessingShape" mc:Ignorable="w14 w15 w16se w16cid w16 w16cex w16sdtdh wp14">
+  <w:comment w:id="0" w:author="Tim Monko" w:date="2023-07-06T11:55:00Z" w:initials="TM">
+    <w:p>
+      <w:pPr>
+        <w:pStyle w:val="CommentText"/>
+      </w:pPr>
+      <w:r>
+        <w:rPr>
+          <w:rStyle w:val="CommentReference"/>
+        </w:rPr>
+        <w:annotationRef/>
+      </w:r>
+      <w:r>
+        <w:t>Currently too long</w:t>
+      </w:r>
+    </w:p>
+  </w:comment>
+  <w:comment w:id="1" w:author="Tim Monko" w:date="2023-07-06T11:55:00Z" w:initials="TM">
+    <w:p>
+      <w:pPr>
+        <w:pStyle w:val="CommentText"/>
+      </w:pPr>
+      <w:r>
+        <w:rPr>
+          <w:rStyle w:val="CommentReference"/>
+        </w:rPr>
+        <w:annotationRef/>
+      </w:r>
+      <w:r>
+        <w:t>Michael suggests using neurons instead of cultures specifically here</w:t>
+      </w:r>
+    </w:p>
+  </w:comment>
+  <w:comment w:id="3" w:author="Tim Monko" w:date="2023-07-06T12:04:00Z" w:initials="TM">
+    <w:p>
+      <w:pPr>
+        <w:pStyle w:val="CommentText"/>
+      </w:pPr>
+      <w:r>
+        <w:rPr>
+          <w:rStyle w:val="CommentReference"/>
+        </w:rPr>
+        <w:annotationRef/>
+      </w:r>
+      <w:r>
+        <w:t>Michael commented:</w:t>
+      </w:r>
+    </w:p>
+    <w:p>
+      <w:pPr>
+        <w:pStyle w:val="CommentText"/>
+      </w:pPr>
+      <w:r>
+        <w:t>"Consider adding the word 'metabolically coordinated'". I'm not sure I understand how that fits here</w:t>
+      </w:r>
+    </w:p>
+  </w:comment>
+  <w:comment w:id="4" w:author="Tim Monko" w:date="2023-07-06T13:55:00Z" w:initials="TM">
+    <w:p>
+      <w:pPr>
+        <w:pStyle w:val="CommentText"/>
+      </w:pPr>
+      <w:r>
+        <w:rPr>
+          <w:rStyle w:val="CommentReference"/>
+        </w:rPr>
+        <w:annotationRef/>
+      </w:r>
+      <w:r>
+        <w:t>Michael has quite a few comments about using the word programming with respect to "metabolic adaptation program"</w:t>
+      </w:r>
+    </w:p>
+  </w:comment>
+  <w:comment w:id="5" w:author="Tim Monko" w:date="2023-07-06T13:56:00Z" w:initials="TM">
+    <w:p>
+      <w:pPr>
+        <w:pStyle w:val="CommentText"/>
+      </w:pPr>
+      <w:r>
+        <w:rPr>
+          <w:rStyle w:val="CommentReference"/>
+        </w:rPr>
+        <w:annotationRef/>
+      </w:r>
+      <w:r>
+        <w:t>Maybe re-programming</w:t>
+      </w:r>
+    </w:p>
+  </w:comment>
+  <w:comment w:id="7" w:author="Tim Monko" w:date="2023-07-06T14:04:00Z" w:initials="TM">
+    <w:p>
+      <w:pPr>
+        <w:pStyle w:val="CommentText"/>
+      </w:pPr>
+      <w:r>
+        <w:rPr>
+          <w:rStyle w:val="CommentReference"/>
+        </w:rPr>
+        <w:annotationRef/>
+      </w:r>
+      <w:r>
+        <w:t>From Michael:</w:t>
+      </w:r>
+    </w:p>
+    <w:p>
+      <w:pPr>
+        <w:pStyle w:val="CommentText"/>
+      </w:pPr>
+    </w:p>
+    <w:p>
+      <w:pPr>
+        <w:pStyle w:val="CommentText"/>
+      </w:pPr>
+      <w:r>
+        <w:t xml:space="preserve">At some point in this paper, I think you will have to “follow this train down the tracks” by further hypothesizing what the downstream effects of this adaptation would be. Specifically, systems like mTOR, which regulate cellular cellular growth (rates of DNA transcription, RNA translation) and protein structure, eg actin polymerization, vs self destruction (autophagy) do so by sensing nutrient availability through transmembrane sensors for key metabolic nutrients (BCAA, O2, glucose, iron). So, the adaptive response is simplification of structure (which conserves limited energy resources) as opposed to cell death (autophagy). So, there IS long-term “damage” due to simplification of architecture (and thus loss of capacity), but that is a heck of a lot better than complete loss of capacity through cell death. The reason to discuss these next steps “down the line” from the level you are describing is that it gives a biological plausibility to the novel hypothesis, since we indeed do see simplified architecture, but not complete loss of function. I’d start a later paragraph with “the downstream effects of this adaptation are…” </w:t>
+      </w:r>
+    </w:p>
+  </w:comment>
+  <w:comment w:id="8" w:author="Tim Monko" w:date="2023-07-06T14:18:00Z" w:initials="TM">
+    <w:p>
+      <w:pPr>
+        <w:pStyle w:val="CommentText"/>
+      </w:pPr>
+      <w:r>
+        <w:rPr>
+          <w:rStyle w:val="CommentReference"/>
+        </w:rPr>
+        <w:annotationRef/>
+      </w:r>
+      <w:r>
+        <w:t>I agree with Michael, but feel uncertain if this is over-interpretation of the data. As long we are clear that these are putative downstream effects of adaptation.</w:t>
+      </w:r>
+    </w:p>
+  </w:comment>
+  <w:comment w:id="9" w:author="Tim Monko" w:date="2023-07-06T14:06:00Z" w:initials="TM">
+    <w:p>
+      <w:pPr>
+        <w:pStyle w:val="CommentText"/>
+      </w:pPr>
+      <w:r>
+        <w:rPr>
+          <w:rStyle w:val="CommentReference"/>
+        </w:rPr>
+        <w:annotationRef/>
+      </w:r>
+      <w:r>
+        <w:t xml:space="preserve">From Michael: </w:t>
+      </w:r>
+    </w:p>
+    <w:p>
+      <w:pPr>
+        <w:pStyle w:val="CommentText"/>
+      </w:pPr>
+    </w:p>
+    <w:p>
+      <w:pPr>
+        <w:pStyle w:val="CommentText"/>
+      </w:pPr>
+      <w:r>
+        <w:t xml:space="preserve">Yes. Now, I think there is another piece of information that the average reader who is not familiar with DOHaD needs to know. I think you need to address the obvious question of “well, why doesn’t the system return to normal when the missing nutrient is re-supplied?” No one know the answer to that, but it appears that metabolic setpoints (whether this one we are studying, or the much better studies on glucose metabolism and insulin resistance (diabetes)), are set early in life in apparent anticipation of life long metabolic status. Given that developmental set-up, the “thrifty phenotype” system (see articles by Gluckman and Hanson on the subject of mismatch between prenatal and postnatal environment as the significant stressor and its root cause, the anticipatory set point theory). </w:t>
+      </w:r>
+    </w:p>
+  </w:comment>
+  <w:comment w:id="10" w:author="Tim Monko" w:date="2023-07-06T14:12:00Z" w:initials="TM">
+    <w:p>
+      <w:pPr>
+        <w:pStyle w:val="CommentText"/>
+      </w:pPr>
+      <w:r>
+        <w:rPr>
+          <w:rStyle w:val="CommentReference"/>
+        </w:rPr>
+        <w:annotationRef/>
+      </w:r>
+      <w:r>
+        <w:t>Michael says:</w:t>
+      </w:r>
+    </w:p>
+    <w:p>
+      <w:pPr>
+        <w:pStyle w:val="CommentText"/>
+      </w:pPr>
+    </w:p>
+    <w:p>
+      <w:pPr>
+        <w:pStyle w:val="CommentText"/>
+      </w:pPr>
+      <w:r>
+        <w:t xml:space="preserve">For what? As a protein controlling intracellular thyroid hormone levels? </w:t>
+      </w:r>
+    </w:p>
+  </w:comment>
+  <w:comment w:id="11" w:author="Tim Monko" w:date="2023-07-06T14:13:00Z" w:initials="TM">
+    <w:p>
+      <w:pPr>
+        <w:pStyle w:val="CommentText"/>
+      </w:pPr>
+      <w:r>
+        <w:rPr>
+          <w:rStyle w:val="CommentReference"/>
+        </w:rPr>
+        <w:annotationRef/>
+      </w:r>
+      <w:r>
+        <w:t xml:space="preserve">I agree. I know this was your idea, and I'm having trouble re-writing this. I would move the role of Hr prior to our results, but I'm unsure </w:t>
+      </w:r>
+      <w:r>
+        <w:rPr>
+          <w:i/>
+          <w:iCs/>
+        </w:rPr>
+        <w:t>how</w:t>
+      </w:r>
+      <w:r>
+        <w:t xml:space="preserve"> Hr would serve as a direct control </w:t>
+      </w:r>
+      <w:r>
+        <w:rPr>
+          <w:i/>
+          <w:iCs/>
+        </w:rPr>
+        <w:t>mechanism</w:t>
+      </w:r>
+      <w:r>
+        <w:t xml:space="preserve"> and not just a direct (TRE) response</w:t>
+      </w:r>
+    </w:p>
+  </w:comment>
+</w:comments>
+</file>
+
+<file path=word/commentsExtended.xml><?xml version="1.0" encoding="utf-8"?>
+<w15:commentsEx xmlns:wpc="http://schemas.microsoft.com/office/word/2010/wordprocessingCanvas" xmlns:cx="http://schemas.microsoft.com/office/drawing/2014/chartex" xmlns:cx1="http://schemas.microsoft.com/office/drawing/2015/9/8/chartex" xmlns:cx2="http://schemas.microsoft.com/office/drawing/2015/10/21/chartex" xmlns:cx3="http://schemas.microsoft.com/office/drawing/2016/5/9/chartex" xmlns:cx4="http://schemas.microsoft.com/office/drawing/2016/5/10/chartex" xmlns:cx5="http://schemas.microsoft.com/office/drawing/2016/5/11/chartex" xmlns:cx6="http://schemas.microsoft.com/office/drawing/2016/5/12/chartex" xmlns:cx7="http://schemas.microsoft.com/office/drawing/2016/5/13/chartex" xmlns:cx8="http://schemas.microsoft.com/office/drawing/2016/5/14/chartex" xmlns:mc="http://schemas.openxmlformats.org/markup-compatibility/2006" xmlns:aink="http://schemas.microsoft.com/office/drawing/2016/ink" xmlns:am3d="http://schemas.microsoft.com/office/drawing/2017/model3d" xmlns:o="urn:schemas-microsoft-com:office:office" xmlns:oel="http://schemas.microsoft.com/office/2019/extlst" xmlns:r="http://schemas.openxmlformats.org/officeDocument/2006/relationships" xmlns:m="http://schemas.openxmlformats.org/officeDocument/2006/math" xmlns:v="urn:schemas-microsoft-com:vml" xmlns:wp14="http://schemas.microsoft.com/office/word/2010/wordprocessingDrawing" xmlns:wp="http://schemas.openxmlformats.org/drawingml/2006/wordprocessingDrawing" xmlns:w10="urn:schemas-microsoft-com:office:word" xmlns:w="http://schemas.openxmlformats.org/wordprocessingml/2006/main" xmlns:w14="http://schemas.microsoft.com/office/word/2010/wordml" xmlns:w15="http://schemas.microsoft.com/office/word/2012/wordml" xmlns:w16cex="http://schemas.microsoft.com/office/word/2018/wordml/cex" xmlns:w16cid="http://schemas.microsoft.com/office/word/2016/wordml/cid" xmlns:w16="http://schemas.microsoft.com/office/word/2018/wordml" xmlns:w16sdtdh="http://schemas.microsoft.com/office/word/2020/wordml/sdtdatahash" xmlns:w16se="http://schemas.microsoft.com/office/word/2015/wordml/symex" xmlns:wpg="http://schemas.microsoft.com/office/word/2010/wordprocessingGroup" xmlns:wpi="http://schemas.microsoft.com/office/word/2010/wordprocessingInk" xmlns:wne="http://schemas.microsoft.com/office/word/2006/wordml" xmlns:wps="http://schemas.microsoft.com/office/word/2010/wordprocessingShape" mc:Ignorable="w14 w15 w16se w16cid w16 w16cex w16sdtdh wp14">
+  <w15:commentEx w15:paraId="1EE8A27B" w15:done="0"/>
+  <w15:commentEx w15:paraId="0715B9A1" w15:done="0"/>
+  <w15:commentEx w15:paraId="394502D5" w15:done="0"/>
+  <w15:commentEx w15:paraId="35A57BB3" w15:done="0"/>
+  <w15:commentEx w15:paraId="7C951F91" w15:paraIdParent="35A57BB3" w15:done="0"/>
+  <w15:commentEx w15:paraId="4F2A72FE" w15:done="0"/>
+  <w15:commentEx w15:paraId="636206B9" w15:paraIdParent="4F2A72FE" w15:done="0"/>
+  <w15:commentEx w15:paraId="07A29D67" w15:done="0"/>
+  <w15:commentEx w15:paraId="4E72F38C" w15:done="0"/>
+  <w15:commentEx w15:paraId="23581E17" w15:paraIdParent="4E72F38C" w15:done="0"/>
+</w15:commentsEx>
+</file>
+
+<file path=word/commentsExtensible.xml><?xml version="1.0" encoding="utf-8"?>
+<w16cex:commentsExtensible xmlns:wpc="http://schemas.microsoft.com/office/word/2010/wordprocessingCanvas" xmlns:cx="http://schemas.microsoft.com/office/drawing/2014/chartex" xmlns:cx1="http://schemas.microsoft.com/office/drawing/2015/9/8/chartex" xmlns:cx2="http://schemas.microsoft.com/office/drawing/2015/10/21/chartex" xmlns:cx3="http://schemas.microsoft.com/office/drawing/2016/5/9/chartex" xmlns:cx4="http://schemas.microsoft.com/office/drawing/2016/5/10/chartex" xmlns:cx5="http://schemas.microsoft.com/office/drawing/2016/5/11/chartex" xmlns:cx6="http://schemas.microsoft.com/office/drawing/2016/5/12/chartex" xmlns:cx7="http://schemas.microsoft.com/office/drawing/2016/5/13/chartex" xmlns:cx8="http://schemas.microsoft.com/office/drawing/2016/5/14/chartex" xmlns:cr="http://schemas.microsoft.com/office/comments/2020/reactions" xmlns:mc="http://schemas.openxmlformats.org/markup-compatibility/2006" xmlns:aink="http://schemas.microsoft.com/office/drawing/2016/ink" xmlns:am3d="http://schemas.microsoft.com/office/drawing/2017/model3d" xmlns:o="urn:schemas-microsoft-com:office:office" xmlns:oel="http://schemas.microsoft.com/office/2019/extlst" xmlns:r="http://schemas.openxmlformats.org/officeDocument/2006/relationships" xmlns:m="http://schemas.openxmlformats.org/officeDocument/2006/math" xmlns:v="urn:schemas-microsoft-com:vml" xmlns:wp14="http://schemas.microsoft.com/office/word/2010/wordprocessingDrawing" xmlns:wp="http://schemas.openxmlformats.org/drawingml/2006/wordprocessingDrawing" xmlns:w10="urn:schemas-microsoft-com:office:word" xmlns:w="http://schemas.openxmlformats.org/wordprocessingml/2006/main" xmlns:w14="http://schemas.microsoft.com/office/word/2010/wordml" xmlns:w15="http://schemas.microsoft.com/office/word/2012/wordml" xmlns:w16cex="http://schemas.microsoft.com/office/word/2018/wordml/cex" xmlns:w16cid="http://schemas.microsoft.com/office/word/2016/wordml/cid" xmlns:w16="http://schemas.microsoft.com/office/word/2018/wordml" xmlns:w16sdtdh="http://schemas.microsoft.com/office/word/2020/wordml/sdtdatahash" xmlns:w16se="http://schemas.microsoft.com/office/word/2015/wordml/symex" xmlns:wpg="http://schemas.microsoft.com/office/word/2010/wordprocessingGroup" xmlns:wpi="http://schemas.microsoft.com/office/word/2010/wordprocessingInk" xmlns:wne="http://schemas.microsoft.com/office/word/2006/wordml" xmlns:wps="http://schemas.microsoft.com/office/word/2010/wordprocessingShape" mc:Ignorable="w14 w15 w16se w16cid w16 w16cex w16sdtdh cr wp14">
+  <w16cex:commentExtensible w16cex:durableId="28512A19" w16cex:dateUtc="2023-07-06T16:55:00Z"/>
+  <w16cex:commentExtensible w16cex:durableId="28512A3E" w16cex:dateUtc="2023-07-06T16:55:00Z"/>
+  <w16cex:commentExtensible w16cex:durableId="28512C33" w16cex:dateUtc="2023-07-06T17:04:00Z"/>
+  <w16cex:commentExtensible w16cex:durableId="2851465F" w16cex:dateUtc="2023-07-06T18:55:00Z"/>
+  <w16cex:commentExtensible w16cex:durableId="28514690" w16cex:dateUtc="2023-07-06T18:56:00Z"/>
+  <w16cex:commentExtensible w16cex:durableId="28514887" w16cex:dateUtc="2023-07-06T19:04:00Z"/>
+  <w16cex:commentExtensible w16cex:durableId="28514BAE" w16cex:dateUtc="2023-07-06T19:18:00Z"/>
+  <w16cex:commentExtensible w16cex:durableId="285148FA" w16cex:dateUtc="2023-07-06T19:06:00Z"/>
+  <w16cex:commentExtensible w16cex:durableId="28514A3B" w16cex:dateUtc="2023-07-06T19:12:00Z"/>
+  <w16cex:commentExtensible w16cex:durableId="28514A6C" w16cex:dateUtc="2023-07-06T19:13:00Z"/>
+</w16cex:commentsExtensible>
+</file>
+
+<file path=word/commentsIds.xml><?xml version="1.0" encoding="utf-8"?>
+<w16cid:commentsIds xmlns:wpc="http://schemas.microsoft.com/office/word/2010/wordprocessingCanvas" xmlns:cx="http://schemas.microsoft.com/office/drawing/2014/chartex" xmlns:cx1="http://schemas.microsoft.com/office/drawing/2015/9/8/chartex" xmlns:cx2="http://schemas.microsoft.com/office/drawing/2015/10/21/chartex" xmlns:cx3="http://schemas.microsoft.com/office/drawing/2016/5/9/chartex" xmlns:cx4="http://schemas.microsoft.com/office/drawing/2016/5/10/chartex" xmlns:cx5="http://schemas.microsoft.com/office/drawing/2016/5/11/chartex" xmlns:cx6="http://schemas.microsoft.com/office/drawing/2016/5/12/chartex" xmlns:cx7="http://schemas.microsoft.com/office/drawing/2016/5/13/chartex" xmlns:cx8="http://schemas.microsoft.com/office/drawing/2016/5/14/chartex" xmlns:mc="http://schemas.openxmlformats.org/markup-compatibility/2006" xmlns:aink="http://schemas.microsoft.com/office/drawing/2016/ink" xmlns:am3d="http://schemas.microsoft.com/office/drawing/2017/model3d" xmlns:o="urn:schemas-microsoft-com:office:office" xmlns:oel="http://schemas.microsoft.com/office/2019/extlst" xmlns:r="http://schemas.openxmlformats.org/officeDocument/2006/relationships" xmlns:m="http://schemas.openxmlformats.org/officeDocument/2006/math" xmlns:v="urn:schemas-microsoft-com:vml" xmlns:wp14="http://schemas.microsoft.com/office/word/2010/wordprocessingDrawing" xmlns:wp="http://schemas.openxmlformats.org/drawingml/2006/wordprocessingDrawing" xmlns:w10="urn:schemas-microsoft-com:office:word" xmlns:w="http://schemas.openxmlformats.org/wordprocessingml/2006/main" xmlns:w14="http://schemas.microsoft.com/office/word/2010/wordml" xmlns:w15="http://schemas.microsoft.com/office/word/2012/wordml" xmlns:w16cex="http://schemas.microsoft.com/office/word/2018/wordml/cex" xmlns:w16cid="http://schemas.microsoft.com/office/word/2016/wordml/cid" xmlns:w16="http://schemas.microsoft.com/office/word/2018/wordml" xmlns:w16sdtdh="http://schemas.microsoft.com/office/word/2020/wordml/sdtdatahash" xmlns:w16se="http://schemas.microsoft.com/office/word/2015/wordml/symex" xmlns:wpg="http://schemas.microsoft.com/office/word/2010/wordprocessingGroup" xmlns:wpi="http://schemas.microsoft.com/office/word/2010/wordprocessingInk" xmlns:wne="http://schemas.microsoft.com/office/word/2006/wordml" xmlns:wps="http://schemas.microsoft.com/office/word/2010/wordprocessingShape" mc:Ignorable="w14 w15 w16se w16cid w16 w16cex w16sdtdh wp14">
+  <w16cid:commentId w16cid:paraId="1EE8A27B" w16cid:durableId="28512A19"/>
+  <w16cid:commentId w16cid:paraId="0715B9A1" w16cid:durableId="28512A3E"/>
+  <w16cid:commentId w16cid:paraId="394502D5" w16cid:durableId="28512C33"/>
+  <w16cid:commentId w16cid:paraId="35A57BB3" w16cid:durableId="2851465F"/>
+  <w16cid:commentId w16cid:paraId="7C951F91" w16cid:durableId="28514690"/>
+  <w16cid:commentId w16cid:paraId="4F2A72FE" w16cid:durableId="28514887"/>
+  <w16cid:commentId w16cid:paraId="636206B9" w16cid:durableId="28514BAE"/>
+  <w16cid:commentId w16cid:paraId="07A29D67" w16cid:durableId="285148FA"/>
+  <w16cid:commentId w16cid:paraId="4E72F38C" w16cid:durableId="28514A3B"/>
+  <w16cid:commentId w16cid:paraId="23581E17" w16cid:durableId="28514A6C"/>
+</w16cid:commentsIds>
 </file>
 
 <file path=word/endnotes.xml><?xml version="1.0" encoding="utf-8"?>
@@ -17822,6 +18977,14 @@
     </w:p>
   </w:footnote>
 </w:footnotes>
+</file>
+
+<file path=word/people.xml><?xml version="1.0" encoding="utf-8"?>
+<w15:people xmlns:wpc="http://schemas.microsoft.com/office/word/2010/wordprocessingCanvas" xmlns:cx="http://schemas.microsoft.com/office/drawing/2014/chartex" xmlns:cx1="http://schemas.microsoft.com/office/drawing/2015/9/8/chartex" xmlns:cx2="http://schemas.microsoft.com/office/drawing/2015/10/21/chartex" xmlns:cx3="http://schemas.microsoft.com/office/drawing/2016/5/9/chartex" xmlns:cx4="http://schemas.microsoft.com/office/drawing/2016/5/10/chartex" xmlns:cx5="http://schemas.microsoft.com/office/drawing/2016/5/11/chartex" xmlns:cx6="http://schemas.microsoft.com/office/drawing/2016/5/12/chartex" xmlns:cx7="http://schemas.microsoft.com/office/drawing/2016/5/13/chartex" xmlns:cx8="http://schemas.microsoft.com/office/drawing/2016/5/14/chartex" xmlns:mc="http://schemas.openxmlformats.org/markup-compatibility/2006" xmlns:aink="http://schemas.microsoft.com/office/drawing/2016/ink" xmlns:am3d="http://schemas.microsoft.com/office/drawing/2017/model3d" xmlns:o="urn:schemas-microsoft-com:office:office" xmlns:oel="http://schemas.microsoft.com/office/2019/extlst" xmlns:r="http://schemas.openxmlformats.org/officeDocument/2006/relationships" xmlns:m="http://schemas.openxmlformats.org/officeDocument/2006/math" xmlns:v="urn:schemas-microsoft-com:vml" xmlns:wp14="http://schemas.microsoft.com/office/word/2010/wordprocessingDrawing" xmlns:wp="http://schemas.openxmlformats.org/drawingml/2006/wordprocessingDrawing" xmlns:w10="urn:schemas-microsoft-com:office:word" xmlns:w="http://schemas.openxmlformats.org/wordprocessingml/2006/main" xmlns:w14="http://schemas.microsoft.com/office/word/2010/wordml" xmlns:w15="http://schemas.microsoft.com/office/word/2012/wordml" xmlns:w16cex="http://schemas.microsoft.com/office/word/2018/wordml/cex" xmlns:w16cid="http://schemas.microsoft.com/office/word/2016/wordml/cid" xmlns:w16="http://schemas.microsoft.com/office/word/2018/wordml" xmlns:w16sdtdh="http://schemas.microsoft.com/office/word/2020/wordml/sdtdatahash" xmlns:w16se="http://schemas.microsoft.com/office/word/2015/wordml/symex" xmlns:wpg="http://schemas.microsoft.com/office/word/2010/wordprocessingGroup" xmlns:wpi="http://schemas.microsoft.com/office/word/2010/wordprocessingInk" xmlns:wne="http://schemas.microsoft.com/office/word/2006/wordml" xmlns:wps="http://schemas.microsoft.com/office/word/2010/wordprocessingShape" mc:Ignorable="w14 w15 w16se w16cid w16 w16cex w16sdtdh wp14">
+  <w15:person w15:author="Tim Monko">
+    <w15:presenceInfo w15:providerId="Windows Live" w15:userId="877ba4fb4f3fd280"/>
+  </w15:person>
+</w15:people>
 </file>
 
 <file path=word/styles.xml><?xml version="1.0" encoding="utf-8"?>
@@ -19024,28 +20187,28 @@
 </file>
 
 <file path=customXml/item1.xml><?xml version="1.0" encoding="utf-8"?>
+<b:Sources xmlns:b="http://schemas.openxmlformats.org/officeDocument/2006/bibliography" xmlns="http://schemas.openxmlformats.org/officeDocument/2006/bibliography" SelectedStyle="\APASixthEditionOfficeOnline.xsl" StyleName="APA" Version="6"/>
+</file>
+
+<file path=customXml/item2.xml><?xml version="1.0" encoding="utf-8"?>
 <go:gDocsCustomXmlDataStorage xmlns:go="http://customooxmlschemas.google.com/" xmlns:r="http://schemas.openxmlformats.org/officeDocument/2006/relationships" uri="GoogleDocsCustomDataVersion2">
   <go:docsCustomData xmlns:go="http://customooxmlschemas.google.com/" roundtripDataSignature="AMtx7mjr+7/G943QchEDjNuiMqf/KPQPGQ==">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</go:docsCustomData>
 </go:gDocsCustomXmlDataStorage>
 </file>
 
-<file path=customXml/item2.xml><?xml version="1.0" encoding="utf-8"?>
-<b:Sources xmlns:b="http://schemas.openxmlformats.org/officeDocument/2006/bibliography" xmlns="http://schemas.openxmlformats.org/officeDocument/2006/bibliography" SelectedStyle="\APASixthEditionOfficeOnline.xsl" StyleName="APA" Version="6"/>
+<file path=customXml/itemProps1.xml><?xml version="1.0" encoding="utf-8"?>
+<ds:datastoreItem xmlns:ds="http://schemas.openxmlformats.org/officeDocument/2006/customXml" ds:itemID="{A2D64FD2-5469-4158-A651-AD2D0E60EB76}">
+  <ds:schemaRefs>
+    <ds:schemaRef ds:uri="http://schemas.openxmlformats.org/officeDocument/2006/bibliography"/>
+  </ds:schemaRefs>
+</ds:datastoreItem>
 </file>
 
-<file path=customXml/itemProps1.xml><?xml version="1.0" encoding="utf-8"?>
+<file path=customXml/itemProps2.xml><?xml version="1.0" encoding="utf-8"?>
 <ds:datastoreItem xmlns:ds="http://schemas.openxmlformats.org/officeDocument/2006/customXml" ds:itemID="{11111111-1234-1234-1234-123412341234}">
   <ds:schemaRefs>
     <ds:schemaRef ds:uri="http://customooxmlschemas.google.com/"/>
     <ds:schemaRef ds:uri="http://schemas.openxmlformats.org/officeDocument/2006/relationships"/>
   </ds:schemaRefs>
 </ds:datastoreItem>
-</file>
-
-<file path=customXml/itemProps2.xml><?xml version="1.0" encoding="utf-8"?>
-<ds:datastoreItem xmlns:ds="http://schemas.openxmlformats.org/officeDocument/2006/customXml" ds:itemID="{A2D64FD2-5469-4158-A651-AD2D0E60EB76}">
-  <ds:schemaRefs>
-    <ds:schemaRef ds:uri="http://schemas.openxmlformats.org/officeDocument/2006/bibliography"/>
-  </ds:schemaRefs>
-</ds:datastoreItem>
 </file>
</xml_diff>